<commit_message>
05/04/2022 Backup of project report
</commit_message>
<xml_diff>
--- a/Another backup.docx
+++ b/Another backup.docx
@@ -521,7 +521,15 @@
         <w:spacing w:line="360" w:lineRule="auto"/>
       </w:pPr>
       <w:r>
-        <w:t>My project attempts to encourage users of my project more aerobically active by gamifying features of an ordinary walk. Many people from time to time want to get out of their house and take a walk, either by themselves or with friends, others may want to reach a goal and others do it for exercise. Yet the hardest part for many is getting out of the house in the first place to take a walk; during the pandemic and especially during lockdown, many stayed at home and stopped going out altogether at the time. My hope is that with my project I could encourage more individuals to get out the house and work towards a goal with my walking app and its gamified features. To make sure that development of the project was both efficient and working out smoothly, I used techniques such as MoSCoW prioritisation to enumerate my objectives and their feasibility of making it into the final app as well differentiating  the most critical of tasks from those that would be considered a luxury later in the project. This was used in conjunction with a  Kanban board of which I used to keep track of what has been completed and what is yet to be worked on. As well as those, every other week I would also use Sprint Retrospectives to step back and evaluate what I have done so far and what I could improve on to ensure I am not divulging too much of my time in a problem that shouldn’t require it. The final product is a fully functional app written in Java whose core feature is choosing a location for you to walk towards and upon completion, the user would receive experience points and in game currency which can be used to redeem rewards. The app would also give statistics on your walks along the week such as a step counter for those with an interest on their performance. Among all this, I used a thin-client architecture meaning my server application written in C# does the bulk of the processing to conserve the user’s battery. Considering my initial goal for the app was to have a functioning client-server architecture that made users walk from point A to point B, I would consider what I have accomplished an absolute success.</w:t>
+        <w:t xml:space="preserve">My project attempts to encourage users of my project more aerobically active by gamifying features of an ordinary walk. Many people from time to time want to get out of their house and take a walk, either by themselves or with friends, others may want to reach a goal and others do it for exercise. Yet the hardest part for many is getting out of the house in the first place to take a walk; during the pandemic and especially during lockdown, many stayed at home and stopped going out altogether at the time. My hope is that with my project I could encourage more individuals to get out the house and work towards a goal with my walking app and its gamified features. To make sure that development of the project was both efficient and working out smoothly, I used techniques such as </w:t>
+      </w:r>
+      <w:proofErr w:type="spellStart"/>
+      <w:r>
+        <w:t>MoSCoW</w:t>
+      </w:r>
+      <w:proofErr w:type="spellEnd"/>
+      <w:r>
+        <w:t xml:space="preserve"> prioritisation to enumerate my objectives and their feasibility of making it into the final app as well differentiating  the most critical of tasks from those that would be considered a luxury later in the project. This was used in conjunction with a  Kanban board of which I used to keep track of what has been completed and what is yet to be worked on. As well as those, every other week I would also use Sprint Retrospectives to step back and evaluate what I have done so far and what I could improve on to ensure I am not divulging too much of my time in a problem that shouldn’t require it. The final product is a fully functional app written in Java whose core feature is choosing a location for you to walk towards and upon completion, the user would receive experience points and in game currency which can be used to redeem rewards. The app would also give statistics on your walks along the week such as a step counter for those with an interest on their performance. Among all this, I used a thin-client architecture meaning my server application written in C# does the bulk of the processing to conserve the user’s battery. Considering my initial goal for the app was to have a functioning client-server architecture that made users walk from point A to point B, I would consider what I have accomplished an absolute success.</w:t>
       </w:r>
     </w:p>
     <w:p>
@@ -549,7 +557,21 @@
         <w:rPr>
           <w:highlight w:val="yellow"/>
         </w:rPr>
-        <w:t>You are aiming for no more than 50 pages of report content, this count starts at Chapter 1 and does not includes your references or appendices.</w:t>
+        <w:t xml:space="preserve">You are aiming for no more than 50 pages of report content, this count starts at Chapter 1 and does not </w:t>
+      </w:r>
+      <w:proofErr w:type="gramStart"/>
+      <w:r>
+        <w:rPr>
+          <w:highlight w:val="yellow"/>
+        </w:rPr>
+        <w:t>includes</w:t>
+      </w:r>
+      <w:proofErr w:type="gramEnd"/>
+      <w:r>
+        <w:rPr>
+          <w:highlight w:val="yellow"/>
+        </w:rPr>
+        <w:t xml:space="preserve"> your references or appendices.</w:t>
       </w:r>
     </w:p>
     <w:p>
@@ -693,7 +715,15 @@
         <w:spacing w:line="360" w:lineRule="auto"/>
       </w:pPr>
       <w:r>
-        <w:t>I certify that this document reports original work by me during my University project. I also confirm that I adhere to the University’s legal and ethical guidelines for undergraduate projects in Computing.</w:t>
+        <w:t xml:space="preserve">I certify that this document reports original work by me during my </w:t>
+      </w:r>
+      <w:proofErr w:type="gramStart"/>
+      <w:r>
+        <w:t>University</w:t>
+      </w:r>
+      <w:proofErr w:type="gramEnd"/>
+      <w:r>
+        <w:t xml:space="preserve"> project. I also confirm that I adhere to the University’s legal and ethical guidelines for undergraduate projects in Computing.</w:t>
       </w:r>
     </w:p>
     <w:p>
@@ -746,7 +776,23 @@
         <w:spacing w:line="360" w:lineRule="auto"/>
       </w:pPr>
       <w:r>
-        <w:t>I’d like to also thank Matt Horton for being a great supervisor both personality and work wise. As well as Jonathan Edwards for being extremely supportive, well spoken and just in general chill person to talk to since I started university. I am also grateful to Nicholas Mitchell for being a superb lecturer who always tries to make the lectures a lot more fun with his wit and sarcasm, yet a great portion of my gratitude comes from knowing he tries his best with students given the little time he has to tend to them outside of labs and lectures.</w:t>
+        <w:t xml:space="preserve">I’d like to also thank Matt Horton for being a great supervisor both personality and work wise. As well as Jonathan Edwards for being extremely supportive, </w:t>
+      </w:r>
+      <w:proofErr w:type="spellStart"/>
+      <w:r>
+        <w:t>well spoken</w:t>
+      </w:r>
+      <w:proofErr w:type="spellEnd"/>
+      <w:r>
+        <w:t xml:space="preserve"> and just in general chill person to talk to since I started university. I am also grateful to Nicholas Mitchell for being a superb lecturer who always tries to make the lectures a lot more fun with his wit and sarcasm, yet a great portion of my gratitude comes from knowing he tries his best with students given the little time he </w:t>
+      </w:r>
+      <w:proofErr w:type="gramStart"/>
+      <w:r>
+        <w:t>has to</w:t>
+      </w:r>
+      <w:proofErr w:type="gramEnd"/>
+      <w:r>
+        <w:t xml:space="preserve"> tend to them outside of labs and lectures.</w:t>
       </w:r>
     </w:p>
     <w:p>
@@ -795,7 +841,35 @@
         <w:rPr>
           <w:highlight w:val="yellow"/>
         </w:rPr>
-        <w:t>Sometimes Word does not automatically update references to other parts of the document, such as captions, Table of Contents and cross-references. To update everything, select the whole document by pressing Ctrl+A and then either press F9 or right-click anywhere and click on ‘Update Field’. Confirm all prompts by selecting ‘Update entire table’ and clicking OK. Sometimes the font changes on update so check it is the correct font face before submitting your work</w:t>
+        <w:t xml:space="preserve">Sometimes Word does not automatically update references to other parts of the document, such as captions, Table of </w:t>
+      </w:r>
+      <w:proofErr w:type="gramStart"/>
+      <w:r>
+        <w:rPr>
+          <w:highlight w:val="yellow"/>
+        </w:rPr>
+        <w:t>Contents</w:t>
+      </w:r>
+      <w:proofErr w:type="gramEnd"/>
+      <w:r>
+        <w:rPr>
+          <w:highlight w:val="yellow"/>
+        </w:rPr>
+        <w:t xml:space="preserve"> and cross-references. To update everything, select the whole document by pressing </w:t>
+      </w:r>
+      <w:proofErr w:type="spellStart"/>
+      <w:r>
+        <w:rPr>
+          <w:highlight w:val="yellow"/>
+        </w:rPr>
+        <w:t>Ctrl+A</w:t>
+      </w:r>
+      <w:proofErr w:type="spellEnd"/>
+      <w:r>
+        <w:rPr>
+          <w:highlight w:val="yellow"/>
+        </w:rPr>
+        <w:t xml:space="preserve"> and then either press F9 or right-click anywhere and click on ‘Update Field’. Confirm all prompts by selecting ‘Update entire table’ and clicking OK. Sometimes the font changes on update so check it is the correct font face before submitting your work</w:t>
       </w:r>
       <w:r>
         <w:rPr>
@@ -5982,7 +6056,21 @@
         <w:rPr>
           <w:highlight w:val="yellow"/>
         </w:rPr>
-        <w:t>Similarly, you can automatically generate a list of ‘Figures’. Right-click a figure (e.g. image or diagram) and add a caption labelled ‘Figure’ and ‘below selected item’. To update this after revisions, right-click in this table and choose Update Field (or use F9) and then choose to update the entire table. Delete this paragraph before submission.</w:t>
+        <w:t>Similarly, you can automatically generate a list of ‘Figures’. Right-click a figure (</w:t>
+      </w:r>
+      <w:proofErr w:type="gramStart"/>
+      <w:r>
+        <w:rPr>
+          <w:highlight w:val="yellow"/>
+        </w:rPr>
+        <w:t>e.g.</w:t>
+      </w:r>
+      <w:proofErr w:type="gramEnd"/>
+      <w:r>
+        <w:rPr>
+          <w:highlight w:val="yellow"/>
+        </w:rPr>
+        <w:t xml:space="preserve"> image or diagram) and add a caption labelled ‘Figure’ and ‘below selected item’. To update this after revisions, right-click in this table and choose Update Field (or use F9) and then choose to update the entire table. Delete this paragraph before submission.</w:t>
       </w:r>
     </w:p>
     <w:p>
@@ -6423,7 +6511,15 @@
         </w:numPr>
       </w:pPr>
       <w:r>
-        <w:t>Creating a server to handle heavy processor work loads for the thin-client mobile application</w:t>
+        <w:t xml:space="preserve">Creating a server to handle heavy processor </w:t>
+      </w:r>
+      <w:proofErr w:type="spellStart"/>
+      <w:r>
+        <w:t>work loads</w:t>
+      </w:r>
+      <w:proofErr w:type="spellEnd"/>
+      <w:r>
+        <w:t xml:space="preserve"> for the thin-client mobile application</w:t>
       </w:r>
     </w:p>
     <w:p>
@@ -6465,7 +6561,15 @@
         <w:spacing w:line="360" w:lineRule="auto"/>
       </w:pPr>
       <w:r>
-        <w:t xml:space="preserve">At present, I was successful in creating a stable mobile application which achieved the original objectives and then some. The final app allowed users, to sign up, (encrypting their credentials using BCrypt as a </w:t>
+        <w:t xml:space="preserve">At present, I was successful in creating a stable mobile application which achieved the original objectives and then some. The final app allowed users, to sign up, (encrypting their credentials using </w:t>
+      </w:r>
+      <w:proofErr w:type="spellStart"/>
+      <w:r>
+        <w:t>BCrypt</w:t>
+      </w:r>
+      <w:proofErr w:type="spellEnd"/>
+      <w:r>
+        <w:t xml:space="preserve"> as a </w:t>
       </w:r>
       <w:r>
         <w:t>password</w:t>
@@ -6489,7 +6593,15 @@
       </w:r>
       <w:r>
         <w:lastRenderedPageBreak/>
-        <w:t>to the database and sending queries considerably easier thanks to Entity Framework Core (EFCore) which is a Microsoft owned package used specifically for querying a database with ease. On top of that, I managed to implement the RESTful architecture into my server application which will help in scalability of my project long term.</w:t>
+        <w:t>to the database and sending queries considerably easier thanks to Entity Framework Core (</w:t>
+      </w:r>
+      <w:proofErr w:type="spellStart"/>
+      <w:r>
+        <w:t>EFCore</w:t>
+      </w:r>
+      <w:proofErr w:type="spellEnd"/>
+      <w:r>
+        <w:t>) which is a Microsoft owned package used specifically for querying a database with ease. On top of that, I managed to implement the RESTful architecture into my server application which will help in scalability of my project long term.</w:t>
       </w:r>
     </w:p>
     <w:p>
@@ -6557,20 +6669,48 @@
         <w:rPr>
           <w:highlight w:val="yellow"/>
         </w:rPr>
-        <w:t>For editorial consistency, it is important to use Word styles properly. Word 2003 onwards has so-called ‘quick styles’. If the styles referred to below are not visible on the Home ribbon in the Styles category, choose ‘Apply Styles’ from the down arrow at the bottom right of the Styles category. Styles can then be applied from the drop-down box. To make a style visible as a quick style, choose Apply Styles, then click Styles (the AA icon) or use ‘Alt + Ctrl + Shift + S’, then right-click on the style and then ‘Add to Style Gallery’.</w:t>
-      </w:r>
-    </w:p>
-    <w:p>
-      <w:pPr>
-        <w:spacing w:line="360" w:lineRule="auto"/>
+        <w:t xml:space="preserve">For editorial consistency, it is important to use Word styles properly. Word 2003 onwards has so-called ‘quick </w:t>
+      </w:r>
+      <w:proofErr w:type="gramStart"/>
+      <w:r>
         <w:rPr>
           <w:highlight w:val="yellow"/>
         </w:rPr>
-      </w:pPr>
+        <w:t>styles’</w:t>
+      </w:r>
+      <w:proofErr w:type="gramEnd"/>
       <w:r>
         <w:rPr>
           <w:highlight w:val="yellow"/>
         </w:rPr>
+        <w:t xml:space="preserve">. If the styles referred to below are not visible on the </w:t>
+      </w:r>
+      <w:proofErr w:type="gramStart"/>
+      <w:r>
+        <w:rPr>
+          <w:highlight w:val="yellow"/>
+        </w:rPr>
+        <w:t>Home</w:t>
+      </w:r>
+      <w:proofErr w:type="gramEnd"/>
+      <w:r>
+        <w:rPr>
+          <w:highlight w:val="yellow"/>
+        </w:rPr>
+        <w:t xml:space="preserve"> ribbon in the Styles category, choose ‘Apply Styles’ from the down arrow at the bottom right of the Styles category. Styles can then be applied from the drop-down box. To make a style visible as a quick style, choose Apply Styles, then click Styles (the AA icon) or use ‘Alt + Ctrl + Shift + S’, then right-click on the style and then ‘Add to Style Gallery’.</w:t>
+      </w:r>
+    </w:p>
+    <w:p>
+      <w:pPr>
+        <w:spacing w:line="360" w:lineRule="auto"/>
+        <w:rPr>
+          <w:highlight w:val="yellow"/>
+        </w:rPr>
+      </w:pPr>
+      <w:r>
+        <w:rPr>
+          <w:highlight w:val="yellow"/>
+        </w:rPr>
         <w:t xml:space="preserve">Chapters are entered using the ‘Heading 1’ paragraph style. The Heading 1 style automatically moves to the start of a new page and supplies the next chapter number. Pressing enter on a ‘Heading 1’ heading automatically inserts a ‘Heading 2’ heading underneath. </w:t>
       </w:r>
     </w:p>
@@ -6638,7 +6778,21 @@
         <w:rPr>
           <w:highlight w:val="yellow"/>
         </w:rPr>
-        <w:t>Remember to Save frequently while you are working! Check that AutoSaving is enabled under options -&gt; save -&gt; 'Save AutoRecover information every 5 minutes'.</w:t>
+        <w:t xml:space="preserve">Remember to Save frequently while you are working! Check that AutoSaving is enabled under options -&gt; save -&gt; 'Save </w:t>
+      </w:r>
+      <w:proofErr w:type="spellStart"/>
+      <w:r>
+        <w:rPr>
+          <w:highlight w:val="yellow"/>
+        </w:rPr>
+        <w:t>AutoRecover</w:t>
+      </w:r>
+      <w:proofErr w:type="spellEnd"/>
+      <w:r>
+        <w:rPr>
+          <w:highlight w:val="yellow"/>
+        </w:rPr>
+        <w:t xml:space="preserve"> information every 5 minutes'.</w:t>
       </w:r>
     </w:p>
     <w:p>
@@ -6667,7 +6821,15 @@
         <w:spacing w:line="360" w:lineRule="auto"/>
       </w:pPr>
       <w:r>
-        <w:t xml:space="preserve">My project’s purpose is to have the user engage in physical activity while having fun making their efforts count toward a goal provided by the mobile application that my project provides. Physical activity for some takes a lot of effort, and discipline to take time out for something they see as a boring task. That is why I will gamify their physical activity, to make sure they are engaged consistently with the app while also going about their task. It is also very important that the app is not only engaging, but also simple and easy to use; this is the responsibility of user interface design and is one of the key aspects to making the application itself successful. However, while both the design and the game are key to the project, neither are going to be appealing enough to the user if the app itself is slow or a battery drainer. That’s why I am going for  for a thin-client architecture, to make sure most the resource-intensive tasks are instead delegated to a central server in which will send a response back to their device with a result. </w:t>
+        <w:t xml:space="preserve">My project’s purpose is to have the user engage in physical activity while having fun making their efforts count toward a goal provided by the mobile application that my project provides. Physical activity for some takes a lot of effort, and discipline to take time out for something they see as a boring task. That is why I will gamify their physical activity, to make sure they are engaged consistently with the app while also going about their task. It is also very important that the app is not only engaging, but also simple and easy to use; this is the responsibility of user interface design and is one of the key aspects to making the application itself successful. However, while both the design and the game are key to the project, neither are going to be appealing enough to the user if the app itself is slow or a battery drainer. That’s why I am going for  </w:t>
+      </w:r>
+      <w:proofErr w:type="spellStart"/>
+      <w:r>
+        <w:t>for</w:t>
+      </w:r>
+      <w:proofErr w:type="spellEnd"/>
+      <w:r>
+        <w:t xml:space="preserve"> a thin-client architecture, to make sure most the resource-intensive tasks are instead delegated to a central server in which will send a response back to their device with a result. </w:t>
       </w:r>
     </w:p>
     <w:p>
@@ -6709,7 +6871,7 @@
           <w:tag w:val="MENDELEY_CITATION_v3_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"/>
           <w:id w:val="-864907418"/>
           <w:placeholder>
-            <w:docPart w:val="B3F3F3D992684C8F8785917C7195EB3D"/>
+            <w:docPart w:val="DF960DAF3F9A4D1698CDCE26D620A70B"/>
           </w:placeholder>
         </w:sdtPr>
         <w:sdtContent>
@@ -6717,7 +6879,21 @@
             <w:rPr>
               <w:color w:val="000000"/>
             </w:rPr>
-            <w:t>(Hamari et al., 2014)</w:t>
+            <w:t>(</w:t>
+          </w:r>
+          <w:proofErr w:type="spellStart"/>
+          <w:r>
+            <w:rPr>
+              <w:color w:val="000000"/>
+            </w:rPr>
+            <w:t>Hamari</w:t>
+          </w:r>
+          <w:proofErr w:type="spellEnd"/>
+          <w:r>
+            <w:rPr>
+              <w:color w:val="000000"/>
+            </w:rPr>
+            <w:t xml:space="preserve"> et al., 2014)</w:t>
           </w:r>
         </w:sdtContent>
       </w:sdt>
@@ -6728,765 +6904,751 @@
         </w:rPr>
         <w:t>. I plan to use gamification to my advantage on my app for those reasons, however the effectiveness has shown to vary depending on the use case. In the case of Eickhoff et al. (2012), their research showed a substantial positive impact</w:t>
       </w:r>
+    </w:p>
+    <w:p>
+      <w:pPr>
+        <w:spacing w:line="360" w:lineRule="auto"/>
+      </w:pPr>
+      <w:r>
+        <w:t xml:space="preserve">There are many ways of gamifying a product, as shown below in Table 1. Some motivational affordances are used a lot more frequently than others. The most </w:t>
+      </w:r>
+      <w:r>
+        <w:t>common</w:t>
+      </w:r>
+      <w:r>
+        <w:t xml:space="preserve"> from the table below are core concepts that add game aspects to a product, but each affordance carries a degree of importance to each use case. An example of this is in 2013, the app “Flappy Bird” simply had a point system as its motivation affordance, while another game such as “Minecraft” used achievements as its motivational affordance, but both became extremely popular. This was not due to these games just having these motivational affordances, but their implementations of it is what made them popular. I plan to add a point, achievement, and a challenge system, however for my case, a leader board system is quite a hard choice as I must consider long term effects.</w:t>
+      </w:r>
+    </w:p>
+    <w:p>
+      <w:pPr>
+        <w:pStyle w:val="Caption"/>
+        <w:spacing w:line="360" w:lineRule="auto"/>
+      </w:pPr>
+      <w:r>
+        <w:t xml:space="preserve">Table </w:t>
+      </w:r>
+      <w:r>
+        <w:fldChar w:fldCharType="begin"/>
+      </w:r>
+      <w:r>
+        <w:instrText xml:space="preserve"> SEQ Figure \* ARABIC </w:instrText>
+      </w:r>
+      <w:r>
+        <w:fldChar w:fldCharType="separate"/>
+      </w:r>
+      <w:r>
+        <w:rPr>
+          <w:noProof/>
+        </w:rPr>
+        <w:t>1</w:t>
+      </w:r>
+      <w:r>
+        <w:rPr>
+          <w:noProof/>
+        </w:rPr>
+        <w:fldChar w:fldCharType="end"/>
+      </w:r>
+      <w:r>
+        <w:t xml:space="preserve"> – </w:t>
+      </w:r>
+      <w:proofErr w:type="gramStart"/>
+      <w:r>
+        <w:t>Amount</w:t>
+      </w:r>
+      <w:proofErr w:type="gramEnd"/>
+      <w:r>
+        <w:t xml:space="preserve"> of studies using particular motivational affordances (</w:t>
+      </w:r>
+      <w:proofErr w:type="spellStart"/>
+      <w:r>
+        <w:t>Hamari</w:t>
+      </w:r>
+      <w:proofErr w:type="spellEnd"/>
+      <w:r>
+        <w:t xml:space="preserve">, et al. 2014) </w:t>
+      </w:r>
+    </w:p>
+    <w:tbl>
+      <w:tblPr>
+        <w:tblStyle w:val="TableGrid"/>
+        <w:tblW w:w="0" w:type="auto"/>
+        <w:tblInd w:w="2365" w:type="dxa"/>
+        <w:tblLook w:val="04A0" w:firstRow="1" w:lastRow="0" w:firstColumn="1" w:lastColumn="0" w:noHBand="0" w:noVBand="1"/>
+      </w:tblPr>
+      <w:tblGrid>
+        <w:gridCol w:w="2406"/>
+        <w:gridCol w:w="2892"/>
+      </w:tblGrid>
+      <w:tr>
+        <w:trPr>
+          <w:trHeight w:val="263"/>
+        </w:trPr>
+        <w:tc>
+          <w:tcPr>
+            <w:tcW w:w="2406" w:type="dxa"/>
+          </w:tcPr>
+          <w:p>
+            <w:pPr>
+              <w:spacing w:line="360" w:lineRule="auto"/>
+              <w:jc w:val="center"/>
+              <w:rPr>
+                <w:b/>
+                <w:bCs/>
+              </w:rPr>
+            </w:pPr>
+            <w:r>
+              <w:rPr>
+                <w:b/>
+                <w:bCs/>
+              </w:rPr>
+              <w:lastRenderedPageBreak/>
+              <w:t>Affordance</w:t>
+            </w:r>
+          </w:p>
+        </w:tc>
+        <w:tc>
+          <w:tcPr>
+            <w:tcW w:w="2892" w:type="dxa"/>
+          </w:tcPr>
+          <w:p>
+            <w:pPr>
+              <w:spacing w:line="360" w:lineRule="auto"/>
+              <w:jc w:val="center"/>
+              <w:rPr>
+                <w:b/>
+                <w:bCs/>
+              </w:rPr>
+            </w:pPr>
+            <w:r>
+              <w:rPr>
+                <w:b/>
+                <w:bCs/>
+              </w:rPr>
+              <w:t>Number included in studies</w:t>
+            </w:r>
+          </w:p>
+        </w:tc>
+      </w:tr>
+      <w:tr>
+        <w:trPr>
+          <w:trHeight w:val="248"/>
+        </w:trPr>
+        <w:tc>
+          <w:tcPr>
+            <w:tcW w:w="2406" w:type="dxa"/>
+          </w:tcPr>
+          <w:p>
+            <w:pPr>
+              <w:spacing w:line="360" w:lineRule="auto"/>
+            </w:pPr>
+            <w:r>
+              <w:t>Points</w:t>
+            </w:r>
+          </w:p>
+        </w:tc>
+        <w:tc>
+          <w:tcPr>
+            <w:tcW w:w="2892" w:type="dxa"/>
+          </w:tcPr>
+          <w:p>
+            <w:pPr>
+              <w:spacing w:line="360" w:lineRule="auto"/>
+              <w:jc w:val="center"/>
+            </w:pPr>
+            <w:r>
+              <w:t>9</w:t>
+            </w:r>
+          </w:p>
+        </w:tc>
+      </w:tr>
+      <w:tr>
+        <w:trPr>
+          <w:trHeight w:val="263"/>
+        </w:trPr>
+        <w:tc>
+          <w:tcPr>
+            <w:tcW w:w="2406" w:type="dxa"/>
+          </w:tcPr>
+          <w:p>
+            <w:pPr>
+              <w:spacing w:line="360" w:lineRule="auto"/>
+            </w:pPr>
+            <w:proofErr w:type="spellStart"/>
+            <w:r>
+              <w:t>Leaderboards</w:t>
+            </w:r>
+            <w:proofErr w:type="spellEnd"/>
+          </w:p>
+        </w:tc>
+        <w:tc>
+          <w:tcPr>
+            <w:tcW w:w="2892" w:type="dxa"/>
+          </w:tcPr>
+          <w:p>
+            <w:pPr>
+              <w:spacing w:line="360" w:lineRule="auto"/>
+              <w:jc w:val="center"/>
+            </w:pPr>
+            <w:r>
+              <w:t>10</w:t>
+            </w:r>
+          </w:p>
+        </w:tc>
+      </w:tr>
+      <w:tr>
+        <w:trPr>
+          <w:trHeight w:val="248"/>
+        </w:trPr>
+        <w:tc>
+          <w:tcPr>
+            <w:tcW w:w="2406" w:type="dxa"/>
+          </w:tcPr>
+          <w:p>
+            <w:pPr>
+              <w:spacing w:line="360" w:lineRule="auto"/>
+            </w:pPr>
+            <w:r>
+              <w:t>Achievements/Badges</w:t>
+            </w:r>
+          </w:p>
+        </w:tc>
+        <w:tc>
+          <w:tcPr>
+            <w:tcW w:w="2892" w:type="dxa"/>
+          </w:tcPr>
+          <w:p>
+            <w:pPr>
+              <w:spacing w:line="360" w:lineRule="auto"/>
+              <w:jc w:val="center"/>
+            </w:pPr>
+            <w:r>
+              <w:t>9</w:t>
+            </w:r>
+          </w:p>
+        </w:tc>
+      </w:tr>
+      <w:tr>
+        <w:trPr>
+          <w:trHeight w:val="263"/>
+        </w:trPr>
+        <w:tc>
+          <w:tcPr>
+            <w:tcW w:w="2406" w:type="dxa"/>
+          </w:tcPr>
+          <w:p>
+            <w:pPr>
+              <w:spacing w:line="360" w:lineRule="auto"/>
+            </w:pPr>
+            <w:r>
+              <w:t>Levels</w:t>
+            </w:r>
+          </w:p>
+        </w:tc>
+        <w:tc>
+          <w:tcPr>
+            <w:tcW w:w="2892" w:type="dxa"/>
+          </w:tcPr>
+          <w:p>
+            <w:pPr>
+              <w:spacing w:line="360" w:lineRule="auto"/>
+              <w:jc w:val="center"/>
+            </w:pPr>
+            <w:r>
+              <w:t>6</w:t>
+            </w:r>
+          </w:p>
+        </w:tc>
+      </w:tr>
+      <w:tr>
+        <w:trPr>
+          <w:trHeight w:val="248"/>
+        </w:trPr>
+        <w:tc>
+          <w:tcPr>
+            <w:tcW w:w="2406" w:type="dxa"/>
+          </w:tcPr>
+          <w:p>
+            <w:pPr>
+              <w:spacing w:line="360" w:lineRule="auto"/>
+            </w:pPr>
+            <w:r>
+              <w:t>Story/Theme</w:t>
+            </w:r>
+          </w:p>
+        </w:tc>
+        <w:tc>
+          <w:tcPr>
+            <w:tcW w:w="2892" w:type="dxa"/>
+          </w:tcPr>
+          <w:p>
+            <w:pPr>
+              <w:spacing w:line="360" w:lineRule="auto"/>
+              <w:jc w:val="center"/>
+            </w:pPr>
+            <w:r>
+              <w:t>6</w:t>
+            </w:r>
+          </w:p>
+        </w:tc>
+      </w:tr>
+      <w:tr>
+        <w:trPr>
+          <w:trHeight w:val="263"/>
+        </w:trPr>
+        <w:tc>
+          <w:tcPr>
+            <w:tcW w:w="2406" w:type="dxa"/>
+          </w:tcPr>
+          <w:p>
+            <w:pPr>
+              <w:spacing w:line="360" w:lineRule="auto"/>
+            </w:pPr>
+            <w:r>
+              <w:t>Clear goals</w:t>
+            </w:r>
+          </w:p>
+        </w:tc>
+        <w:tc>
+          <w:tcPr>
+            <w:tcW w:w="2892" w:type="dxa"/>
+          </w:tcPr>
+          <w:p>
+            <w:pPr>
+              <w:spacing w:line="360" w:lineRule="auto"/>
+              <w:jc w:val="center"/>
+            </w:pPr>
+            <w:r>
+              <w:t>4</w:t>
+            </w:r>
+          </w:p>
+        </w:tc>
+      </w:tr>
+      <w:tr>
+        <w:trPr>
+          <w:trHeight w:val="263"/>
+        </w:trPr>
+        <w:tc>
+          <w:tcPr>
+            <w:tcW w:w="2406" w:type="dxa"/>
+          </w:tcPr>
+          <w:p>
+            <w:pPr>
+              <w:spacing w:line="360" w:lineRule="auto"/>
+            </w:pPr>
+            <w:r>
+              <w:t>Feedback</w:t>
+            </w:r>
+          </w:p>
+        </w:tc>
+        <w:tc>
+          <w:tcPr>
+            <w:tcW w:w="2892" w:type="dxa"/>
+          </w:tcPr>
+          <w:p>
+            <w:pPr>
+              <w:spacing w:line="360" w:lineRule="auto"/>
+              <w:jc w:val="center"/>
+            </w:pPr>
+            <w:r>
+              <w:t>6</w:t>
+            </w:r>
+          </w:p>
+        </w:tc>
+      </w:tr>
+      <w:tr>
+        <w:trPr>
+          <w:trHeight w:val="248"/>
+        </w:trPr>
+        <w:tc>
+          <w:tcPr>
+            <w:tcW w:w="2406" w:type="dxa"/>
+          </w:tcPr>
+          <w:p>
+            <w:pPr>
+              <w:spacing w:line="360" w:lineRule="auto"/>
+            </w:pPr>
+            <w:r>
+              <w:t>Rewards</w:t>
+            </w:r>
+          </w:p>
+        </w:tc>
+        <w:tc>
+          <w:tcPr>
+            <w:tcW w:w="2892" w:type="dxa"/>
+          </w:tcPr>
+          <w:p>
+            <w:pPr>
+              <w:spacing w:line="360" w:lineRule="auto"/>
+              <w:jc w:val="center"/>
+            </w:pPr>
+            <w:r>
+              <w:t>4</w:t>
+            </w:r>
+          </w:p>
+        </w:tc>
+      </w:tr>
+      <w:tr>
+        <w:trPr>
+          <w:trHeight w:val="263"/>
+        </w:trPr>
+        <w:tc>
+          <w:tcPr>
+            <w:tcW w:w="2406" w:type="dxa"/>
+          </w:tcPr>
+          <w:p>
+            <w:pPr>
+              <w:spacing w:line="360" w:lineRule="auto"/>
+            </w:pPr>
+            <w:r>
+              <w:t>Progress</w:t>
+            </w:r>
+          </w:p>
+        </w:tc>
+        <w:tc>
+          <w:tcPr>
+            <w:tcW w:w="2892" w:type="dxa"/>
+          </w:tcPr>
+          <w:p>
+            <w:pPr>
+              <w:spacing w:line="360" w:lineRule="auto"/>
+              <w:jc w:val="center"/>
+            </w:pPr>
+            <w:r>
+              <w:t>4</w:t>
+            </w:r>
+          </w:p>
+        </w:tc>
+      </w:tr>
+      <w:tr>
+        <w:trPr>
+          <w:trHeight w:val="248"/>
+        </w:trPr>
+        <w:tc>
+          <w:tcPr>
+            <w:tcW w:w="2406" w:type="dxa"/>
+          </w:tcPr>
+          <w:p>
+            <w:pPr>
+              <w:spacing w:line="360" w:lineRule="auto"/>
+            </w:pPr>
+            <w:r>
+              <w:t>Challenge</w:t>
+            </w:r>
+          </w:p>
+        </w:tc>
+        <w:tc>
+          <w:tcPr>
+            <w:tcW w:w="2892" w:type="dxa"/>
+          </w:tcPr>
+          <w:p>
+            <w:pPr>
+              <w:spacing w:line="360" w:lineRule="auto"/>
+              <w:jc w:val="center"/>
+            </w:pPr>
+            <w:r>
+              <w:t>7</w:t>
+            </w:r>
+          </w:p>
+        </w:tc>
+      </w:tr>
+    </w:tbl>
+    <w:p>
+      <w:pPr>
+        <w:spacing w:line="360" w:lineRule="auto"/>
+      </w:pPr>
+    </w:p>
+    <w:p>
+      <w:pPr>
+        <w:pStyle w:val="Heading3"/>
+        <w:spacing w:line="360" w:lineRule="auto"/>
+      </w:pPr>
+      <w:r>
+        <w:t>Issues related to gamification of physical activity</w:t>
+      </w:r>
+    </w:p>
+    <w:p>
+      <w:pPr>
+        <w:spacing w:line="360" w:lineRule="auto"/>
+      </w:pPr>
+      <w:r>
+        <w:t xml:space="preserve">I wish to make this game playable with friends and therefore that means having a social system and to add to that, a global leader board of sorts to compare themselves with others on distances walked or steps done within a day or week. Introducing competition into the app can lead to competition anxiety, which can be seen as a negative correlation between anxiety and achievement motivation </w:t>
+      </w:r>
       <w:sdt>
         <w:sdtPr>
           <w:rPr>
             <w:color w:val="000000"/>
           </w:rPr>
-          <w:tag w:val="MENDELEY_CITATION_TEMP"/>
-          <w:id w:val="-1581048849"/>
+          <w:tag w:val="MENDELEY_CITATION_v3_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"/>
+          <w:id w:val="2041156249"/>
           <w:placeholder>
-            <w:docPart w:val="B3F3F3D992684C8F8785917C7195EB3D"/>
+            <w:docPart w:val="BFDAAF7E2F32470BBD8CE64D4F7FCEAB"/>
           </w:placeholder>
-          <w15:appearance w15:val="hidden"/>
         </w:sdtPr>
         <w:sdtContent>
           <w:r>
             <w:rPr>
               <w:color w:val="000000"/>
             </w:rPr>
-            <w:t xml:space="preserve"> in user motivation and efficiency when given an incentive such as money or entertainment to workers. Due to the gamified methods, they also massively improved cost effectiveness within their study. Whereas in the case of Denny (2013), upon testing the effect of virtual achievements on student engagement there was a positive impact when students were answering questions but not when they were authoring questions despite incentives (badges) being present in both. Denny (2013) theorised that answering questions is an activity students find immediate value in seeing as they are more familiar with answering questions than authoring them and that designers should probably cater towards rewards that their target audience already see value in for the best impact. Regardless, both studies have found only positive impacts in user engagement and at worst, no effect with their gamified elements. That is not to say the gamified elements alone will have a positive impact on any product, their design and implementation are key to making them effective and purposeful to the product. My app will primarily fixate on activities involving walking and therefore in accordance with </w:t>
+            <w:t>(Khan et al., 2011)</w:t>
           </w:r>
+        </w:sdtContent>
+      </w:sdt>
+      <w:r>
+        <w:t xml:space="preserve">. In effect, that means an individual with a high-level of anxiety also means that individual will have low level of motivation to work towards an achievement. Competition can enhance or worsen the user experience and its implementation within the app can cause positive or negative effects to the user depending on their personality </w:t>
+      </w:r>
+      <w:sdt>
+        <w:sdtPr>
+          <w:rPr>
+            <w:color w:val="000000"/>
+          </w:rPr>
+          <w:tag w:val="MENDELEY_CITATION_v3_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"/>
+          <w:id w:val="-1326594470"/>
+          <w:placeholder>
+            <w:docPart w:val="1208CD5B86474E4A999FB472E554368B"/>
+          </w:placeholder>
+        </w:sdtPr>
+        <w:sdtContent>
+          <w:r>
+            <w:rPr>
+              <w:rFonts w:eastAsia="Times New Roman"/>
+            </w:rPr>
+            <w:t xml:space="preserve">(Epstein &amp; </w:t>
+          </w:r>
+          <w:proofErr w:type="spellStart"/>
+          <w:r>
+            <w:rPr>
+              <w:rFonts w:eastAsia="Times New Roman"/>
+            </w:rPr>
+            <w:t>Harackiewicz</w:t>
+          </w:r>
+          <w:proofErr w:type="spellEnd"/>
+          <w:r>
+            <w:rPr>
+              <w:rFonts w:eastAsia="Times New Roman"/>
+            </w:rPr>
+            <w:t>, 2016)</w:t>
+          </w:r>
+        </w:sdtContent>
+      </w:sdt>
+      <w:r>
+        <w:t>. This would be unidealistic as those in the user-base that are athletic and enjoy being on the move would inevitably rank higher on the leader board than those who just want to go for a walk every now and then. For others with a higher motivation to achieve, this feature may inspire them to surpass another individual on the leader board as a personal goal. Though I believe that overall, for my app, the minority of users will look at the global leader board and feel inspired and the majority would not. I feel as if this feature would bring little value to the app if it were just a global leader board as achievements of a few that are dedicated to the app will overshadow the achievements of most individuals. This would result in a reduced usage of the feature as the user has no incentive to check the results on the leader board other than for curiosity’s sake. Therefore, if I were to add a leader board along with the social system, I will add 2 separate leader boards. There will be one for global users and one for friends. This will hopefully result in a more realistic comparison between one individual and another that they relate to while also displaying global stats for those that are curious.</w:t>
+      </w:r>
+    </w:p>
+    <w:p>
+      <w:pPr>
+        <w:spacing w:line="360" w:lineRule="auto"/>
+      </w:pPr>
+    </w:p>
+    <w:p>
+      <w:pPr>
+        <w:spacing w:line="360" w:lineRule="auto"/>
+        <w:rPr>
+          <w:color w:val="000000"/>
+        </w:rPr>
+      </w:pPr>
+      <w:r>
+        <w:t xml:space="preserve">Another issue to consider is whether the app will motivate people enough to do what the app asks them to do. The app is centralised over physical activity, but for the gamification to work, motivational and simplicity factors must be considered. Physical activity tends to be much more of a chore than just playing games, so careful design is required for the gamification to become successful. Below in Figure 1, the Fogg Behaviour Model demonstrates that for an individual to perform an action, they must be adequately motivated, </w:t>
+      </w:r>
+      <w:proofErr w:type="gramStart"/>
+      <w:r>
+        <w:t>have the ability to</w:t>
+      </w:r>
+      <w:proofErr w:type="gramEnd"/>
+      <w:r>
+        <w:t xml:space="preserve"> do the task (based on simplicity) and be prompted to perform the behaviour, all at the same time</w:t>
+      </w:r>
+      <w:r>
+        <w:rPr>
+          <w:color w:val="000000"/>
+        </w:rPr>
+        <w:t xml:space="preserve"> </w:t>
+      </w:r>
+      <w:sdt>
+        <w:sdtPr>
+          <w:rPr>
+            <w:color w:val="000000"/>
+          </w:rPr>
+          <w:tag w:val="MENDELEY_CITATION_v3_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"/>
+          <w:id w:val="-180978121"/>
+          <w:placeholder>
+            <w:docPart w:val="9BA7BB228C3A4EE5935CE1853B69BDA0"/>
+          </w:placeholder>
+        </w:sdtPr>
+        <w:sdtContent>
           <w:r>
             <w:rPr>
               <w:color w:val="000000"/>
             </w:rPr>
-            <w:lastRenderedPageBreak/>
-            <w:t>the idea Denny (2013) proposed, I will prioritise creating randomly generated locations to walk to within their area rather than the user having to set their own location to walk to, incentives could be made for both, but I believe doing the journey has more immediate value than configuring the journey for my target audience.</w:t>
+            <w:t>(Fogg, 2009)</w:t>
           </w:r>
         </w:sdtContent>
       </w:sdt>
-    </w:p>
-    <w:sdt>
-      <w:sdtPr>
-        <w:rPr>
-          <w:i/>
-          <w:iCs/>
-          <w:color w:val="44546A" w:themeColor="text2"/>
-          <w:szCs w:val="18"/>
-        </w:rPr>
-        <w:tag w:val="MENDELEY_CITATION_TEMP"/>
-        <w:id w:val="1713146548"/>
-        <w:placeholder>
-          <w:docPart w:val="B3F3F3D992684C8F8785917C7195EB3D"/>
-        </w:placeholder>
-        <w15:appearance w15:val="hidden"/>
-      </w:sdtPr>
-      <w:sdtContent>
-        <w:p>
-          <w:pPr>
-            <w:spacing w:line="360" w:lineRule="auto"/>
-          </w:pPr>
-          <w:r>
-            <w:t xml:space="preserve">There are many ways of gamifying a product, as shown below in Table 1. Some motivational affordances are used a lot more frequently than others. The most </w:t>
-          </w:r>
-          <w:r>
-            <w:t>common</w:t>
-          </w:r>
-          <w:r>
-            <w:t xml:space="preserve"> from the table below are core concepts that add game aspects to a product, but each affordance carries a degree of importance to each use case. An example of this is in 2013, the app “Flappy Bird” simply had a point system as its motivation affordance, while another game such as “Minecraft” used achievements as its motivational affordance, but both became extremely popular. This was not due to these games just having these motivational affordances, but their implementations of it is what made them popular. I plan to add a point, achievement, and a challenge system, however for my case, a leader board system is quite a hard choice as I must consider long term effects.</w:t>
-          </w:r>
-        </w:p>
-        <w:p>
-          <w:pPr>
-            <w:pStyle w:val="Caption"/>
-            <w:spacing w:line="360" w:lineRule="auto"/>
-          </w:pPr>
-          <w:r>
-            <w:t xml:space="preserve">Table </w:t>
-          </w:r>
-          <w:r>
-            <w:fldChar w:fldCharType="begin"/>
-          </w:r>
-          <w:r>
-            <w:instrText xml:space="preserve"> SEQ Figure \* ARABIC </w:instrText>
-          </w:r>
-          <w:r>
-            <w:fldChar w:fldCharType="separate"/>
-          </w:r>
-          <w:r>
-            <w:rPr>
-              <w:noProof/>
-            </w:rPr>
-            <w:t>1</w:t>
-          </w:r>
-          <w:r>
-            <w:rPr>
-              <w:noProof/>
-            </w:rPr>
-            <w:fldChar w:fldCharType="end"/>
-          </w:r>
-          <w:r>
-            <w:t xml:space="preserve"> – Amount of studies using particular motivational affordances</w:t>
-          </w:r>
-          <w:r>
-            <w:t xml:space="preserve"> (Hamari, et al. 2014)</w:t>
-          </w:r>
-          <w:r>
-            <w:t xml:space="preserve"> </w:t>
-          </w:r>
-        </w:p>
-        <w:tbl>
-          <w:tblPr>
-            <w:tblStyle w:val="TableGrid"/>
-            <w:tblW w:w="0" w:type="auto"/>
-            <w:tblInd w:w="2365" w:type="dxa"/>
-            <w:tblLook w:val="04A0" w:firstRow="1" w:lastRow="0" w:firstColumn="1" w:lastColumn="0" w:noHBand="0" w:noVBand="1"/>
-          </w:tblPr>
-          <w:tblGrid>
-            <w:gridCol w:w="2406"/>
-            <w:gridCol w:w="2892"/>
-          </w:tblGrid>
-          <w:tr>
-            <w:trPr>
-              <w:trHeight w:val="263"/>
-            </w:trPr>
-            <w:tc>
-              <w:tcPr>
-                <w:tcW w:w="2406" w:type="dxa"/>
-              </w:tcPr>
-              <w:p>
-                <w:pPr>
-                  <w:spacing w:line="360" w:lineRule="auto"/>
-                  <w:jc w:val="center"/>
-                  <w:rPr>
-                    <w:b/>
-                    <w:bCs/>
-                  </w:rPr>
-                </w:pPr>
-                <w:r>
-                  <w:rPr>
-                    <w:b/>
-                    <w:bCs/>
-                  </w:rPr>
-                  <w:t>Affordance</w:t>
-                </w:r>
-              </w:p>
-            </w:tc>
-            <w:tc>
-              <w:tcPr>
-                <w:tcW w:w="2892" w:type="dxa"/>
-              </w:tcPr>
-              <w:p>
-                <w:pPr>
-                  <w:spacing w:line="360" w:lineRule="auto"/>
-                  <w:jc w:val="center"/>
-                  <w:rPr>
-                    <w:b/>
-                    <w:bCs/>
-                  </w:rPr>
-                </w:pPr>
-                <w:r>
-                  <w:rPr>
-                    <w:b/>
-                    <w:bCs/>
-                  </w:rPr>
-                  <w:t>Number included in studies</w:t>
-                </w:r>
-              </w:p>
-            </w:tc>
-          </w:tr>
-          <w:tr>
-            <w:trPr>
-              <w:trHeight w:val="248"/>
-            </w:trPr>
-            <w:tc>
-              <w:tcPr>
-                <w:tcW w:w="2406" w:type="dxa"/>
-              </w:tcPr>
-              <w:p>
-                <w:pPr>
-                  <w:spacing w:line="360" w:lineRule="auto"/>
-                </w:pPr>
-                <w:r>
-                  <w:t>Points</w:t>
-                </w:r>
-              </w:p>
-            </w:tc>
-            <w:tc>
-              <w:tcPr>
-                <w:tcW w:w="2892" w:type="dxa"/>
-              </w:tcPr>
-              <w:p>
-                <w:pPr>
-                  <w:spacing w:line="360" w:lineRule="auto"/>
-                  <w:jc w:val="center"/>
-                </w:pPr>
-                <w:r>
-                  <w:t>9</w:t>
-                </w:r>
-              </w:p>
-            </w:tc>
-          </w:tr>
-          <w:tr>
-            <w:trPr>
-              <w:trHeight w:val="263"/>
-            </w:trPr>
-            <w:tc>
-              <w:tcPr>
-                <w:tcW w:w="2406" w:type="dxa"/>
-              </w:tcPr>
-              <w:p>
-                <w:pPr>
-                  <w:spacing w:line="360" w:lineRule="auto"/>
-                </w:pPr>
-                <w:r>
-                  <w:t>Leaderboards</w:t>
-                </w:r>
-              </w:p>
-            </w:tc>
-            <w:tc>
-              <w:tcPr>
-                <w:tcW w:w="2892" w:type="dxa"/>
-              </w:tcPr>
-              <w:p>
-                <w:pPr>
-                  <w:spacing w:line="360" w:lineRule="auto"/>
-                  <w:jc w:val="center"/>
-                </w:pPr>
-                <w:r>
-                  <w:t>10</w:t>
-                </w:r>
-              </w:p>
-            </w:tc>
-          </w:tr>
-          <w:tr>
-            <w:trPr>
-              <w:trHeight w:val="248"/>
-            </w:trPr>
-            <w:tc>
-              <w:tcPr>
-                <w:tcW w:w="2406" w:type="dxa"/>
-              </w:tcPr>
-              <w:p>
-                <w:pPr>
-                  <w:spacing w:line="360" w:lineRule="auto"/>
-                </w:pPr>
-                <w:r>
-                  <w:t>Achievements/Badges</w:t>
-                </w:r>
-              </w:p>
-            </w:tc>
-            <w:tc>
-              <w:tcPr>
-                <w:tcW w:w="2892" w:type="dxa"/>
-              </w:tcPr>
-              <w:p>
-                <w:pPr>
-                  <w:spacing w:line="360" w:lineRule="auto"/>
-                  <w:jc w:val="center"/>
-                </w:pPr>
-                <w:r>
-                  <w:t>9</w:t>
-                </w:r>
-              </w:p>
-            </w:tc>
-          </w:tr>
-          <w:tr>
-            <w:trPr>
-              <w:trHeight w:val="263"/>
-            </w:trPr>
-            <w:tc>
-              <w:tcPr>
-                <w:tcW w:w="2406" w:type="dxa"/>
-              </w:tcPr>
-              <w:p>
-                <w:pPr>
-                  <w:spacing w:line="360" w:lineRule="auto"/>
-                </w:pPr>
-                <w:r>
-                  <w:t>Levels</w:t>
-                </w:r>
-              </w:p>
-            </w:tc>
-            <w:tc>
-              <w:tcPr>
-                <w:tcW w:w="2892" w:type="dxa"/>
-              </w:tcPr>
-              <w:p>
-                <w:pPr>
-                  <w:spacing w:line="360" w:lineRule="auto"/>
-                  <w:jc w:val="center"/>
-                </w:pPr>
-                <w:r>
-                  <w:t>6</w:t>
-                </w:r>
-              </w:p>
-            </w:tc>
-          </w:tr>
-          <w:tr>
-            <w:trPr>
-              <w:trHeight w:val="248"/>
-            </w:trPr>
-            <w:tc>
-              <w:tcPr>
-                <w:tcW w:w="2406" w:type="dxa"/>
-              </w:tcPr>
-              <w:p>
-                <w:pPr>
-                  <w:spacing w:line="360" w:lineRule="auto"/>
-                </w:pPr>
-                <w:r>
-                  <w:t>Story/Theme</w:t>
-                </w:r>
-              </w:p>
-            </w:tc>
-            <w:tc>
-              <w:tcPr>
-                <w:tcW w:w="2892" w:type="dxa"/>
-              </w:tcPr>
-              <w:p>
-                <w:pPr>
-                  <w:spacing w:line="360" w:lineRule="auto"/>
-                  <w:jc w:val="center"/>
-                </w:pPr>
-                <w:r>
-                  <w:t>6</w:t>
-                </w:r>
-              </w:p>
-            </w:tc>
-          </w:tr>
-          <w:tr>
-            <w:trPr>
-              <w:trHeight w:val="263"/>
-            </w:trPr>
-            <w:tc>
-              <w:tcPr>
-                <w:tcW w:w="2406" w:type="dxa"/>
-              </w:tcPr>
-              <w:p>
-                <w:pPr>
-                  <w:spacing w:line="360" w:lineRule="auto"/>
-                </w:pPr>
-                <w:r>
-                  <w:t>Clear goals</w:t>
-                </w:r>
-              </w:p>
-            </w:tc>
-            <w:tc>
-              <w:tcPr>
-                <w:tcW w:w="2892" w:type="dxa"/>
-              </w:tcPr>
-              <w:p>
-                <w:pPr>
-                  <w:spacing w:line="360" w:lineRule="auto"/>
-                  <w:jc w:val="center"/>
-                </w:pPr>
-                <w:r>
-                  <w:t>4</w:t>
-                </w:r>
-              </w:p>
-            </w:tc>
-          </w:tr>
-          <w:tr>
-            <w:trPr>
-              <w:trHeight w:val="263"/>
-            </w:trPr>
-            <w:tc>
-              <w:tcPr>
-                <w:tcW w:w="2406" w:type="dxa"/>
-              </w:tcPr>
-              <w:p>
-                <w:pPr>
-                  <w:spacing w:line="360" w:lineRule="auto"/>
-                </w:pPr>
-                <w:r>
-                  <w:t>Feedback</w:t>
-                </w:r>
-              </w:p>
-            </w:tc>
-            <w:tc>
-              <w:tcPr>
-                <w:tcW w:w="2892" w:type="dxa"/>
-              </w:tcPr>
-              <w:p>
-                <w:pPr>
-                  <w:spacing w:line="360" w:lineRule="auto"/>
-                  <w:jc w:val="center"/>
-                </w:pPr>
-                <w:r>
-                  <w:t>6</w:t>
-                </w:r>
-              </w:p>
-            </w:tc>
-          </w:tr>
-          <w:tr>
-            <w:trPr>
-              <w:trHeight w:val="248"/>
-            </w:trPr>
-            <w:tc>
-              <w:tcPr>
-                <w:tcW w:w="2406" w:type="dxa"/>
-              </w:tcPr>
-              <w:p>
-                <w:pPr>
-                  <w:spacing w:line="360" w:lineRule="auto"/>
-                </w:pPr>
-                <w:r>
-                  <w:t>Rewards</w:t>
-                </w:r>
-              </w:p>
-            </w:tc>
-            <w:tc>
-              <w:tcPr>
-                <w:tcW w:w="2892" w:type="dxa"/>
-              </w:tcPr>
-              <w:p>
-                <w:pPr>
-                  <w:spacing w:line="360" w:lineRule="auto"/>
-                  <w:jc w:val="center"/>
-                </w:pPr>
-                <w:r>
-                  <w:t>4</w:t>
-                </w:r>
-              </w:p>
-            </w:tc>
-          </w:tr>
-          <w:tr>
-            <w:trPr>
-              <w:trHeight w:val="263"/>
-            </w:trPr>
-            <w:tc>
-              <w:tcPr>
-                <w:tcW w:w="2406" w:type="dxa"/>
-              </w:tcPr>
-              <w:p>
-                <w:pPr>
-                  <w:spacing w:line="360" w:lineRule="auto"/>
-                </w:pPr>
-                <w:r>
-                  <w:t>Progress</w:t>
-                </w:r>
-              </w:p>
-            </w:tc>
-            <w:tc>
-              <w:tcPr>
-                <w:tcW w:w="2892" w:type="dxa"/>
-              </w:tcPr>
-              <w:p>
-                <w:pPr>
-                  <w:spacing w:line="360" w:lineRule="auto"/>
-                  <w:jc w:val="center"/>
-                </w:pPr>
-                <w:r>
-                  <w:t>4</w:t>
-                </w:r>
-              </w:p>
-            </w:tc>
-          </w:tr>
-          <w:tr>
-            <w:trPr>
-              <w:trHeight w:val="248"/>
-            </w:trPr>
-            <w:tc>
-              <w:tcPr>
-                <w:tcW w:w="2406" w:type="dxa"/>
-              </w:tcPr>
-              <w:p>
-                <w:pPr>
-                  <w:spacing w:line="360" w:lineRule="auto"/>
-                </w:pPr>
-                <w:r>
-                  <w:t>Challenge</w:t>
-                </w:r>
-              </w:p>
-            </w:tc>
-            <w:tc>
-              <w:tcPr>
-                <w:tcW w:w="2892" w:type="dxa"/>
-              </w:tcPr>
-              <w:p>
-                <w:pPr>
-                  <w:spacing w:line="360" w:lineRule="auto"/>
-                  <w:jc w:val="center"/>
-                </w:pPr>
-                <w:r>
-                  <w:t>7</w:t>
-                </w:r>
-              </w:p>
-            </w:tc>
-          </w:tr>
-        </w:tbl>
-        <w:p>
-          <w:pPr>
-            <w:spacing w:line="360" w:lineRule="auto"/>
-          </w:pPr>
-        </w:p>
-        <w:p>
-          <w:pPr>
-            <w:pStyle w:val="Heading3"/>
-            <w:spacing w:line="360" w:lineRule="auto"/>
-          </w:pPr>
-          <w:r>
-            <w:t>Issues related to gamification of physical activity</w:t>
-          </w:r>
-        </w:p>
-        <w:p>
-          <w:pPr>
-            <w:spacing w:line="360" w:lineRule="auto"/>
-          </w:pPr>
-          <w:r>
-            <w:t xml:space="preserve">I wish to make this game playable with friends and therefore that means having a social system and to add to that, a global leader board of sorts to compare themselves with others on distances walked or steps done within a day or week. Introducing competition into the app can lead to competition anxiety, which can be seen as a negative correlation between anxiety and achievement motivation </w:t>
-          </w:r>
-          <w:sdt>
-            <w:sdtPr>
-              <w:rPr>
-                <w:color w:val="000000"/>
-              </w:rPr>
-              <w:tag w:val="MENDELEY_CITATION_v3_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"/>
-              <w:id w:val="2041156249"/>
-              <w:placeholder>
-                <w:docPart w:val="D0406EC38A354271BEDC228A8AEE42CD"/>
-              </w:placeholder>
-            </w:sdtPr>
-            <w:sdtContent>
-              <w:r>
-                <w:rPr>
-                  <w:color w:val="000000"/>
-                </w:rPr>
-                <w:t>(Khan et al., 2011)</w:t>
-              </w:r>
-            </w:sdtContent>
-          </w:sdt>
-          <w:r>
-            <w:t xml:space="preserve">. In effect, that means an individual with a high-level of anxiety also means that individual will have low level of motivation to work towards an achievement. Competition can enhance or worsen the user experience and its implementation within the app can cause positive or negative effects to the user depending on their personality </w:t>
-          </w:r>
-          <w:sdt>
-            <w:sdtPr>
-              <w:rPr>
-                <w:color w:val="000000"/>
-              </w:rPr>
-              <w:tag w:val="MENDELEY_CITATION_v3_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"/>
-              <w:id w:val="-1326594470"/>
-              <w:placeholder>
-                <w:docPart w:val="6D7C5D7CB9C345BFBEF00788D0CD19A3"/>
-              </w:placeholder>
-            </w:sdtPr>
-            <w:sdtContent>
-              <w:r>
-                <w:rPr>
-                  <w:rFonts w:eastAsia="Times New Roman"/>
-                </w:rPr>
-                <w:t>(Epstein &amp; Harackiewicz, 2016)</w:t>
-              </w:r>
-            </w:sdtContent>
-          </w:sdt>
-          <w:r>
-            <w:t>. This would be unidealistic as those in the user-base that are athletic and enjoy being on the move would inevitably rank higher on the leader board than those who just want to go for a walk every now and then. For others with a higher motivation to achieve, this feature may inspire them to surpass another individual on the leader board as a personal goal. Though I believe that overall, for my app, the minority of users will look at the global leader board and feel inspired and the majority would not. I feel as if this feature would bring little value to the app if it were just a global leader board as achievements of a few that are dedicated to the app will overshadow the achievements of most individuals. This would result in a reduced usage of the feature as the user has no incentive to check the results on the leader board other than for curiosity’s sake. Therefore, if I were to add a leader board along with the social system, I will add 2 separate leader boards. There will be one for global users and one for friends. This will hopefully result in a more realistic comparison between one individual and another that they relate to while also displaying global stats for those that are curious.</w:t>
-          </w:r>
-        </w:p>
-        <w:p>
-          <w:pPr>
-            <w:spacing w:line="360" w:lineRule="auto"/>
-          </w:pPr>
-        </w:p>
-        <w:p>
-          <w:pPr>
-            <w:spacing w:line="360" w:lineRule="auto"/>
-            <w:rPr>
-              <w:color w:val="000000"/>
-            </w:rPr>
-          </w:pPr>
-          <w:r>
-            <w:t>Another issue to consider is whether the app will motivate people enough to do what the app asks them to do. The app is centralised over physical activity, but for the gamification to work, motivational and simplicity factors must be considered. Physical activity tends to be much more of a chore than just playing games, so careful design is required for the gamification to become successful. Below in Figure 1, the Fogg Behaviour Model demonstrates that for an individual to perform an action, they must be adequately motivated, have the ability to do the task (based on simplicity) and be prompted to perform the behaviour, all at the same time</w:t>
-          </w:r>
+      <w:r>
+        <w:rPr>
+          <w:color w:val="000000"/>
+        </w:rPr>
+        <w:t xml:space="preserve">. This has been an effective approach for persuasive design along with gamification as seen in case of </w:t>
+      </w:r>
+      <w:sdt>
+        <w:sdtPr>
+          <w:rPr>
+            <w:color w:val="000000"/>
+          </w:rPr>
+          <w:tag w:val="MENDELEY_CITATION_v3_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"/>
+          <w:id w:val="-50155076"/>
+          <w:placeholder>
+            <w:docPart w:val="7776F370534F42B3AC15E39DAA763A23"/>
+          </w:placeholder>
+        </w:sdtPr>
+        <w:sdtContent>
+          <w:proofErr w:type="spellStart"/>
           <w:r>
             <w:rPr>
               <w:color w:val="000000"/>
             </w:rPr>
-            <w:t xml:space="preserve"> </w:t>
+            <w:t>O’donovan</w:t>
           </w:r>
-          <w:sdt>
-            <w:sdtPr>
-              <w:rPr>
-                <w:color w:val="000000"/>
-              </w:rPr>
-              <w:tag w:val="MENDELEY_CITATION_v3_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"/>
-              <w:id w:val="-180978121"/>
-              <w:placeholder>
-                <w:docPart w:val="8105DACE628E44BB94BDAD135DFBE97E"/>
-              </w:placeholder>
-            </w:sdtPr>
-            <w:sdtContent>
-              <w:r>
-                <w:rPr>
-                  <w:color w:val="000000"/>
-                </w:rPr>
-                <w:t>(Fogg, 2009)</w:t>
-              </w:r>
-            </w:sdtContent>
-          </w:sdt>
+          <w:proofErr w:type="spellEnd"/>
           <w:r>
             <w:rPr>
               <w:color w:val="000000"/>
             </w:rPr>
-            <w:t xml:space="preserve">. This has been an effective approach for persuasive design along with gamification as seen in case of </w:t>
+            <w:t xml:space="preserve"> et al. (2013)</w:t>
           </w:r>
-          <w:sdt>
-            <w:sdtPr>
-              <w:rPr>
-                <w:color w:val="000000"/>
-              </w:rPr>
-              <w:tag w:val="MENDELEY_CITATION_v3_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"/>
-              <w:id w:val="-50155076"/>
-              <w:placeholder>
-                <w:docPart w:val="6610DC7586AE475F8568C916C591B309"/>
-              </w:placeholder>
-            </w:sdtPr>
-            <w:sdtContent>
-              <w:r>
-                <w:rPr>
-                  <w:color w:val="000000"/>
-                </w:rPr>
-                <w:t>O’donovan et al.</w:t>
-              </w:r>
-              <w:r>
-                <w:rPr>
-                  <w:color w:val="000000"/>
-                </w:rPr>
-                <w:t xml:space="preserve"> (</w:t>
-              </w:r>
-              <w:r>
-                <w:rPr>
-                  <w:color w:val="000000"/>
-                </w:rPr>
-                <w:t>2013)</w:t>
-              </w:r>
-            </w:sdtContent>
-          </w:sdt>
-          <w:r>
-            <w:rPr>
-              <w:color w:val="000000"/>
-            </w:rPr>
-            <w:t xml:space="preserve">, where they used the Fogg Behaviour Model to carefully design their gamification of a university course. They introduced an experience system, a secret group with a storyline, clues, as well as justifiable rewards to go with it and various other game elements to gamify the course while following the model shown in Figure 1. From their results they deemed that students significantly improved on their understanding of the course and their engagement with the course as well as students having better lecture attendance and course grades overall. If the model is used correctly, this would lead to a higher chance of the gamification of a product to become successful. In my case though, physical activity is much more optional than a university course. There is not as much incentive to do physical activity that you can do anytime, unlike with a university course where you pay a lot of money to get a degree within a period of a few years. The individual must be committed to do the physical activity and to maximise their engagement within the app, I will utilise this model to determine whether some features are worth adding in, which features should be prioritised and fine-tune each feature based on their prompts, the motivation </w:t>
-          </w:r>
-          <w:r>
-            <w:rPr>
-              <w:noProof/>
-            </w:rPr>
-            <w:drawing>
-              <wp:anchor distT="0" distB="0" distL="114300" distR="114300" simplePos="0" relativeHeight="251661312" behindDoc="0" locked="0" layoutInCell="1" allowOverlap="1" wp14:anchorId="4F9224AD" wp14:editId="3495DF39">
-                <wp:simplePos x="0" y="0"/>
-                <wp:positionH relativeFrom="margin">
-                  <wp:align>center</wp:align>
-                </wp:positionH>
-                <wp:positionV relativeFrom="paragraph">
-                  <wp:posOffset>1700530</wp:posOffset>
-                </wp:positionV>
-                <wp:extent cx="4416425" cy="2943860"/>
-                <wp:effectExtent l="0" t="0" r="3175" b="8890"/>
-                <wp:wrapTopAndBottom/>
-                <wp:docPr id="14" name="Picture 14" descr="Diagram&#10;&#10;Description automatically generated">
-                  <a:extLst xmlns:a="http://schemas.openxmlformats.org/drawingml/2006/main">
-                    <a:ext uri="{C183D7F6-B498-43B3-948B-1728B52AA6E4}">
-                      <adec:decorative xmlns:adec="http://schemas.microsoft.com/office/drawing/2017/decorative" val="0"/>
-                    </a:ext>
-                  </a:extLst>
-                </wp:docPr>
-                <wp:cNvGraphicFramePr>
-                  <a:graphicFrameLocks xmlns:a="http://schemas.openxmlformats.org/drawingml/2006/main" noChangeAspect="1"/>
-                </wp:cNvGraphicFramePr>
-                <a:graphic xmlns:a="http://schemas.openxmlformats.org/drawingml/2006/main">
-                  <a:graphicData uri="http://schemas.openxmlformats.org/drawingml/2006/picture">
-                    <pic:pic xmlns:pic="http://schemas.openxmlformats.org/drawingml/2006/picture">
-                      <pic:nvPicPr>
-                        <pic:cNvPr id="1" name="Picture 1" descr="Diagram&#10;&#10;Description automatically generated">
-                          <a:extLst>
-                            <a:ext uri="{C183D7F6-B498-43B3-948B-1728B52AA6E4}">
-                              <adec:decorative xmlns:adec="http://schemas.microsoft.com/office/drawing/2017/decorative" val="0"/>
-                            </a:ext>
-                          </a:extLst>
-                        </pic:cNvPr>
-                        <pic:cNvPicPr>
-                          <a:picLocks noChangeAspect="1" noChangeArrowheads="1"/>
-                        </pic:cNvPicPr>
-                      </pic:nvPicPr>
-                      <pic:blipFill>
-                        <a:blip r:embed="rId10" cstate="print">
-                          <a:extLst>
-                            <a:ext uri="{28A0092B-C50C-407E-A947-70E740481C1C}">
-                              <a14:useLocalDpi xmlns:a14="http://schemas.microsoft.com/office/drawing/2010/main" val="0"/>
-                            </a:ext>
-                          </a:extLst>
-                        </a:blip>
-                        <a:srcRect/>
-                        <a:stretch>
-                          <a:fillRect/>
-                        </a:stretch>
-                      </pic:blipFill>
-                      <pic:spPr bwMode="auto">
-                        <a:xfrm>
-                          <a:off x="0" y="0"/>
-                          <a:ext cx="4416425" cy="2943860"/>
-                        </a:xfrm>
-                        <a:prstGeom prst="rect">
-                          <a:avLst/>
-                        </a:prstGeom>
-                        <a:noFill/>
-                        <a:ln>
-                          <a:noFill/>
-                        </a:ln>
-                      </pic:spPr>
-                    </pic:pic>
-                  </a:graphicData>
-                </a:graphic>
-                <wp14:sizeRelH relativeFrom="margin">
-                  <wp14:pctWidth>0</wp14:pctWidth>
-                </wp14:sizeRelH>
-                <wp14:sizeRelV relativeFrom="margin">
-                  <wp14:pctHeight>0</wp14:pctHeight>
-                </wp14:sizeRelV>
-              </wp:anchor>
-            </w:drawing>
-          </w:r>
-          <w:r>
-            <w:rPr>
-              <w:color w:val="000000"/>
-            </w:rPr>
-            <w:t>needed, and the task’s simplicity.</w:t>
-          </w:r>
-        </w:p>
-        <w:p>
-          <w:pPr>
-            <w:pStyle w:val="Caption"/>
-            <w:spacing w:line="360" w:lineRule="auto"/>
-          </w:pPr>
-          <w:r>
-            <w:t xml:space="preserve">Figure </w:t>
-          </w:r>
-          <w:r>
-            <w:fldChar w:fldCharType="begin"/>
-          </w:r>
-          <w:r>
-            <w:instrText xml:space="preserve"> SEQ Figure \* ARABIC </w:instrText>
-          </w:r>
-          <w:r>
-            <w:fldChar w:fldCharType="separate"/>
-          </w:r>
-          <w:r>
-            <w:rPr>
-              <w:noProof/>
-            </w:rPr>
-            <w:t>1</w:t>
-          </w:r>
-          <w:r>
-            <w:rPr>
-              <w:noProof/>
-            </w:rPr>
-            <w:fldChar w:fldCharType="end"/>
-          </w:r>
-          <w:r>
-            <w:t xml:space="preserve"> – Diagram of the Fogg Behaviour Model which has three factors: motivation, ability (simplicity) and prompts which contribute to the occurrence of an action (behaviour)</w:t>
-          </w:r>
-          <w:r>
-            <w:t xml:space="preserve"> (Fogg, 2009)</w:t>
-          </w:r>
-          <w:r>
-            <w:t>.</w:t>
-          </w:r>
-        </w:p>
-      </w:sdtContent>
-    </w:sdt>
+        </w:sdtContent>
+      </w:sdt>
+      <w:r>
+        <w:rPr>
+          <w:color w:val="000000"/>
+        </w:rPr>
+        <w:t xml:space="preserve">, where they used the Fogg Behaviour Model to carefully design their gamification of a university course. They introduced an experience system, a secret group with a storyline, clues, as well as justifiable rewards to go with it and various other game elements to gamify the course while following the model shown in Figure 1. From their results they deemed that students significantly improved on their understanding of the course and their engagement with the course as well as students having better lecture attendance and course grades overall. If the model is used correctly, this would lead to a higher chance of the gamification of a product to become successful. In my case though, physical activity is much more optional than a university course. There is not as much incentive to do physical activity that you can do anytime, unlike with a university course where you pay a lot of money to get a degree within a period of a few years. The individual must be committed to do the physical activity and to maximise their engagement within the app, I will utilise this model to determine whether some features are worth adding in, which features should be prioritised and fine-tune each feature based on their prompts, the motivation </w:t>
+      </w:r>
+      <w:r>
+        <w:rPr>
+          <w:noProof/>
+        </w:rPr>
+        <w:drawing>
+          <wp:anchor distT="0" distB="0" distL="114300" distR="114300" simplePos="0" relativeHeight="251671552" behindDoc="0" locked="0" layoutInCell="1" allowOverlap="1" wp14:anchorId="76377AB6" wp14:editId="496BA1FC">
+            <wp:simplePos x="0" y="0"/>
+            <wp:positionH relativeFrom="margin">
+              <wp:align>center</wp:align>
+            </wp:positionH>
+            <wp:positionV relativeFrom="paragraph">
+              <wp:posOffset>1700530</wp:posOffset>
+            </wp:positionV>
+            <wp:extent cx="4416425" cy="2943860"/>
+            <wp:effectExtent l="0" t="0" r="3175" b="8890"/>
+            <wp:wrapTopAndBottom/>
+            <wp:docPr id="14" name="Picture 14" descr="Diagram&#10;&#10;Description automatically generated">
+              <a:extLst xmlns:a="http://schemas.openxmlformats.org/drawingml/2006/main">
+                <a:ext uri="{C183D7F6-B498-43B3-948B-1728B52AA6E4}">
+                  <adec:decorative xmlns:adec="http://schemas.microsoft.com/office/drawing/2017/decorative" val="0"/>
+                </a:ext>
+              </a:extLst>
+            </wp:docPr>
+            <wp:cNvGraphicFramePr>
+              <a:graphicFrameLocks xmlns:a="http://schemas.openxmlformats.org/drawingml/2006/main" noChangeAspect="1"/>
+            </wp:cNvGraphicFramePr>
+            <a:graphic xmlns:a="http://schemas.openxmlformats.org/drawingml/2006/main">
+              <a:graphicData uri="http://schemas.openxmlformats.org/drawingml/2006/picture">
+                <pic:pic xmlns:pic="http://schemas.openxmlformats.org/drawingml/2006/picture">
+                  <pic:nvPicPr>
+                    <pic:cNvPr id="1" name="Picture 1" descr="Diagram&#10;&#10;Description automatically generated">
+                      <a:extLst>
+                        <a:ext uri="{C183D7F6-B498-43B3-948B-1728B52AA6E4}">
+                          <adec:decorative xmlns:adec="http://schemas.microsoft.com/office/drawing/2017/decorative" val="0"/>
+                        </a:ext>
+                      </a:extLst>
+                    </pic:cNvPr>
+                    <pic:cNvPicPr>
+                      <a:picLocks noChangeAspect="1" noChangeArrowheads="1"/>
+                    </pic:cNvPicPr>
+                  </pic:nvPicPr>
+                  <pic:blipFill>
+                    <a:blip r:embed="rId10" cstate="print">
+                      <a:extLst>
+                        <a:ext uri="{28A0092B-C50C-407E-A947-70E740481C1C}">
+                          <a14:useLocalDpi xmlns:a14="http://schemas.microsoft.com/office/drawing/2010/main" val="0"/>
+                        </a:ext>
+                      </a:extLst>
+                    </a:blip>
+                    <a:srcRect/>
+                    <a:stretch>
+                      <a:fillRect/>
+                    </a:stretch>
+                  </pic:blipFill>
+                  <pic:spPr bwMode="auto">
+                    <a:xfrm>
+                      <a:off x="0" y="0"/>
+                      <a:ext cx="4416425" cy="2943860"/>
+                    </a:xfrm>
+                    <a:prstGeom prst="rect">
+                      <a:avLst/>
+                    </a:prstGeom>
+                    <a:noFill/>
+                    <a:ln>
+                      <a:noFill/>
+                    </a:ln>
+                  </pic:spPr>
+                </pic:pic>
+              </a:graphicData>
+            </a:graphic>
+            <wp14:sizeRelH relativeFrom="margin">
+              <wp14:pctWidth>0</wp14:pctWidth>
+            </wp14:sizeRelH>
+            <wp14:sizeRelV relativeFrom="margin">
+              <wp14:pctHeight>0</wp14:pctHeight>
+            </wp14:sizeRelV>
+          </wp:anchor>
+        </w:drawing>
+      </w:r>
+      <w:r>
+        <w:rPr>
+          <w:color w:val="000000"/>
+        </w:rPr>
+        <w:t>needed, and the task’s simplicity.</w:t>
+      </w:r>
+    </w:p>
+    <w:p>
+      <w:pPr>
+        <w:pStyle w:val="Caption"/>
+        <w:spacing w:line="360" w:lineRule="auto"/>
+      </w:pPr>
+      <w:r>
+        <w:lastRenderedPageBreak/>
+        <w:t xml:space="preserve">Figure </w:t>
+      </w:r>
+      <w:r>
+        <w:fldChar w:fldCharType="begin"/>
+      </w:r>
+      <w:r>
+        <w:instrText xml:space="preserve"> SEQ Figure \* ARABIC </w:instrText>
+      </w:r>
+      <w:r>
+        <w:fldChar w:fldCharType="separate"/>
+      </w:r>
+      <w:r>
+        <w:rPr>
+          <w:noProof/>
+        </w:rPr>
+        <w:t>1</w:t>
+      </w:r>
+      <w:r>
+        <w:rPr>
+          <w:noProof/>
+        </w:rPr>
+        <w:fldChar w:fldCharType="end"/>
+      </w:r>
+      <w:r>
+        <w:t xml:space="preserve"> – Diagram of the Fogg Behaviour Model which has three factors: motivation, ability (simplicity) and prompts which contribute to the occurrence of an action (behaviour)</w:t>
+      </w:r>
+      <w:r>
+        <w:t xml:space="preserve"> (Fogg, 2009)</w:t>
+      </w:r>
+      <w:r>
+        <w:t>.</w:t>
+      </w:r>
+    </w:p>
     <w:p>
       <w:pPr>
         <w:pStyle w:val="Heading2"/>
@@ -7530,7 +7692,7 @@
           <w:rPr>
             <w:color w:val="000000"/>
           </w:rPr>
-          <w:tag w:val="MENDELEY_CITATION_v3_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"/>
+          <w:tag w:val="MENDELEY_CITATION_v3_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"/>
           <w:id w:val="687793470"/>
           <w:placeholder>
             <w:docPart w:val="9D729BF091404B34ACA8E951523EED87"/>
@@ -7654,9 +7816,10 @@
       <w:sdt>
         <w:sdtPr>
           <w:rPr>
+            <w:i w:val="0"/>
             <w:color w:val="000000"/>
           </w:rPr>
-          <w:tag w:val="MENDELEY_CITATION_v3_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"/>
+          <w:tag w:val="MENDELEY_CITATION_v3_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"/>
           <w:id w:val="-748965141"/>
           <w:placeholder>
             <w:docPart w:val="090540EBCAD348E4A37432A02AF0831F"/>
@@ -7672,6 +7835,7 @@
           <w:r>
             <w:rPr>
               <w:rFonts w:eastAsia="Times New Roman"/>
+              <w:i w:val="0"/>
               <w:iCs w:val="0"/>
             </w:rPr>
             <w:t>Client–Server Model - Wikipedia</w:t>
@@ -7700,6 +7864,7 @@
           <w:noProof/>
           <w:color w:val="000000"/>
         </w:rPr>
+        <w:lastRenderedPageBreak/>
         <w:drawing>
           <wp:anchor distT="0" distB="0" distL="114300" distR="114300" simplePos="0" relativeHeight="251663360" behindDoc="0" locked="0" layoutInCell="1" allowOverlap="1" wp14:anchorId="3F69C06F" wp14:editId="5708460D">
             <wp:simplePos x="0" y="0"/>
@@ -7770,7 +7935,7 @@
           <w:rPr>
             <w:color w:val="000000"/>
           </w:rPr>
-          <w:tag w:val="MENDELEY_CITATION_v3_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"/>
+          <w:tag w:val="MENDELEY_CITATION_v3_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"/>
           <w:id w:val="693031590"/>
           <w:placeholder>
             <w:docPart w:val="AEBB1133865342D0AAEE900E593B8585"/>
@@ -7781,7 +7946,35 @@
             <w:rPr>
               <w:rFonts w:eastAsia="Times New Roman"/>
             </w:rPr>
-            <w:t>(Haroon-Sulyman &amp; Shakirat Oluwatosin, 2014)</w:t>
+            <w:t>(Haroon-</w:t>
+          </w:r>
+          <w:proofErr w:type="spellStart"/>
+          <w:r>
+            <w:rPr>
+              <w:rFonts w:eastAsia="Times New Roman"/>
+            </w:rPr>
+            <w:t>Sulyman</w:t>
+          </w:r>
+          <w:proofErr w:type="spellEnd"/>
+          <w:r>
+            <w:rPr>
+              <w:rFonts w:eastAsia="Times New Roman"/>
+            </w:rPr>
+            <w:t xml:space="preserve"> &amp; </w:t>
+          </w:r>
+          <w:proofErr w:type="spellStart"/>
+          <w:r>
+            <w:rPr>
+              <w:rFonts w:eastAsia="Times New Roman"/>
+            </w:rPr>
+            <w:t>Shakirat</w:t>
+          </w:r>
+          <w:proofErr w:type="spellEnd"/>
+          <w:r>
+            <w:rPr>
+              <w:rFonts w:eastAsia="Times New Roman"/>
+            </w:rPr>
+            <w:t xml:space="preserve"> Oluwatosin, 2014)</w:t>
           </w:r>
         </w:sdtContent>
       </w:sdt>
@@ -7818,35 +8011,60 @@
       <w:sdt>
         <w:sdtPr>
           <w:rPr>
+            <w:i w:val="0"/>
             <w:color w:val="000000"/>
           </w:rPr>
-          <w:tag w:val="MENDELEY_CITATION_v3_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"/>
+          <w:tag w:val="MENDELEY_CITATION_v3_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"/>
           <w:id w:val="1693270905"/>
           <w:placeholder>
             <w:docPart w:val="0350721AF5A24953948543B20BF13C48"/>
           </w:placeholder>
         </w:sdtPr>
         <w:sdtContent>
-          <w:sdt>
-            <w:sdtPr>
-              <w:rPr>
-                <w:color w:val="000000"/>
-              </w:rPr>
-              <w:tag w:val="MENDELEY_CITATION_v3_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"/>
-              <w:id w:val="2106837464"/>
-              <w:placeholder>
-                <w:docPart w:val="469CF5E1A1504F7FBDD2A0825F2C738E"/>
-              </w:placeholder>
-            </w:sdtPr>
-            <w:sdtContent>
-              <w:r>
-                <w:rPr>
-                  <w:rFonts w:eastAsia="Times New Roman"/>
-                </w:rPr>
-                <w:t>(Haroon-Sulyman &amp; Shakirat Oluwatosin, 2014)</w:t>
-              </w:r>
-            </w:sdtContent>
-          </w:sdt>
+          <w:r>
+            <w:rPr>
+              <w:rFonts w:eastAsia="Times New Roman"/>
+              <w:i w:val="0"/>
+              <w:color w:val="000000"/>
+            </w:rPr>
+            <w:t>(Haroon-</w:t>
+          </w:r>
+          <w:proofErr w:type="spellStart"/>
+          <w:r>
+            <w:rPr>
+              <w:rFonts w:eastAsia="Times New Roman"/>
+              <w:i w:val="0"/>
+              <w:color w:val="000000"/>
+            </w:rPr>
+            <w:t>Sulyman</w:t>
+          </w:r>
+          <w:proofErr w:type="spellEnd"/>
+          <w:r>
+            <w:rPr>
+              <w:rFonts w:eastAsia="Times New Roman"/>
+              <w:i w:val="0"/>
+              <w:color w:val="000000"/>
+            </w:rPr>
+            <w:t xml:space="preserve"> &amp; </w:t>
+          </w:r>
+          <w:proofErr w:type="spellStart"/>
+          <w:r>
+            <w:rPr>
+              <w:rFonts w:eastAsia="Times New Roman"/>
+              <w:i w:val="0"/>
+              <w:color w:val="000000"/>
+            </w:rPr>
+            <w:t>Shakirat</w:t>
+          </w:r>
+          <w:proofErr w:type="spellEnd"/>
+          <w:r>
+            <w:rPr>
+              <w:rFonts w:eastAsia="Times New Roman"/>
+              <w:i w:val="0"/>
+              <w:color w:val="000000"/>
+            </w:rPr>
+            <w:t xml:space="preserve"> Oluwatosin, 2014)</w:t>
+          </w:r>
         </w:sdtContent>
       </w:sdt>
       <w:r>
@@ -7865,7 +8083,6 @@
         </w:rPr>
       </w:pPr>
       <w:r>
-        <w:lastRenderedPageBreak/>
         <w:t>Relating back to my app, the features I plan to add require some heavy computation which can take varying amounts of time. To add to that, social systems, and features such as the leader board would not be feasible on a thick-client based architecture as not only would that make the implementation tedious, but it would have many security risks too. Following that, I have decided that I will utilise the thin-client architecture as opposed to a thick-client. A thick-client is resource-intensive and for mobile applications, this will drain more battery, reduce the performance of the app and as a result, worsen the user experience. Seeing as my app will be developed for Android devices and is particularly targeting mobile devices, hardware limitations is an element I must consider when designing my app. An advantage of thin-client computing over thick-client is that it reduces the total cost of ownership</w:t>
       </w:r>
       <w:r>
@@ -7900,9 +8117,6 @@
               <w:color w:val="000000"/>
             </w:rPr>
             <w:t>(Tang et al., 2011)</w:t>
-          </w:r>
-          <w:r>
-            <w:t xml:space="preserve"> </w:t>
           </w:r>
         </w:sdtContent>
       </w:sdt>
@@ -7939,7 +8153,14 @@
         <w:rPr>
           <w:color w:val="000000"/>
         </w:rPr>
-        <w:t xml:space="preserve">. In my case, this means that any improvements I make to my app that could either make my app more computationally complex or simple, I would only need to worry about my server’s hardware as its hardware is what directly affects the performance of the app for each user. Since all the resource-intensive tasks would be delegated to the server, performance of the server needs to be optimal as a minimum to attain the best user experience on the client-side. The user’s hardware is of little concern when making changes for the app on the server-side, but </w:t>
+        <w:t xml:space="preserve">. In my case, this means that any improvements I make to my app that could either make my app more computationally complex or simple, I would only need to worry about my server’s hardware as its hardware is what directly affects the performance of the app for each user. Since all the resource-intensive tasks would be delegated to the server, performance of the server needs to be optimal as a minimum to attain the best user experience on the client-side. The user’s hardware is of little concern when making changes for the </w:t>
+      </w:r>
+      <w:r>
+        <w:rPr>
+          <w:color w:val="000000"/>
+        </w:rPr>
+        <w:lastRenderedPageBreak/>
+        <w:t xml:space="preserve">app on the server-side, but </w:t>
       </w:r>
       <w:r>
         <w:rPr>
@@ -7978,11 +8199,19 @@
         <w:spacing w:line="360" w:lineRule="auto"/>
       </w:pPr>
       <w:r>
-        <w:t xml:space="preserve">Even though the thin-client architecture seems far better than the thick client architecture in my situation, it also comes with its downsides. As a result of following the client-server model shown in Figure 2, the user requires an internet connection, and a relatively decent one at that. Figure 4 shows the varying amount of bandwidth is required for different network applications and along with that, each application has a different amount of latency attributed to it. In my case, the client side will be doing routine calls to the server for data related to each feature, the feature that will take the most bandwidth is the implementation of google maps on the client-side. The ideal user would have a have </w:t>
+        <w:t xml:space="preserve">Even though the thin-client architecture seems far better than the thick client architecture in my situation, it also comes with its downsides. As a result of following the client-server model shown in Figure 2, the user requires an internet connection, and a relatively decent one at that. Figure 4 shows the varying amount of bandwidth is required for different network applications and along with that, each application has a different amount of latency attributed to it. In my case, the client side will be doing routine calls to the server for data related to each feature, the feature that will take the most bandwidth is the implementation of google maps on the client-side. The ideal user would have a have a good internet provider, with a decent amount of mobile data on their device. Considering that, I cannot design my app around what is just ideal, I must find ways to make the client-side as efficient as possible to lower the criterium for the minimum specifications needed to be able to use the app. Uptime of the server is also just as important, without the server, the app is useless. I need to make sure that the server is always connected to the internet with minimal interruptions. For this, I could use a backup server in a remote location, using another internet service provider (ISP). This would be for when I know the main server’s ISP’s network will go down or when maintenance is needed. Realistically though, for the project, I know there won’t be many </w:t>
+      </w:r>
+      <w:proofErr w:type="gramStart"/>
+      <w:r>
+        <w:t>user’s</w:t>
+      </w:r>
+      <w:proofErr w:type="gramEnd"/>
+      <w:r>
+        <w:t xml:space="preserve"> using the app currently in the near future. Downtime is allowable in this scenario as I do not receive any monetary compensation for the project, but if I were to undertake the project as a commercial product, I would make sure to </w:t>
       </w:r>
       <w:r>
         <w:lastRenderedPageBreak/>
-        <w:t xml:space="preserve">a good internet provider, with a decent amount of mobile data on their device. Considering that, I cannot design my app around what is just ideal, I must find ways to make the client-side as efficient as possible to lower the criterium for the minimum specifications needed to be able to use the app. Uptime of the server is also just as important, without the server, the app is useless. I need to make sure that the server is always connected to the internet with minimal interruptions. For this, I could use a backup server in a remote location, using another internet service provider (ISP). This would be for when I know the main server’s ISP’s network will go down or when maintenance is needed. Realistically though, for the project, I know there won’t be many user’s using the app currently in the near future. Downtime is allowable in this scenario as I do not receive any monetary compensation for the project, but if I were to undertake the project as a commercial product, I would make sure to at least have a backup server, invest in remotely hosted database from trusted providers and use the full utility of cloud services such as Microsoft </w:t>
+        <w:t xml:space="preserve">at least have a backup server, invest in remotely hosted database from trusted providers and use the full utility of cloud services such as Microsoft </w:t>
       </w:r>
       <w:r>
         <w:rPr>
@@ -8076,19 +8305,15 @@
     <w:sdt>
       <w:sdtPr>
         <w:rPr>
+          <w:i w:val="0"/>
           <w:color w:val="000000"/>
         </w:rPr>
-        <w:tag w:val="MENDELEY_CITATION_v3_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"/>
+        <w:tag w:val="MENDELEY_CITATION_v3_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"/>
         <w:id w:val="623038131"/>
         <w:placeholder>
           <w:docPart w:val="599559F77998494E884BAAD06115FAAC"/>
         </w:placeholder>
       </w:sdtPr>
-      <w:sdtEndPr>
-        <w:rPr>
-          <w:color w:val="44546A" w:themeColor="text2"/>
-        </w:rPr>
-      </w:sdtEndPr>
       <w:sdtContent>
         <w:p>
           <w:pPr>
@@ -8099,6 +8324,10 @@
             </w:rPr>
           </w:pPr>
           <w:r>
+            <w:rPr>
+              <w:i w:val="0"/>
+              <w:color w:val="000000"/>
+            </w:rPr>
             <w:t>(Xu, 2017).</w:t>
           </w:r>
         </w:p>
@@ -8133,7 +8362,21 @@
             <w:rPr>
               <w:color w:val="000000"/>
             </w:rPr>
-            <w:t>(Grobauer et al., 2011)</w:t>
+            <w:t>(</w:t>
+          </w:r>
+          <w:proofErr w:type="spellStart"/>
+          <w:r>
+            <w:rPr>
+              <w:color w:val="000000"/>
+            </w:rPr>
+            <w:t>Grobauer</w:t>
+          </w:r>
+          <w:proofErr w:type="spellEnd"/>
+          <w:r>
+            <w:rPr>
+              <w:color w:val="000000"/>
+            </w:rPr>
+            <w:t xml:space="preserve"> et al., 2011)</w:t>
           </w:r>
         </w:sdtContent>
       </w:sdt>
@@ -8148,7 +8391,10 @@
       </w:r>
       <w:sdt>
         <w:sdtPr>
-          <w:tag w:val="MENDELEY_CITATION_v3_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"/>
+          <w:rPr>
+            <w:color w:val="000000"/>
+          </w:rPr>
+          <w:tag w:val="MENDELEY_CITATION_v3_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"/>
           <w:id w:val="277534948"/>
           <w:placeholder>
             <w:docPart w:val="E65653E9C79A4B659116D3AA63F53948"/>
@@ -8159,12 +8405,30 @@
             <w:rPr>
               <w:rFonts w:eastAsia="Times New Roman"/>
             </w:rPr>
-            <w:t>Popovic &amp; Hocenski (2010)</w:t>
+            <w:t xml:space="preserve">Popovic &amp; </w:t>
+          </w:r>
+          <w:proofErr w:type="spellStart"/>
+          <w:r>
+            <w:rPr>
+              <w:rFonts w:eastAsia="Times New Roman"/>
+            </w:rPr>
+            <w:t>Hocenski</w:t>
+          </w:r>
+          <w:proofErr w:type="spellEnd"/>
+          <w:r>
+            <w:rPr>
+              <w:rFonts w:eastAsia="Times New Roman"/>
+            </w:rPr>
+            <w:t xml:space="preserve"> (2010)</w:t>
           </w:r>
         </w:sdtContent>
       </w:sdt>
       <w:r>
-        <w:t xml:space="preserve"> address 10 different security concerns related to cloud computing security outside its application. They discuss issues with data-integrity, where you lose physical security as your information is sent to one company, but they send it to many third parties of which the user has no idea what they will do with their information, let alone know who has it. They also touch on handling payment security, insufficient auditing, violating privacy rights and more. My app will be dealing with location data from the user as well private information such as the user’s username and password to log in for the social system. This is very sensitive information I am dealing with of which can get me into serious trouble if it is able to be accessed by others other than me for the purposes of the app; it is my top priority to ensure that user data remains secure. For this reason, I plan to add validation, follow standards, guidelines, and conventions, add unit tests, thoroughly test my app, and prototype features before they are released publicly. Since the server will be locally hosted as well as the database (if I choose not to go with a trusted provider to reduce expenses), only I would know where the data is held from a physical standpoint. Following the above steps, this should dramatically increase the chances that the data stored will not be stolen or tampered with in any way. I cannot say for certain that the data will remain secure forever as cloud computing is still evolving and new security risks may occur in the future that I will need to address but for the time being, I will attempt to do what I can to ensure that data I retrieve is stored safely and securely. </w:t>
+        <w:t xml:space="preserve"> address 10 different security concerns related to cloud computing security outside its application. They discuss issues with data-integrity, where you lose physical security as your information is sent to one company, but they send it to many third parties of which the user has no idea what they will do with their information, let alone know who has it. They also touch on handling payment security, insufficient auditing, violating privacy rights and more. My app will be dealing with location data from the user as well private information such as the user’s username and password to log in for the social system. This is very sensitive information I am dealing with of which can get me into serious trouble if it is able to be accessed by others other than me for the purposes of the app; it is my top priority to ensure that user data remains secure. For this reason, I plan to add validation, follow standards, guidelines, and conventions, add unit tests, thoroughly test my app, and prototype features before they are released publicly. Since the server will be locally hosted as well as the </w:t>
+      </w:r>
+      <w:r>
+        <w:lastRenderedPageBreak/>
+        <w:t xml:space="preserve">database (if I choose not to go with a trusted provider to reduce expenses), only I would know where the data is held from a physical standpoint. Following the above steps, this should dramatically increase the chances that the data stored will not be stolen or tampered with in any way. I cannot say for certain that the data will remain secure forever as cloud computing is still evolving and new security risks may occur in the future that I will need to address but for the time being, I will attempt to do what I can to ensure that data I retrieve is stored safely and securely. </w:t>
       </w:r>
     </w:p>
     <w:p>
@@ -8179,7 +8443,7 @@
           <w:rPr>
             <w:color w:val="000000"/>
           </w:rPr>
-          <w:tag w:val="MENDELEY_CITATION_v3_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"/>
+          <w:tag w:val="MENDELEY_CITATION_v3_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"/>
           <w:id w:val="-1253273403"/>
           <w:placeholder>
             <w:docPart w:val="9DFD3FEFC8474D44B927737981BBFBDD"/>
@@ -8198,7 +8462,21 @@
         <w:rPr>
           <w:color w:val="000000"/>
         </w:rPr>
-        <w:t>. It is similar to cloud computing in that regard, but cloud computing does not have a single absolute definition. Some believe it to just a system that stores data remotely and uses a client to fetch data, others believe it to be a set of distributed systems that are linked between each other that service providers utilise to provide clients with service according to their service-level agreements.</w:t>
+        <w:t xml:space="preserve">. It is </w:t>
+      </w:r>
+      <w:proofErr w:type="gramStart"/>
+      <w:r>
+        <w:rPr>
+          <w:color w:val="000000"/>
+        </w:rPr>
+        <w:t>similar to</w:t>
+      </w:r>
+      <w:proofErr w:type="gramEnd"/>
+      <w:r>
+        <w:rPr>
+          <w:color w:val="000000"/>
+        </w:rPr>
+        <w:t xml:space="preserve"> cloud computing in that regard, but cloud computing does not have a single absolute definition. Some believe it to just a system that stores data remotely and uses a client to fetch data, others believe it to be a set of distributed systems that are linked between each other that service providers utilise to provide clients with service according to their service-level agreements.</w:t>
       </w:r>
       <w:r>
         <w:t xml:space="preserve"> </w:t>
@@ -8216,7 +8494,21 @@
             <w:rPr>
               <w:rFonts w:eastAsia="Times New Roman"/>
             </w:rPr>
-            <w:t>(Qi &amp; Gani, 2012)</w:t>
+            <w:t xml:space="preserve">(Qi &amp; </w:t>
+          </w:r>
+          <w:proofErr w:type="spellStart"/>
+          <w:r>
+            <w:rPr>
+              <w:rFonts w:eastAsia="Times New Roman"/>
+            </w:rPr>
+            <w:t>Gani</w:t>
+          </w:r>
+          <w:proofErr w:type="spellEnd"/>
+          <w:r>
+            <w:rPr>
+              <w:rFonts w:eastAsia="Times New Roman"/>
+            </w:rPr>
+            <w:t>, 2012)</w:t>
           </w:r>
         </w:sdtContent>
       </w:sdt>
@@ -8232,18 +8524,14 @@
         </w:rPr>
       </w:pPr>
       <w:r>
-        <w:t xml:space="preserve">Mobile computing isn’t perfect though, it is still a relatively new concept and can still evolve. From my research, there aren’t many other concepts that tackle the issues currently presented by mobile computing, so unfortunately I must make do with the good that mobile computing provides and work around the limitations of it. It is important to note that not all issues discussed are explicitly related to technology, some are related to real-life, physical circumstances. Firstly, one of the basic features my app will provide is to prompt the user to walk from one location to another. Depending on the terrain </w:t>
-      </w:r>
-      <w:r>
-        <w:lastRenderedPageBreak/>
-        <w:t xml:space="preserve">and weather local to the user, reception may be an issue as when walking in tunnels or between buildings, walking in heavy rain or living on the countryside. These all can reduce the users mobile phone reception </w:t>
+        <w:t xml:space="preserve">Mobile computing isn’t perfect though, it is still a relatively new concept and can still evolve. From my research, there aren’t many other concepts that tackle the issues currently presented by mobile computing, so unfortunately I must make do with the good that mobile computing provides and work around the limitations of it. It is important to note that not all issues discussed are explicitly related to technology, some are related to real-life, physical circumstances. Firstly, one of the basic features my app will provide is to prompt the user to walk from one location to another. Depending on the terrain and weather local to the user, reception may be an issue as when walking in tunnels or between buildings, walking in heavy rain or living on the countryside. These all can reduce the users mobile phone reception </w:t>
       </w:r>
       <w:sdt>
         <w:sdtPr>
           <w:rPr>
             <w:color w:val="000000"/>
           </w:rPr>
-          <w:tag w:val="MENDELEY_CITATION_v3_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"/>
+          <w:tag w:val="MENDELEY_CITATION_v3_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"/>
           <w:id w:val="974641303"/>
           <w:placeholder>
             <w:docPart w:val="D53EDED3595F4394895D7C926B086869"/>
@@ -8272,7 +8560,7 @@
           <w:rPr>
             <w:color w:val="000000"/>
           </w:rPr>
-          <w:tag w:val="MENDELEY_CITATION_v3_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"/>
+          <w:tag w:val="MENDELEY_CITATION_v3_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"/>
           <w:id w:val="-1008363564"/>
           <w:placeholder>
             <w:docPart w:val="33594CA8C07245F6A415E5B7D7127983"/>
@@ -8291,31 +8579,45 @@
         <w:rPr>
           <w:color w:val="000000"/>
         </w:rPr>
-        <w:t>. These principles have been given the acronym “CIA” standing for confidentiality, availability, and integrity. They are of grave import when designing systems that utilise the mobile computing concept and are the foundations for having a good quality of service while also putting the security of each user’s data as a top priority when designing a system. That is why I will carefully plan my database model and structure using UML when I am adding features and make use of stored procedures rather than SQL queries in code to ensure unauthorised users cannot manufacture their own queries an manipulate, destroy, or take data. I may also implement authorisation tokens which will add extra security for each call made to the server and validate that it comes from an authorised user.</w:t>
-      </w:r>
-    </w:p>
-    <w:p>
-      <w:pPr>
-        <w:spacing w:line="360" w:lineRule="auto"/>
-      </w:pPr>
+        <w:t xml:space="preserve">. These principles have been given the acronym “CIA” standing for confidentiality, availability, and integrity. They are of grave import when designing systems that utilise the mobile computing concept </w:t>
+      </w:r>
       <w:r>
         <w:rPr>
           <w:color w:val="000000"/>
         </w:rPr>
+        <w:lastRenderedPageBreak/>
+        <w:t>and are the foundations for having a good quality of service while also putting the security of each user’s data as a top priority when designing a system. That is why I will carefully plan my database model and structure using UML when I am adding features and make use of stored procedures rather than SQL queries in code to ensure unauthorised users cannot manufacture their own queries an manipulate, destroy, or take data. I may also implement authorisation tokens which will add extra security for each call made to the server and validate that it comes from an authorised user.</w:t>
+      </w:r>
+    </w:p>
+    <w:p>
+      <w:pPr>
+        <w:spacing w:line="360" w:lineRule="auto"/>
+      </w:pPr>
+      <w:r>
+        <w:rPr>
+          <w:color w:val="000000"/>
+        </w:rPr>
         <w:t xml:space="preserve">Lastly with mobile computing, the largest real-life issue is the potential for my app to cause harm to the user. People may cheat with the app and get to locations by vehicle instead of doing physical activity but even those who choose to be physically active can are in danger of injuring themselves while using the app. </w:t>
       </w:r>
       <w:r>
         <w:rPr>
           <w:rFonts w:eastAsia="Times New Roman"/>
         </w:rPr>
-        <w:t xml:space="preserve">Nasar &amp; Troyer (2013) discovered that between the years of 2004 and 2010, there has only been an increase in injuries year-by-year related to individuals using their cell phones. Figure 5 visualises the increase of injuries over these years with Figure 6 representing the age groups of the cumulative number of injuries across the years 2004 and 2010. In the current year, I can only imagine that injuries related to cell phone uses have only increased. Considering that I am encouraging physical activities with my app, I believe that the age-groups that would most likely use my app are people under the age of 30, which in Figure 6 shows that they are the most impacted age groups when it comes to injuries related to cell phone usage from 2004 to 2010. This is one of those issues that I cannot do much about, the user themselves must be aware of their surrounding and reduce the chances of harm to themselves. From a developer perspective, the only thing I can really do is ensure that the app doesn’t have addictive features that users keep their focus on and that they the users remain engaged with the app but also stay aware of dangers around them. I will make sure that once they attempt a journey, the UI will remain static with minimal updates so that they can focus on their </w:t>
-      </w:r>
+        <w:t xml:space="preserve">Nasar &amp; Troyer (2013) discovered that between the years of 2004 and 2010, there has only been an increase in injuries year-by-year related to individuals using their cell phones. Figure 5 visualises the increase of injuries over these years with Figure 6 representing the age groups of the cumulative number of injuries across the years 2004 and 2010. In the current year, I can only imagine that injuries related to cell phone uses have only increased. Considering that I am encouraging physical activities with my app, I believe that the age-groups that would most likely use my app are people under the age of 30, which in Figure 6 shows that they are the most impacted age groups when it comes to injuries related to cell phone usage from 2004 to 2010. This is one of those issues that I cannot do much about, the user themselves must be aware of their surrounding and reduce the chances of harm to themselves. From a developer perspective, the only thing I can really do is ensure that the app doesn’t have addictive features </w:t>
+      </w:r>
+      <w:proofErr w:type="gramStart"/>
       <w:r>
         <w:rPr>
           <w:rFonts w:eastAsia="Times New Roman"/>
         </w:rPr>
-        <w:lastRenderedPageBreak/>
-        <w:t xml:space="preserve">activity instead of focusing on the app. Only focusing on the </w:t>
+        <w:t>that users</w:t>
+      </w:r>
+      <w:proofErr w:type="gramEnd"/>
+      <w:r>
+        <w:rPr>
+          <w:rFonts w:eastAsia="Times New Roman"/>
+        </w:rPr>
+        <w:t xml:space="preserve"> keep their focus on and that they the users remain engaged with the app but also stay aware of dangers around them. I will make sure that once they attempt a journey, the UI will remain static with minimal updates so that they can focus on their activity instead of focusing on the app. Only focusing on the </w:t>
       </w:r>
       <w:r>
         <w:rPr>
@@ -8396,6 +8698,7 @@
         <w:rPr>
           <w:noProof/>
         </w:rPr>
+        <w:lastRenderedPageBreak/>
         <w:drawing>
           <wp:anchor distT="0" distB="0" distL="114300" distR="114300" simplePos="0" relativeHeight="251667456" behindDoc="0" locked="0" layoutInCell="1" allowOverlap="1" wp14:anchorId="4DB7696E" wp14:editId="10546D04">
             <wp:simplePos x="0" y="0"/>
@@ -8453,19 +8756,15 @@
     <w:sdt>
       <w:sdtPr>
         <w:rPr>
+          <w:i w:val="0"/>
           <w:color w:val="000000"/>
         </w:rPr>
-        <w:tag w:val="MENDELEY_CITATION_v3_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"/>
+        <w:tag w:val="MENDELEY_CITATION_v3_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"/>
         <w:id w:val="1346285606"/>
         <w:placeholder>
           <w:docPart w:val="7B63257E61DD45FC82DB11188EC5D73A"/>
         </w:placeholder>
       </w:sdtPr>
-      <w:sdtEndPr>
-        <w:rPr>
-          <w:color w:val="44546A" w:themeColor="text2"/>
-        </w:rPr>
-      </w:sdtEndPr>
       <w:sdtContent>
         <w:p>
           <w:pPr>
@@ -8476,28 +8775,10 @@
             </w:rPr>
           </w:pPr>
           <w:r>
-            <w:t>(</w:t>
-          </w:r>
-          <w:r>
             <w:rPr>
               <w:rFonts w:eastAsia="Times New Roman"/>
             </w:rPr>
-            <w:t>Nasar &amp; Troyer</w:t>
-          </w:r>
-          <w:r>
-            <w:t>, 201</w:t>
-          </w:r>
-          <w:r>
-            <w:t>3</w:t>
-          </w:r>
-          <w:r>
-            <w:t>).</w:t>
-          </w:r>
-          <w:r>
-            <w:rPr>
-              <w:color w:val="000000"/>
-            </w:rPr>
-            <w:t xml:space="preserve"> </w:t>
+            <w:t xml:space="preserve">(Nasar &amp; Troyer, 2013). </w:t>
           </w:r>
         </w:p>
       </w:sdtContent>
@@ -8513,37 +8794,21 @@
       <w:sdt>
         <w:sdtPr>
           <w:rPr>
+            <w:i w:val="0"/>
             <w:color w:val="000000"/>
           </w:rPr>
-          <w:tag w:val="MENDELEY_CITATION_v3_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"/>
+          <w:tag w:val="MENDELEY_CITATION_v3_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"/>
           <w:id w:val="-1070964336"/>
           <w:placeholder>
             <w:docPart w:val="2F26EA7FA4424A97802B8BAAFF5FC36F"/>
           </w:placeholder>
         </w:sdtPr>
-        <w:sdtEndPr>
-          <w:rPr>
-            <w:color w:val="44546A" w:themeColor="text2"/>
-          </w:rPr>
-        </w:sdtEndPr>
         <w:sdtContent>
-          <w:r>
-            <w:t>(</w:t>
-          </w:r>
           <w:r>
             <w:rPr>
               <w:rFonts w:eastAsia="Times New Roman"/>
             </w:rPr>
-            <w:t>Nasar &amp; Troyer</w:t>
-          </w:r>
-          <w:r>
-            <w:t>, 201</w:t>
-          </w:r>
-          <w:r>
-            <w:t>3</w:t>
-          </w:r>
-          <w:r>
-            <w:t>)</w:t>
+            <w:t>(Nasar &amp; Troyer, 2013)</w:t>
           </w:r>
         </w:sdtContent>
       </w:sdt>
@@ -8565,14 +8830,22 @@
         <w:spacing w:line="360" w:lineRule="auto"/>
       </w:pPr>
       <w:r>
-        <w:t xml:space="preserve">User experience (UX) design is a process used to find what the user experience will be like when users use your app. It is the bigger picture of user interface design by incorporating the user into the design process. Specifically this process is empathises with the user base, make abstractions about their feelings, produce ideas from these feeling and following that up by prototyping and testing the product </w:t>
+        <w:t xml:space="preserve">User experience (UX) design is a process used to find what the user experience will be like when users use your app. It is the bigger picture of user interface design by incorporating the user into the design process. </w:t>
+      </w:r>
+      <w:proofErr w:type="gramStart"/>
+      <w:r>
+        <w:t>Specifically</w:t>
+      </w:r>
+      <w:proofErr w:type="gramEnd"/>
+      <w:r>
+        <w:t xml:space="preserve"> this process is empathises with the user base, make abstractions about their feelings, produce ideas from these feeling and following that up by prototyping and testing the product </w:t>
       </w:r>
       <w:sdt>
         <w:sdtPr>
           <w:rPr>
             <w:color w:val="000000"/>
           </w:rPr>
-          <w:tag w:val="MENDELEY_CITATION_v3_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"/>
+          <w:tag w:val="MENDELEY_CITATION_v3_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"/>
           <w:id w:val="-2106802263"/>
           <w:placeholder>
             <w:docPart w:val="3C2302F57E9749458ECF493843799CFF"/>
@@ -8583,7 +8856,21 @@
             <w:rPr>
               <w:color w:val="000000"/>
             </w:rPr>
-            <w:t>(Babich, 2020)</w:t>
+            <w:t>(</w:t>
+          </w:r>
+          <w:proofErr w:type="spellStart"/>
+          <w:r>
+            <w:rPr>
+              <w:color w:val="000000"/>
+            </w:rPr>
+            <w:t>Babich</w:t>
+          </w:r>
+          <w:proofErr w:type="spellEnd"/>
+          <w:r>
+            <w:rPr>
+              <w:color w:val="000000"/>
+            </w:rPr>
+            <w:t>, 2020)</w:t>
           </w:r>
         </w:sdtContent>
       </w:sdt>
@@ -8594,23 +8881,35 @@
         <w:t xml:space="preserve">. </w:t>
       </w:r>
       <w:r>
-        <w:t xml:space="preserve">If I only catered for the user interface rather than the user experience, I could </w:t>
+        <w:t xml:space="preserve">If I only catered for the user interface rather than the user experience, I could have a beautiful looking app but a horrible user experience; where despite the app’s interface being well designed, users would not stick around on the app long or be frustrated with the amount of effort put into the interface but not into understanding what a user wants to see or do in the app. </w:t>
+      </w:r>
+    </w:p>
+    <w:p>
+      <w:pPr>
+        <w:spacing w:line="360" w:lineRule="auto"/>
+      </w:pPr>
+      <w:r>
+        <w:t xml:space="preserve">UX design is an iterative process, each iteration attempts to improve the product and its usability. </w:t>
+      </w:r>
+      <w:proofErr w:type="spellStart"/>
+      <w:r>
+        <w:t>Babich</w:t>
+      </w:r>
+      <w:proofErr w:type="spellEnd"/>
+      <w:r>
+        <w:t xml:space="preserve"> (2020) has summarised this process quite elegantly in his article about starting with the basics of UX design. It starts with finding the product definition via interviews with stakeholders and using concept sketching with as a base. From there product research is done, this involves researching the market for ideas gathered that have been implemented before on other projects with variable success and user research to find out the target audience. After that, analysis takes place which has a variety of methods to find out what users want and why they want it. An example of one of these methods </w:t>
       </w:r>
       <w:r>
         <w:lastRenderedPageBreak/>
-        <w:t xml:space="preserve">have a beautiful looking app but a horrible user experience; where despite the app’s interface being well designed, users would not stick around on the app long or be frustrated with the amount of effort put into the interface but not into understanding what a user wants to see or do in the app. </w:t>
-      </w:r>
-    </w:p>
-    <w:p>
-      <w:pPr>
-        <w:spacing w:line="360" w:lineRule="auto"/>
-      </w:pPr>
-      <w:r>
-        <w:t xml:space="preserve">UX design is an iterative process, each iteration attempts to improve the product and its usability. Babich (2020) has summarised this process quite elegantly in his article about starting with the basics of UX design. It starts with finding the product definition via interviews with stakeholders and using concept sketching with as a base. From there product research is done, this involves researching the market for ideas gathered that have been implemented before on other projects with variable success and user research to find out the target audience. After that, analysis takes place which has a variety of methods to find out what users want and why they want it. An example of one of these methods involve user personas, they are fictional but are used represented the different types of users that form your user-base, these are used as a reference when designing the product to verify you are creating the correct product for your users. After analysing the users needs, the process of designing the system beings. This involves creating prototypes and wireframes, upon which the implementation follows through. Finally, the product is tested, surveys are done by potentials users of the system and analytics are formed from the product usage which shows patterns which may or may not be favourable to the business. In that case, the product can be reiterated over and improved on. At this moment, I have completed some analysis for my userbase and I have created a low-fidelity paper prototype for my app, the left-most image in Figure 7 depicts the planned main screen with a quest objective and your location on a map with a menu button, the middle image showing the menu’s options and features and the right-most image being an example of what the profile screen may look like, with every other screen following the same principle as the profile screen. There is much to </w:t>
-      </w:r>
-      <w:r>
-        <w:lastRenderedPageBreak/>
-        <w:t xml:space="preserve">improve on and consider changing with the current sketch but most the issues with the design will hopefully be resolved further on </w:t>
+        <w:t xml:space="preserve">involve user personas, they are fictional but are used represented the different types of users that form your user-base, these are used as a reference when designing the product to verify you are creating the correct product for your users. After analysing the </w:t>
+      </w:r>
+      <w:proofErr w:type="spellStart"/>
+      <w:r>
+        <w:t>users</w:t>
+      </w:r>
+      <w:proofErr w:type="spellEnd"/>
+      <w:r>
+        <w:t xml:space="preserve"> needs, the process of designing the system beings. This involves creating prototypes and wireframes, upon which the implementation follows through. Finally, the product is tested, surveys are done by potentials users of the system and analytics are formed from the product usage which shows patterns which may or may not be favourable to the business. In that case, the product can be reiterated over and improved on. At this moment, I have completed some analysis for my userbase and I have created a low-fidelity paper prototype for my app, the left-most image in Figure 7 depicts the planned main screen with a quest objective and your location on a map with a menu button, the middle image showing the menu’s options and features and the right-most image being an example of what the profile screen may look like, with every other screen following the same principle as the profile screen. There is much to improve on and consider changing with the current sketch but most the issues with the design will hopefully be resolved further on </w:t>
       </w:r>
       <w:r>
         <w:rPr>
@@ -8694,17 +8993,33 @@
         <w:jc w:val="left"/>
       </w:pPr>
       <w:r>
-        <w:t xml:space="preserve">Linking back to the analysis stage of UX design, another method I would like to focus on is known as a user story. User stories are simple to make and are extremely effective at keeping the focus of a task on a user and providing a reason the task needs to be completed in the perspective of the user. A commonly used template is the “as a [noun], I want [feature], because [reason]”. For instance, if I were developing a timetabling application, then as a student I want to see what my timetable will look like in a weeks’ time because I want to plan my work around the days I have off. These can be used to break a large project down to “epics” which are chunks of the project split into different sections of which are further broken down to simple tasks that, when combined, create the large project. </w:t>
+        <w:t xml:space="preserve">Linking back to the analysis stage of UX design, another method I would like to focus on is known as a user story. User stories are simple to make and are extremely effective at keeping the focus of a task on a user and providing a reason the task needs to be completed in the perspective of the user. </w:t>
+      </w:r>
+      <w:r>
+        <w:lastRenderedPageBreak/>
+        <w:t xml:space="preserve">A commonly used template is the “as a [noun], I want [feature], because [reason]”. For instance, if I were developing a timetabling application, then as a student I want to see what my timetable will look like in a weeks’ time because I want to plan my work around the days I have off. These can be used to break a large project down to “epics” which are chunks of the project split into different sections of which are further broken down to simple tasks that, when combined, create the large project. </w:t>
       </w:r>
       <w:r>
         <w:t>Lucassen et al. (2016)</w:t>
       </w:r>
       <w:r>
-        <w:t xml:space="preserve"> surveyed 21 practitioners on the effectiveness of user stories regarding their overall work productivity and work quality. They found that an overwhelming majority of 61% of respondents agreed or strongly agreed that their productivity increased with user stories, with 31% of respondents finding no difference in productivity. Similarly, 68% of respondents agreed or strongly agreed that user stories increased the quality of their work with 23% finding no difference. From their results, it clearly shows that user stories are extremely effective at increasing both the developer’s productivity and quality of their work. Its important to note that user story effectiveness is highly dependant on the complexity and size of the project. For my project, I would </w:t>
-      </w:r>
-      <w:r>
-        <w:lastRenderedPageBreak/>
-        <w:t>find that using user stories would be extremely useful as I can rationalise my features using user stories as well as keep track of the purpose of a feature that I will create with a complex implementation using a simple user story to describe its function and its use.</w:t>
+        <w:t xml:space="preserve"> surveyed 21 practitioners on the effectiveness of user stories regarding their overall work productivity and work quality. They found that an overwhelming majority of 61% of respondents agreed or strongly agreed that their productivity increased with user stories, with 31% of respondents finding no difference in productivity. Similarly, 68% of respondents agreed or strongly agreed that user stories increased the quality of their work with 23% finding no difference. From their results, it clearly shows that user stories are extremely effective at increasing both the developer’s productivity and quality of their work. </w:t>
+      </w:r>
+      <w:proofErr w:type="spellStart"/>
+      <w:r>
+        <w:t>Its</w:t>
+      </w:r>
+      <w:proofErr w:type="spellEnd"/>
+      <w:r>
+        <w:t xml:space="preserve"> important to note that user story effectiveness is highly </w:t>
+      </w:r>
+      <w:proofErr w:type="spellStart"/>
+      <w:r>
+        <w:t>dependant</w:t>
+      </w:r>
+      <w:proofErr w:type="spellEnd"/>
+      <w:r>
+        <w:t xml:space="preserve"> on the complexity and size of the project. For my project, I would find that using user stories would be extremely useful as I can rationalise my features using user stories as well as keep track of the purpose of a feature that I will create with a complex implementation using a simple user story to describe its function and its use.</w:t>
       </w:r>
     </w:p>
     <w:p>
@@ -8760,7 +9075,10 @@
     </w:p>
     <w:sdt>
       <w:sdtPr>
-        <w:tag w:val="MENDELEY_CITATION_v3_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"/>
+        <w:rPr>
+          <w:color w:val="000000"/>
+        </w:rPr>
+        <w:tag w:val="MENDELEY_CITATION_v3_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"/>
         <w:id w:val="-770233247"/>
         <w:placeholder>
           <w:docPart w:val="83299ED2B5314DD3B471F3872EEE5DC6"/>
@@ -8777,11 +9095,17 @@
           <w:r>
             <w:rPr>
               <w:rFonts w:eastAsia="Times New Roman"/>
+              <w:color w:val="000000"/>
             </w:rPr>
-            <w:t>(Gerber &amp; Carroll, 2011)</w:t>
+            <w:t xml:space="preserve">(Gerber &amp; Carroll, 2011). This also has a positive side effect by, making the workflow more efficient in the long run when working on the project. Walker et al. (2002) found that low-fidelity prototypes major advantages was in cost, ease of iteration and allow designers to target interaction design. Gerber &amp; Carroll (2011) also found from their investigation on the psychological experience of prototyping that practitioners tend to reframe failures into opportunities to learn, reinforces everyone’s beliefs about their creative ability and conjure a sense of positive or forward progress. In summary, these studies prove that low-fidelity prototypes are not only good for the product by helping the products evolution, but it is also good for the designers of the product as it reveals faults </w:t>
           </w:r>
           <w:r>
-            <w:t>. This also has a positive side effect by, making the workflow more efficient in the long run when working on the project. Walker et al. (2002) found that low-fidelity prototypes major advantages was in cost, ease of iteration and allow designers to target interaction design. Gerber &amp; Carroll (2011) also found from their investigation on the psychological experience of prototyping that practitioners tend to reframe failures into opportunities to learn, reinforces everyone’s beliefs about their creative ability and conjure a sense of positive or forward progress. In summary, these studies prove that low-fidelity prototypes are not only good for the product by helping the products evolution, but it is also good for the designers of the product as it reveals faults in their work, makes them more confident in their ability to design the product and  gives a sense of improvement with each prototype. That combined with the ease of their creation makes it a great tool for me to utilise in the design stages of my application. I can gather opinions from peers and reflect on features I plan to create that are implemented in my prototypes like in Figure 8 and iterate over the designs till I am happy that most to all the issues discovered are sufficiently dealt with.</w:t>
+            <w:rPr>
+              <w:rFonts w:eastAsia="Times New Roman"/>
+              <w:color w:val="000000"/>
+            </w:rPr>
+            <w:lastRenderedPageBreak/>
+            <w:t>in their work, makes them more confident in their ability to design the product and gives a sense of improvement with each prototype. That combined with the ease of their creation makes it a great tool for me to utilise in the design stages of my application. I can gather opinions from peers and reflect on features I plan to create that are implemented in my prototypes like in Figure 8 and iterate over the designs till I am happy that most to all the issues discovered are sufficiently dealt with.</w:t>
           </w:r>
         </w:p>
       </w:sdtContent>
@@ -8805,23 +9129,26 @@
         <w:spacing w:line="360" w:lineRule="auto"/>
       </w:pPr>
       <w:r>
-        <w:t xml:space="preserve">The research on the above topics during the making of this document made me aware of many considerations I should stay aware of when designing my application from all aspects such as security, implementation of the concept and designing the app around the user’s rather than just around how I, as the developer, would like to see the app used. I already had a trivial understanding on the themes discussed on this literature but the scope of potential issues I would have to approach and solve </w:t>
-      </w:r>
-      <w:r>
+        <w:t>The research on the above topics during the making of this document made me aware of many considerations I should stay aware of when designing my application from all aspects such as security, implementation of the concept and designing the app around the user’s rather than just around how I, as the developer, would like to see the app used. I already had a trivial understanding on the themes discussed on this literature but the scope of potential issues I would have to approach and solve magnified upon conducting further research on the above themes. I realised that since I am no longer making a product that only I will use, but others will use, I need to ensure their safety as well as mine. As much as the features matter as well as the overall concept that encompasses them, their data’s safety is paramount to a project like mine. On the other hand, I have also learned of many processes, templates, conventions, and standards that I would like to utilise in my project that will not only make it easier to break down the project but also improve my productivity and work quality. I am on a time constraint for this project so anything that can ease the workflow or make it more efficient will provide me with additional time to ensure that the quality of my work meets a certain standard or add features that I would like to implement if time allows. Finally, at the origin of my project idea, I wasn’t aware of the existence  of applications that also followed the same concept of gamifying physical activity, so I didn’t understand whether it would be a viable commercial venture or a doomed project. I now know of a variety of products that have existed and utilise the ideas I have also proposed, with statistics and research done to show both the positive and negative effects of their features followed by potential improvements in future implementations of the idea. I aim to have a unique implementation of the concept and learn from the mistakes of the preceding implementations to produce a more quality product. It won’t be perfect, but it is a learning experience of which I believe I will make many mistakes in, but I will learn much from.</w:t>
+      </w:r>
+    </w:p>
+    <w:p/>
+    <w:p>
+      <w:pPr>
+        <w:spacing w:line="360" w:lineRule="auto"/>
+      </w:pPr>
+      <w:r>
+        <w:rPr>
+          <w:highlight w:val="yellow"/>
+        </w:rPr>
+        <w:t xml:space="preserve">Copy and paste your background and related work submission here. MAKE SURE IT MATCHES THE FORMATTING FOR THIS TEMPLATE. You may need to make some minor changes to make it look correct. Do not list your references at the end of this chapter, list them in the REFERENCES section at </w:t>
+      </w:r>
+      <w:r>
+        <w:rPr>
+          <w:highlight w:val="yellow"/>
+        </w:rPr>
         <w:lastRenderedPageBreak/>
-        <w:t>magnified upon conducting further research on the above themes. I realised that since I am no longer making a product that only I will use, but others will use, I need to ensure their safety as well as mine. As much as the features matter as well as the overall concept that encompasses them, their data’s safety is paramount to a project like mine. On the other hand, I have also learned of many processes, templates, conventions, and standards that I would like to utilise in my project that will not only make it easier to break down the project but also improve my productivity and work quality. I am on a time constraint for this project so anything that can ease the workflow or make it more efficient will provide me with additional time to ensure that the quality of my work meets a certain standard or add features that I would like to implement if time allows. Finally, at the origin of my project idea, I wasn’t aware of the existence  of applications that also followed the same concept of gamifying physical activity, so I didn’t understand whether it would be a viable commercial venture or a doomed project. I now know of a variety of products that have existed and utilise the ideas I have also proposed, with statistics and research done to show both the positive and negative effects of their features followed by potential improvements in future implementations of the idea. I aim to have a unique implementation of the concept and learn from the mistakes of the preceding implementations to produce a more quality product. It won’t be perfect, but it is a learning experience of which I believe I will make many mistakes in, but I will learn much from.</w:t>
-      </w:r>
-    </w:p>
-    <w:p/>
-    <w:p>
-      <w:pPr>
-        <w:spacing w:line="360" w:lineRule="auto"/>
-      </w:pPr>
-      <w:r>
-        <w:rPr>
-          <w:highlight w:val="yellow"/>
-        </w:rPr>
-        <w:t>Copy and paste your background and related work submission here. MAKE SURE IT MATCHES THE FORMATTING FOR THIS TEMPLATE. You may need to make some minor changes to make it look correct. Do not list your references at the end of this chapter, list them in the REFERENCES section at the end of this report. You must amalgamate all your references together, listing them in alphabetical order by author surname</w:t>
+        <w:t>the end of this report. You must amalgamate all your references together, listing them in alphabetical order by author surname</w:t>
       </w:r>
       <w:r>
         <w:rPr>
@@ -8862,7 +9189,15 @@
         <w:spacing w:line="360" w:lineRule="auto"/>
       </w:pPr>
       <w:r>
-        <w:t xml:space="preserve">The details within this chapter will cover the chosen development methodology, tools and techniques required, as well a set of requirements separated by the MoSCoW prioritisation technique. </w:t>
+        <w:t xml:space="preserve">The details within this chapter will cover the chosen development methodology, tools and techniques required, as well a set of requirements separated by the </w:t>
+      </w:r>
+      <w:proofErr w:type="spellStart"/>
+      <w:r>
+        <w:t>MoSCoW</w:t>
+      </w:r>
+      <w:proofErr w:type="spellEnd"/>
+      <w:r>
+        <w:t xml:space="preserve"> prioritisation technique. </w:t>
       </w:r>
     </w:p>
     <w:p>
@@ -8884,7 +9219,15 @@
         <w:spacing w:line="360" w:lineRule="auto"/>
       </w:pPr>
       <w:r>
-        <w:t>The chosen methodology I will use to develop this project is the Agile methodology. I have had prior industry experience with the Agile Methodology and found that it would be applicable to this use case as I would be prototyping and actively testing each iteration of my project artefacts with my intended user demographic which happens to be quite broad and widely available to me. From past mistakes, an issue that can occur is spending too much time on an aspect of the project in which the time spent is not worth the result. In this way, bi-weekly sprints are used to shift my attention to components in my project that require more time and effort than the small shortcomings I am focusing on. Hence, it is extremely effective in optimising my time spent on each feature and together with MoSCoW prioritisation, I can ensure I am getting the best overall result over my time spent on this project.</w:t>
+        <w:t xml:space="preserve">The chosen methodology I will use to develop this project is the Agile methodology. I have had prior industry experience with the Agile Methodology and found that it would be applicable to this use case as I would be prototyping and actively testing each iteration of my project artefacts with my intended user demographic which happens to be quite broad and widely available to me. From past mistakes, an issue that can occur is spending too much time on an aspect of the project in which the time spent is not worth the result. In this way, bi-weekly sprints are used to shift my attention to components in my project that require more time and effort than the small shortcomings I am focusing on. Hence, it is extremely effective in optimising my time spent on each feature and together with </w:t>
+      </w:r>
+      <w:proofErr w:type="spellStart"/>
+      <w:r>
+        <w:t>MoSCoW</w:t>
+      </w:r>
+      <w:proofErr w:type="spellEnd"/>
+      <w:r>
+        <w:t xml:space="preserve"> prioritisation, I can ensure I am getting the best overall result over my time spent on this project.</w:t>
       </w:r>
     </w:p>
     <w:p>
@@ -8902,7 +9245,15 @@
         <w:spacing w:line="360" w:lineRule="auto"/>
       </w:pPr>
       <w:r>
-        <w:t>To be clear, I have acknowledged that the project artefact will not contain the full list of features to be presented. To reiterate, the MoSCoW prioritisation is a technique to priorities tasks in a way to differentiate the most critical of tasks from those that  are not as impactful but are nice to have from the end artefact(s). I realise that those features I ideally would like in the final product may not be introduced due to time-constraints.</w:t>
+        <w:t xml:space="preserve">To be clear, I have acknowledged that the project artefact will not contain the full list of features to be presented. To reiterate, the </w:t>
+      </w:r>
+      <w:proofErr w:type="spellStart"/>
+      <w:r>
+        <w:t>MoSCoW</w:t>
+      </w:r>
+      <w:proofErr w:type="spellEnd"/>
+      <w:r>
+        <w:t xml:space="preserve"> prioritisation is a technique to priorities tasks in a way to differentiate the most critical of tasks from those that  are not as impactful but are nice to have from the end artefact(s). I realise that those features I ideally would like in the final product may not be introduced due to time-constraints.</w:t>
       </w:r>
     </w:p>
     <w:p>
@@ -9298,7 +9649,21 @@
             <w:rPr>
               <w:color w:val="000000"/>
             </w:rPr>
-            <w:t>(Lardinois, 2019)</w:t>
+            <w:t>(</w:t>
+          </w:r>
+          <w:proofErr w:type="spellStart"/>
+          <w:r>
+            <w:rPr>
+              <w:color w:val="000000"/>
+            </w:rPr>
+            <w:t>Lardinois</w:t>
+          </w:r>
+          <w:proofErr w:type="spellEnd"/>
+          <w:r>
+            <w:rPr>
+              <w:color w:val="000000"/>
+            </w:rPr>
+            <w:t>, 2019)</w:t>
           </w:r>
         </w:sdtContent>
       </w:sdt>
@@ -10029,7 +10394,21 @@
         <w:rPr>
           <w:highlight w:val="yellow"/>
         </w:rPr>
-        <w:t>Captions are entered through the ribbon menu under ‘References’ -&gt; ‘Insert Caption’. Select ‘Listing’ (or add a new Label called ‘Listing’ if it does not already exist) and add the caption text in the white box, separated with a dash as the example above shows. Think about a naming convention for listings and stick to it throughout the report. For example, as seen above, ‘[ClassName or Filename] Description’.</w:t>
+        <w:t>Captions are entered through the ribbon menu under ‘References’ -&gt; ‘Insert Caption’. Select ‘Listing’ (or add a new Label called ‘Listing’ if it does not already exist) and add the caption text in the white box, separated with a dash as the example above shows. Think about a naming convention for listings and stick to it throughout the report. For example, as seen above, ‘[</w:t>
+      </w:r>
+      <w:proofErr w:type="spellStart"/>
+      <w:r>
+        <w:rPr>
+          <w:highlight w:val="yellow"/>
+        </w:rPr>
+        <w:t>ClassName</w:t>
+      </w:r>
+      <w:proofErr w:type="spellEnd"/>
+      <w:r>
+        <w:rPr>
+          <w:highlight w:val="yellow"/>
+        </w:rPr>
+        <w:t xml:space="preserve"> or Filename] Description’.</w:t>
       </w:r>
     </w:p>
     <w:p>
@@ -10198,7 +10577,21 @@
         <w:rPr>
           <w:highlight w:val="yellow"/>
         </w:rPr>
-        <w:t>To add a caption to a table, either select the whole table (e.g. by clicking on the + symbol in the upper left corner of the table), right-click it and choose ‘Insert Caption’ or click in any table cell and select ‘References’ -&gt; ‘Insert Caption’ from the ribbon menu. Choose ‘Table’ as label and ‘above the item’ as position. Add the caption text in the box, separated with a dash as the example below shows.</w:t>
+        <w:t>To add a caption to a table, either select the whole table (</w:t>
+      </w:r>
+      <w:proofErr w:type="gramStart"/>
+      <w:r>
+        <w:rPr>
+          <w:highlight w:val="yellow"/>
+        </w:rPr>
+        <w:t>e.g.</w:t>
+      </w:r>
+      <w:proofErr w:type="gramEnd"/>
+      <w:r>
+        <w:rPr>
+          <w:highlight w:val="yellow"/>
+        </w:rPr>
+        <w:t xml:space="preserve"> by clicking on the + symbol in the upper left corner of the table), right-click it and choose ‘Insert Caption’ or click in any table cell and select ‘References’ -&gt; ‘Insert Caption’ from the ribbon menu. Choose ‘Table’ as label and ‘above the item’ as position. Add the caption text in the box, separated with a dash as the example below shows.</w:t>
       </w:r>
     </w:p>
     <w:p>
@@ -10752,17 +11145,26 @@
                     <w:autoSpaceDE w:val="0"/>
                     <w:autoSpaceDN w:val="0"/>
                     <w:ind w:hanging="480"/>
+                    <w:divId w:val="2037928548"/>
                     <w:rPr>
                       <w:rFonts w:eastAsia="Times New Roman"/>
                       <w:sz w:val="24"/>
                       <w:szCs w:val="24"/>
                     </w:rPr>
                   </w:pPr>
+                  <w:proofErr w:type="spellStart"/>
                   <w:r>
                     <w:rPr>
                       <w:rFonts w:eastAsia="Times New Roman"/>
                     </w:rPr>
-                    <w:t xml:space="preserve">Babich, N. (2020). </w:t>
+                    <w:t>Babich</w:t>
+                  </w:r>
+                  <w:proofErr w:type="spellEnd"/>
+                  <w:r>
+                    <w:rPr>
+                      <w:rFonts w:eastAsia="Times New Roman"/>
+                    </w:rPr>
+                    <w:t xml:space="preserve">, N. (2020). </w:t>
                   </w:r>
                   <w:r>
                     <w:rPr>
@@ -10784,6 +11186,7 @@
                     <w:autoSpaceDE w:val="0"/>
                     <w:autoSpaceDN w:val="0"/>
                     <w:ind w:hanging="480"/>
+                    <w:divId w:val="1576743361"/>
                     <w:rPr>
                       <w:rFonts w:eastAsia="Times New Roman"/>
                     </w:rPr>
@@ -10808,6 +11211,7 @@
                     <w:autoSpaceDE w:val="0"/>
                     <w:autoSpaceDN w:val="0"/>
                     <w:ind w:hanging="480"/>
+                    <w:divId w:val="1119760869"/>
                     <w:rPr>
                       <w:rFonts w:eastAsia="Times New Roman"/>
                     </w:rPr>
@@ -10816,7 +11220,21 @@
                     <w:rPr>
                       <w:rFonts w:eastAsia="Times New Roman"/>
                     </w:rPr>
-                    <w:t xml:space="preserve">Eickhoff, C., Harris, C. G., Srinivasan, P., &amp; de Vries, A. P. (2012). </w:t>
+                    <w:t xml:space="preserve">Epstein, J. A., &amp; </w:t>
+                  </w:r>
+                  <w:proofErr w:type="spellStart"/>
+                  <w:r>
+                    <w:rPr>
+                      <w:rFonts w:eastAsia="Times New Roman"/>
+                    </w:rPr>
+                    <w:t>Harackiewicz</w:t>
+                  </w:r>
+                  <w:proofErr w:type="spellEnd"/>
+                  <w:r>
+                    <w:rPr>
+                      <w:rFonts w:eastAsia="Times New Roman"/>
+                    </w:rPr>
+                    <w:t xml:space="preserve">, J. M. (2016). Winning is Not Enough: The Effects of Competition and Achievement Orientation on Intrinsic Interest: </w:t>
                   </w:r>
                   <w:r>
                     <w:rPr>
@@ -10824,13 +11242,27 @@
                       <w:i/>
                       <w:iCs/>
                     </w:rPr>
-                    <w:t>Quality through Flow and Immersion: Gamifying Crowdsourced Relevance Assessments</w:t>
+                    <w:t>Http://Dx.Doi.Org/10.1177/0146167292182003</w:t>
                   </w:r>
                   <w:r>
                     <w:rPr>
                       <w:rFonts w:eastAsia="Times New Roman"/>
                     </w:rPr>
-                    <w:t>. http://www.geann.org</w:t>
+                    <w:t xml:space="preserve">, </w:t>
+                  </w:r>
+                  <w:r>
+                    <w:rPr>
+                      <w:rFonts w:eastAsia="Times New Roman"/>
+                      <w:i/>
+                      <w:iCs/>
+                    </w:rPr>
+                    <w:t>18</w:t>
+                  </w:r>
+                  <w:r>
+                    <w:rPr>
+                      <w:rFonts w:eastAsia="Times New Roman"/>
+                    </w:rPr>
+                    <w:t>(2), 128–138. https://doi.org/10.1177/0146167292182003</w:t>
                   </w:r>
                 </w:p>
                 <w:p>
@@ -10838,6 +11270,56 @@
                     <w:autoSpaceDE w:val="0"/>
                     <w:autoSpaceDN w:val="0"/>
                     <w:ind w:hanging="480"/>
+                    <w:divId w:val="1082871182"/>
+                    <w:rPr>
+                      <w:rFonts w:eastAsia="Times New Roman"/>
+                    </w:rPr>
+                  </w:pPr>
+                  <w:r>
+                    <w:rPr>
+                      <w:rFonts w:eastAsia="Times New Roman"/>
+                    </w:rPr>
+                    <w:t xml:space="preserve">Fogg, B. J. (2009). </w:t>
+                  </w:r>
+                  <w:r>
+                    <w:rPr>
+                      <w:rFonts w:eastAsia="Times New Roman"/>
+                      <w:i/>
+                      <w:iCs/>
+                    </w:rPr>
+                    <w:t xml:space="preserve">A </w:t>
+                  </w:r>
+                  <w:proofErr w:type="spellStart"/>
+                  <w:r>
+                    <w:rPr>
+                      <w:rFonts w:eastAsia="Times New Roman"/>
+                      <w:i/>
+                      <w:iCs/>
+                    </w:rPr>
+                    <w:t>Behavior</w:t>
+                  </w:r>
+                  <w:proofErr w:type="spellEnd"/>
+                  <w:r>
+                    <w:rPr>
+                      <w:rFonts w:eastAsia="Times New Roman"/>
+                      <w:i/>
+                      <w:iCs/>
+                    </w:rPr>
+                    <w:t xml:space="preserve"> Model for Persuasive Design</w:t>
+                  </w:r>
+                  <w:r>
+                    <w:rPr>
+                      <w:rFonts w:eastAsia="Times New Roman"/>
+                    </w:rPr>
+                    <w:t>. www.bjfogg.com</w:t>
+                  </w:r>
+                </w:p>
+                <w:p>
+                  <w:pPr>
+                    <w:autoSpaceDE w:val="0"/>
+                    <w:autoSpaceDN w:val="0"/>
+                    <w:ind w:hanging="480"/>
+                    <w:divId w:val="1780297410"/>
                     <w:rPr>
                       <w:rFonts w:eastAsia="Times New Roman"/>
                     </w:rPr>
@@ -10868,15 +11350,52 @@
                     <w:autoSpaceDE w:val="0"/>
                     <w:autoSpaceDN w:val="0"/>
                     <w:ind w:hanging="480"/>
+                    <w:divId w:val="1831939539"/>
                     <w:rPr>
                       <w:rFonts w:eastAsia="Times New Roman"/>
                     </w:rPr>
                   </w:pPr>
+                  <w:proofErr w:type="spellStart"/>
                   <w:r>
                     <w:rPr>
                       <w:rFonts w:eastAsia="Times New Roman"/>
                     </w:rPr>
-                    <w:t xml:space="preserve">Grobauer, B., Walloschek, T., &amp; Stöcker, E. (2011). Understanding cloud computing vulnerabilities. </w:t>
+                    <w:t>Grobauer</w:t>
+                  </w:r>
+                  <w:proofErr w:type="spellEnd"/>
+                  <w:r>
+                    <w:rPr>
+                      <w:rFonts w:eastAsia="Times New Roman"/>
+                    </w:rPr>
+                    <w:t xml:space="preserve">, B., </w:t>
+                  </w:r>
+                  <w:proofErr w:type="spellStart"/>
+                  <w:r>
+                    <w:rPr>
+                      <w:rFonts w:eastAsia="Times New Roman"/>
+                    </w:rPr>
+                    <w:t>Walloschek</w:t>
+                  </w:r>
+                  <w:proofErr w:type="spellEnd"/>
+                  <w:r>
+                    <w:rPr>
+                      <w:rFonts w:eastAsia="Times New Roman"/>
+                    </w:rPr>
+                    <w:t xml:space="preserve">, T., &amp; </w:t>
+                  </w:r>
+                  <w:proofErr w:type="spellStart"/>
+                  <w:r>
+                    <w:rPr>
+                      <w:rFonts w:eastAsia="Times New Roman"/>
+                    </w:rPr>
+                    <w:t>Stöcker</w:t>
+                  </w:r>
+                  <w:proofErr w:type="spellEnd"/>
+                  <w:r>
+                    <w:rPr>
+                      <w:rFonts w:eastAsia="Times New Roman"/>
+                    </w:rPr>
+                    <w:t xml:space="preserve">, E. (2011). Understanding cloud computing vulnerabilities. </w:t>
                   </w:r>
                   <w:r>
                     <w:rPr>
@@ -10912,15 +11431,38 @@
                     <w:autoSpaceDE w:val="0"/>
                     <w:autoSpaceDN w:val="0"/>
                     <w:ind w:hanging="480"/>
+                    <w:divId w:val="2121414264"/>
                     <w:rPr>
                       <w:rFonts w:eastAsia="Times New Roman"/>
                     </w:rPr>
                   </w:pPr>
+                  <w:proofErr w:type="spellStart"/>
                   <w:r>
                     <w:rPr>
                       <w:rFonts w:eastAsia="Times New Roman"/>
                     </w:rPr>
-                    <w:t xml:space="preserve">Hamari, J., Koivisto, J., &amp; Sarsa, H. (2014). Does gamification work? - A literature review of empirical studies on gamification. </w:t>
+                    <w:t>Hamari</w:t>
+                  </w:r>
+                  <w:proofErr w:type="spellEnd"/>
+                  <w:r>
+                    <w:rPr>
+                      <w:rFonts w:eastAsia="Times New Roman"/>
+                    </w:rPr>
+                    <w:t xml:space="preserve">, J., Koivisto, J., &amp; </w:t>
+                  </w:r>
+                  <w:proofErr w:type="spellStart"/>
+                  <w:r>
+                    <w:rPr>
+                      <w:rFonts w:eastAsia="Times New Roman"/>
+                    </w:rPr>
+                    <w:t>Sarsa</w:t>
+                  </w:r>
+                  <w:proofErr w:type="spellEnd"/>
+                  <w:r>
+                    <w:rPr>
+                      <w:rFonts w:eastAsia="Times New Roman"/>
+                    </w:rPr>
+                    <w:t xml:space="preserve">, H. (2014). Does gamification work? - A literature review of empirical studies on gamification. </w:t>
                   </w:r>
                   <w:r>
                     <w:rPr>
@@ -10942,6 +11484,7 @@
                     <w:autoSpaceDE w:val="0"/>
                     <w:autoSpaceDN w:val="0"/>
                     <w:ind w:hanging="480"/>
+                    <w:divId w:val="719062207"/>
                     <w:rPr>
                       <w:rFonts w:eastAsia="Times New Roman"/>
                     </w:rPr>
@@ -10950,7 +11493,35 @@
                     <w:rPr>
                       <w:rFonts w:eastAsia="Times New Roman"/>
                     </w:rPr>
-                    <w:t xml:space="preserve">Haroon-Sulyman, S., &amp; Shakirat Oluwatosin, H. (2014). Client-Server Model. </w:t>
+                    <w:t>Haroon-</w:t>
+                  </w:r>
+                  <w:proofErr w:type="spellStart"/>
+                  <w:r>
+                    <w:rPr>
+                      <w:rFonts w:eastAsia="Times New Roman"/>
+                    </w:rPr>
+                    <w:t>Sulyman</w:t>
+                  </w:r>
+                  <w:proofErr w:type="spellEnd"/>
+                  <w:r>
+                    <w:rPr>
+                      <w:rFonts w:eastAsia="Times New Roman"/>
+                    </w:rPr>
+                    <w:t xml:space="preserve">, S., &amp; </w:t>
+                  </w:r>
+                  <w:proofErr w:type="spellStart"/>
+                  <w:r>
+                    <w:rPr>
+                      <w:rFonts w:eastAsia="Times New Roman"/>
+                    </w:rPr>
+                    <w:t>Shakirat</w:t>
+                  </w:r>
+                  <w:proofErr w:type="spellEnd"/>
+                  <w:r>
+                    <w:rPr>
+                      <w:rFonts w:eastAsia="Times New Roman"/>
+                    </w:rPr>
+                    <w:t xml:space="preserve"> Oluwatosin, H. (2014). Client-Server Model. </w:t>
                   </w:r>
                   <w:r>
                     <w:rPr>
@@ -10986,6 +11557,7 @@
                     <w:autoSpaceDE w:val="0"/>
                     <w:autoSpaceDN w:val="0"/>
                     <w:ind w:hanging="480"/>
+                    <w:divId w:val="509950039"/>
                     <w:rPr>
                       <w:rFonts w:eastAsia="Times New Roman"/>
                     </w:rPr>
@@ -11016,6 +11588,7 @@
                     <w:autoSpaceDE w:val="0"/>
                     <w:autoSpaceDN w:val="0"/>
                     <w:ind w:hanging="480"/>
+                    <w:divId w:val="1833251261"/>
                     <w:rPr>
                       <w:rFonts w:eastAsia="Times New Roman"/>
                     </w:rPr>
@@ -11024,7 +11597,60 @@
                     <w:rPr>
                       <w:rFonts w:eastAsia="Times New Roman"/>
                     </w:rPr>
-                    <w:t xml:space="preserve">Lardinois, F. (2019). </w:t>
+                    <w:t xml:space="preserve">Khan, Z., Haider, Z., Ahmad Mumtaz, N., College, P. G., &amp; Khan, S. (2011). </w:t>
+                  </w:r>
+                  <w:r>
+                    <w:rPr>
+                      <w:rFonts w:eastAsia="Times New Roman"/>
+                      <w:i/>
+                      <w:iCs/>
+                    </w:rPr>
+                    <w:t>Sports Achievement Motivation and Sports Competition Anxiety: A Relationship Study</w:t>
+                  </w:r>
+                  <w:r>
+                    <w:rPr>
+                      <w:rFonts w:eastAsia="Times New Roman"/>
+                    </w:rPr>
+                    <w:t xml:space="preserve">. </w:t>
+                  </w:r>
+                  <w:r>
+                    <w:rPr>
+                      <w:rFonts w:eastAsia="Times New Roman"/>
+                      <w:i/>
+                      <w:iCs/>
+                    </w:rPr>
+                    <w:t>2</w:t>
+                  </w:r>
+                  <w:r>
+                    <w:rPr>
+                      <w:rFonts w:eastAsia="Times New Roman"/>
+                    </w:rPr>
+                    <w:t>(4). www.iiste.org</w:t>
+                  </w:r>
+                </w:p>
+                <w:p>
+                  <w:pPr>
+                    <w:autoSpaceDE w:val="0"/>
+                    <w:autoSpaceDN w:val="0"/>
+                    <w:ind w:hanging="480"/>
+                    <w:divId w:val="708802235"/>
+                    <w:rPr>
+                      <w:rFonts w:eastAsia="Times New Roman"/>
+                    </w:rPr>
+                  </w:pPr>
+                  <w:proofErr w:type="spellStart"/>
+                  <w:r>
+                    <w:rPr>
+                      <w:rFonts w:eastAsia="Times New Roman"/>
+                    </w:rPr>
+                    <w:t>Lardinois</w:t>
+                  </w:r>
+                  <w:proofErr w:type="spellEnd"/>
+                  <w:r>
+                    <w:rPr>
+                      <w:rFonts w:eastAsia="Times New Roman"/>
+                    </w:rPr>
+                    <w:t xml:space="preserve">, F. (2019). </w:t>
                   </w:r>
                   <w:r>
                     <w:rPr>
@@ -11046,94 +11672,7 @@
                     <w:autoSpaceDE w:val="0"/>
                     <w:autoSpaceDN w:val="0"/>
                     <w:ind w:hanging="480"/>
-                    <w:rPr>
-                      <w:rFonts w:eastAsia="Times New Roman"/>
-                    </w:rPr>
-                  </w:pPr>
-                  <w:r>
-                    <w:rPr>
-                      <w:rFonts w:eastAsia="Times New Roman"/>
-                    </w:rPr>
-                    <w:t xml:space="preserve">Lucassen, G., Dalpiaz, F., van der Werf, J. M. E. M., &amp; Brinkkemper, S. (2016). The Use and Effectiveness of User Stories in Practice. </w:t>
-                  </w:r>
-                  <w:r>
-                    <w:rPr>
-                      <w:rFonts w:eastAsia="Times New Roman"/>
-                      <w:i/>
-                      <w:iCs/>
-                    </w:rPr>
-                    <w:t>Lecture Notes in Computer Science (Including Subseries Lecture Notes in Artificial Intelligence and Lecture Notes in Bioinformatics)</w:t>
-                  </w:r>
-                  <w:r>
-                    <w:rPr>
-                      <w:rFonts w:eastAsia="Times New Roman"/>
-                    </w:rPr>
-                    <w:t xml:space="preserve">, </w:t>
-                  </w:r>
-                  <w:r>
-                    <w:rPr>
-                      <w:rFonts w:eastAsia="Times New Roman"/>
-                      <w:i/>
-                      <w:iCs/>
-                    </w:rPr>
-                    <w:t>9619</w:t>
-                  </w:r>
-                  <w:r>
-                    <w:rPr>
-                      <w:rFonts w:eastAsia="Times New Roman"/>
-                    </w:rPr>
-                    <w:t>, 205–222. https://doi.org/10.1007/978-3-319-30282-9_14</w:t>
-                  </w:r>
-                </w:p>
-                <w:p>
-                  <w:pPr>
-                    <w:autoSpaceDE w:val="0"/>
-                    <w:autoSpaceDN w:val="0"/>
-                    <w:ind w:hanging="480"/>
-                    <w:rPr>
-                      <w:rFonts w:eastAsia="Times New Roman"/>
-                    </w:rPr>
-                  </w:pPr>
-                  <w:r>
-                    <w:rPr>
-                      <w:rFonts w:eastAsia="Times New Roman"/>
-                    </w:rPr>
-                    <w:t xml:space="preserve">Nasar, J. L., &amp; Troyer, D. (2013). Pedestrian injuries due to mobile phone use in public places. </w:t>
-                  </w:r>
-                  <w:r>
-                    <w:rPr>
-                      <w:rFonts w:eastAsia="Times New Roman"/>
-                      <w:i/>
-                      <w:iCs/>
-                    </w:rPr>
-                    <w:t>Accident Analysis and Prevention</w:t>
-                  </w:r>
-                  <w:r>
-                    <w:rPr>
-                      <w:rFonts w:eastAsia="Times New Roman"/>
-                    </w:rPr>
-                    <w:t xml:space="preserve">, </w:t>
-                  </w:r>
-                  <w:r>
-                    <w:rPr>
-                      <w:rFonts w:eastAsia="Times New Roman"/>
-                      <w:i/>
-                      <w:iCs/>
-                    </w:rPr>
-                    <w:t>57</w:t>
-                  </w:r>
-                  <w:r>
-                    <w:rPr>
-                      <w:rFonts w:eastAsia="Times New Roman"/>
-                    </w:rPr>
-                    <w:t>, 91–95. https://doi.org/10.1016/J.AAP.2013.03.021</w:t>
-                  </w:r>
-                </w:p>
-                <w:p>
-                  <w:pPr>
-                    <w:autoSpaceDE w:val="0"/>
-                    <w:autoSpaceDN w:val="0"/>
-                    <w:ind w:hanging="480"/>
+                    <w:divId w:val="206798083"/>
                     <w:rPr>
                       <w:rFonts w:eastAsia="Times New Roman"/>
                     </w:rPr>
@@ -11158,6 +11697,46 @@
                     <w:autoSpaceDE w:val="0"/>
                     <w:autoSpaceDN w:val="0"/>
                     <w:ind w:hanging="480"/>
+                    <w:divId w:val="242574094"/>
+                    <w:rPr>
+                      <w:rFonts w:eastAsia="Times New Roman"/>
+                    </w:rPr>
+                  </w:pPr>
+                  <w:proofErr w:type="spellStart"/>
+                  <w:r>
+                    <w:rPr>
+                      <w:rFonts w:eastAsia="Times New Roman"/>
+                    </w:rPr>
+                    <w:t>O’donovan</w:t>
+                  </w:r>
+                  <w:proofErr w:type="spellEnd"/>
+                  <w:r>
+                    <w:rPr>
+                      <w:rFonts w:eastAsia="Times New Roman"/>
+                    </w:rPr>
+                    <w:t xml:space="preserve">, S., Gain, J., &amp; Marais, P. (2013). </w:t>
+                  </w:r>
+                  <w:r>
+                    <w:rPr>
+                      <w:rFonts w:eastAsia="Times New Roman"/>
+                      <w:i/>
+                      <w:iCs/>
+                    </w:rPr>
+                    <w:t>A Case Study in the Gamification of a University-level Games Development Course</w:t>
+                  </w:r>
+                  <w:r>
+                    <w:rPr>
+                      <w:rFonts w:eastAsia="Times New Roman"/>
+                    </w:rPr>
+                    <w:t>. https://doi.org/10.1145/2513456.2513469</w:t>
+                  </w:r>
+                </w:p>
+                <w:p>
+                  <w:pPr>
+                    <w:autoSpaceDE w:val="0"/>
+                    <w:autoSpaceDN w:val="0"/>
+                    <w:ind w:hanging="480"/>
+                    <w:divId w:val="1145005731"/>
                     <w:rPr>
                       <w:rFonts w:eastAsia="Times New Roman"/>
                     </w:rPr>
@@ -11166,7 +11745,21 @@
                     <w:rPr>
                       <w:rFonts w:eastAsia="Times New Roman"/>
                     </w:rPr>
-                    <w:t xml:space="preserve">Popovic, K., &amp; Hocenski, Ž. (2010). Cloud computing security issues and challenges. </w:t>
+                    <w:t xml:space="preserve">Popovic, K., &amp; </w:t>
+                  </w:r>
+                  <w:proofErr w:type="spellStart"/>
+                  <w:r>
+                    <w:rPr>
+                      <w:rFonts w:eastAsia="Times New Roman"/>
+                    </w:rPr>
+                    <w:t>Hocenski</w:t>
+                  </w:r>
+                  <w:proofErr w:type="spellEnd"/>
+                  <w:r>
+                    <w:rPr>
+                      <w:rFonts w:eastAsia="Times New Roman"/>
+                    </w:rPr>
+                    <w:t xml:space="preserve">, Ž. (2010). Cloud computing security issues and challenges. </w:t>
                   </w:r>
                   <w:r>
                     <w:rPr>
@@ -11188,6 +11781,7 @@
                     <w:autoSpaceDE w:val="0"/>
                     <w:autoSpaceDN w:val="0"/>
                     <w:ind w:hanging="480"/>
+                    <w:divId w:val="565844631"/>
                     <w:rPr>
                       <w:rFonts w:eastAsia="Times New Roman"/>
                     </w:rPr>
@@ -11196,7 +11790,21 @@
                     <w:rPr>
                       <w:rFonts w:eastAsia="Times New Roman"/>
                     </w:rPr>
-                    <w:t xml:space="preserve">Pradeep, Dr., Sagar, D., &amp; Deepak, G. (2012). </w:t>
+                    <w:t xml:space="preserve">Pradeep, </w:t>
+                  </w:r>
+                  <w:proofErr w:type="spellStart"/>
+                  <w:r>
+                    <w:rPr>
+                      <w:rFonts w:eastAsia="Times New Roman"/>
+                    </w:rPr>
+                    <w:t>Dr.</w:t>
+                  </w:r>
+                  <w:proofErr w:type="spellEnd"/>
+                  <w:r>
+                    <w:rPr>
+                      <w:rFonts w:eastAsia="Times New Roman"/>
+                    </w:rPr>
+                    <w:t xml:space="preserve">, Sagar, D., &amp; Deepak, G. (2012). </w:t>
                   </w:r>
                   <w:r>
                     <w:rPr>
@@ -11218,6 +11826,7 @@
                     <w:autoSpaceDE w:val="0"/>
                     <w:autoSpaceDN w:val="0"/>
                     <w:ind w:hanging="480"/>
+                    <w:divId w:val="669987960"/>
                     <w:rPr>
                       <w:rFonts w:eastAsia="Times New Roman"/>
                     </w:rPr>
@@ -11242,6 +11851,7 @@
                     <w:autoSpaceDE w:val="0"/>
                     <w:autoSpaceDN w:val="0"/>
                     <w:ind w:hanging="480"/>
+                    <w:divId w:val="2027514334"/>
                     <w:rPr>
                       <w:rFonts w:eastAsia="Times New Roman"/>
                     </w:rPr>
@@ -11250,7 +11860,36 @@
                     <w:rPr>
                       <w:rFonts w:eastAsia="Times New Roman"/>
                     </w:rPr>
-                    <w:t xml:space="preserve">Qi, H., &amp; Gani, A. (2012). Research on mobile cloud computing: Review, trend and perspectives. </w:t>
+                    <w:lastRenderedPageBreak/>
+                    <w:t xml:space="preserve">Qi, H., &amp; </w:t>
+                  </w:r>
+                  <w:proofErr w:type="spellStart"/>
+                  <w:r>
+                    <w:rPr>
+                      <w:rFonts w:eastAsia="Times New Roman"/>
+                    </w:rPr>
+                    <w:t>Gani</w:t>
+                  </w:r>
+                  <w:proofErr w:type="spellEnd"/>
+                  <w:r>
+                    <w:rPr>
+                      <w:rFonts w:eastAsia="Times New Roman"/>
+                    </w:rPr>
+                    <w:t xml:space="preserve">, A. (2012). Research on mobile cloud computing: Review, </w:t>
+                  </w:r>
+                  <w:proofErr w:type="gramStart"/>
+                  <w:r>
+                    <w:rPr>
+                      <w:rFonts w:eastAsia="Times New Roman"/>
+                    </w:rPr>
+                    <w:t>trend</w:t>
+                  </w:r>
+                  <w:proofErr w:type="gramEnd"/>
+                  <w:r>
+                    <w:rPr>
+                      <w:rFonts w:eastAsia="Times New Roman"/>
+                    </w:rPr>
+                    <w:t xml:space="preserve"> and perspectives. </w:t>
                   </w:r>
                   <w:r>
                     <w:rPr>
@@ -11272,6 +11911,7 @@
                     <w:autoSpaceDE w:val="0"/>
                     <w:autoSpaceDN w:val="0"/>
                     <w:ind w:hanging="480"/>
+                    <w:divId w:val="527260894"/>
                     <w:rPr>
                       <w:rFonts w:eastAsia="Times New Roman"/>
                     </w:rPr>
@@ -11280,7 +11920,6 @@
                     <w:rPr>
                       <w:rFonts w:eastAsia="Times New Roman"/>
                     </w:rPr>
-                    <w:lastRenderedPageBreak/>
                     <w:t xml:space="preserve">Tang, W., Lee, J. H., Song, B., Islam, M. M., Na, S., &amp; Huh, E. N. (2011). Multi-Platform Mobile Thin Client Architecture in Cloud Environment. </w:t>
                   </w:r>
                   <w:r>
@@ -11317,6 +11956,7 @@
                     <w:autoSpaceDE w:val="0"/>
                     <w:autoSpaceDN w:val="0"/>
                     <w:ind w:hanging="480"/>
+                    <w:divId w:val="1590701280"/>
                     <w:rPr>
                       <w:rFonts w:eastAsia="Times New Roman"/>
                     </w:rPr>
@@ -11325,7 +11965,35 @@
                     <w:rPr>
                       <w:rFonts w:eastAsia="Times New Roman"/>
                     </w:rPr>
-                    <w:t xml:space="preserve">Xu, L. (2017). Context aware traffic identification kit (TriCK) for network selection in future HetNets/5G networks. </w:t>
+                    <w:t>Xu, L. (2017). Context aware traffic identification kit (</w:t>
+                  </w:r>
+                  <w:proofErr w:type="spellStart"/>
+                  <w:r>
+                    <w:rPr>
+                      <w:rFonts w:eastAsia="Times New Roman"/>
+                    </w:rPr>
+                    <w:t>TriCK</w:t>
+                  </w:r>
+                  <w:proofErr w:type="spellEnd"/>
+                  <w:r>
+                    <w:rPr>
+                      <w:rFonts w:eastAsia="Times New Roman"/>
+                    </w:rPr>
+                    <w:t xml:space="preserve">) for network selection in future </w:t>
+                  </w:r>
+                  <w:proofErr w:type="spellStart"/>
+                  <w:r>
+                    <w:rPr>
+                      <w:rFonts w:eastAsia="Times New Roman"/>
+                    </w:rPr>
+                    <w:t>HetNets</w:t>
+                  </w:r>
+                  <w:proofErr w:type="spellEnd"/>
+                  <w:r>
+                    <w:rPr>
+                      <w:rFonts w:eastAsia="Times New Roman"/>
+                    </w:rPr>
+                    <w:t xml:space="preserve">/5G networks. </w:t>
                   </w:r>
                   <w:r>
                     <w:rPr>
@@ -11528,14 +12196,84 @@
         <w:rPr>
           <w:highlight w:val="yellow"/>
         </w:rPr>
-        <w:t xml:space="preserve">A custom style has been created for you to use to help with this. Download the file ‘HarvardUCLan2017.xsl’ and copy it to: %appdata%\Microsoft\Bibliography\Style. Keep Word closed when doing this. To select the style click on ‘References’ -&gt; ‘Style’ and select ‘Harvard – UCLan (2017)’. Tested with Word 2016 (Windows). There might be some cases the Word bibliography function cannot handle. If you have a tool that suits you better such as ‘RefWorks’, ‘Citethisforme’ or ‘RefMe’ use that instead, then remove the list above and copy the references over. Do not forget to use the correct </w:t>
-      </w:r>
+        <w:t>A custom style has been created for you to use to help with this. Download the file ‘HarvardUCLan2017.xsl’ and copy it to: %</w:t>
+      </w:r>
+      <w:proofErr w:type="spellStart"/>
       <w:r>
         <w:rPr>
           <w:highlight w:val="yellow"/>
         </w:rPr>
+        <w:t>appdata</w:t>
+      </w:r>
+      <w:proofErr w:type="spellEnd"/>
+      <w:r>
+        <w:rPr>
+          <w:highlight w:val="yellow"/>
+        </w:rPr>
+        <w:t xml:space="preserve">%\Microsoft\Bibliography\Style. Keep Word closed when doing this. To select the </w:t>
+      </w:r>
+      <w:proofErr w:type="gramStart"/>
+      <w:r>
+        <w:rPr>
+          <w:highlight w:val="yellow"/>
+        </w:rPr>
+        <w:t>style</w:t>
+      </w:r>
+      <w:proofErr w:type="gramEnd"/>
+      <w:r>
+        <w:rPr>
+          <w:highlight w:val="yellow"/>
+        </w:rPr>
+        <w:t xml:space="preserve"> click on ‘References’ -&gt; ‘Style’ and select ‘Harvard – </w:t>
+      </w:r>
+      <w:proofErr w:type="spellStart"/>
+      <w:r>
+        <w:rPr>
+          <w:highlight w:val="yellow"/>
+        </w:rPr>
+        <w:t>UCLan</w:t>
+      </w:r>
+      <w:proofErr w:type="spellEnd"/>
+      <w:r>
+        <w:rPr>
+          <w:highlight w:val="yellow"/>
+        </w:rPr>
+        <w:t xml:space="preserve"> (2017)’. Tested with Word 2016 (Windows). There might be some cases the Word bibliography function cannot handle. If you have a tool that suits you better such as ‘RefWorks’, ‘</w:t>
+      </w:r>
+      <w:proofErr w:type="spellStart"/>
+      <w:r>
+        <w:rPr>
+          <w:highlight w:val="yellow"/>
+        </w:rPr>
+        <w:t>Citethisforme</w:t>
+      </w:r>
+      <w:proofErr w:type="spellEnd"/>
+      <w:r>
+        <w:rPr>
+          <w:highlight w:val="yellow"/>
+        </w:rPr>
+        <w:t>’ or ‘</w:t>
+      </w:r>
+      <w:proofErr w:type="spellStart"/>
+      <w:r>
+        <w:rPr>
+          <w:highlight w:val="yellow"/>
+        </w:rPr>
+        <w:t>RefMe</w:t>
+      </w:r>
+      <w:proofErr w:type="spellEnd"/>
+      <w:r>
+        <w:rPr>
+          <w:highlight w:val="yellow"/>
+        </w:rPr>
+        <w:t xml:space="preserve">’ use that </w:t>
+      </w:r>
+      <w:r>
+        <w:rPr>
+          <w:highlight w:val="yellow"/>
+        </w:rPr>
         <w:lastRenderedPageBreak/>
-        <w:t>notation style. It is important that you reference correctly, if you are not sure, ASK! You must be consistent, check your work!</w:t>
+        <w:t>instead, then remove the list above and copy the references over. Do not forget to use the correct notation style. It is important that you reference correctly, if you are not sure, ASK! You must be consistent, check your work!</w:t>
       </w:r>
     </w:p>
     <w:p>
@@ -11590,7 +12328,21 @@
         <w:rPr>
           <w:highlight w:val="yellow"/>
         </w:rPr>
-        <w:t>Do not blindly include all your code in the appendix or the body. Only include the parts you refer to in the report. You can put those parts either in the appendix or in the body (e.g. in the “Implementation” part).</w:t>
+        <w:t>Do not blindly include all your code in the appendix or the body. Only include the parts you refer to in the report. You can put those parts either in the appendix or in the body (</w:t>
+      </w:r>
+      <w:proofErr w:type="gramStart"/>
+      <w:r>
+        <w:rPr>
+          <w:highlight w:val="yellow"/>
+        </w:rPr>
+        <w:t>e.g.</w:t>
+      </w:r>
+      <w:proofErr w:type="gramEnd"/>
+      <w:r>
+        <w:rPr>
+          <w:highlight w:val="yellow"/>
+        </w:rPr>
+        <w:t xml:space="preserve"> in the “Implementation” part).</w:t>
       </w:r>
     </w:p>
     <w:p>
@@ -11645,7 +12397,21 @@
         <w:rPr>
           <w:highlight w:val="yellow"/>
         </w:rPr>
-        <w:t>Do not blindly include all your code in the appendix or the body. Only include the parts you refer to in the report. You can put those parts either in the appendix or in the body (e.g. in the “Implementation” part).</w:t>
+        <w:t>Do not blindly include all your code in the appendix or the body. Only include the parts you refer to in the report. You can put those parts either in the appendix or in the body (</w:t>
+      </w:r>
+      <w:proofErr w:type="gramStart"/>
+      <w:r>
+        <w:rPr>
+          <w:highlight w:val="yellow"/>
+        </w:rPr>
+        <w:t>e.g.</w:t>
+      </w:r>
+      <w:proofErr w:type="gramEnd"/>
+      <w:r>
+        <w:rPr>
+          <w:highlight w:val="yellow"/>
+        </w:rPr>
+        <w:t xml:space="preserve"> in the “Implementation” part).</w:t>
       </w:r>
     </w:p>
     <w:p>
@@ -11686,7 +12452,21 @@
         <w:rPr>
           <w:highlight w:val="yellow"/>
         </w:rPr>
-        <w:t>Do not blindly include all your code in the appendix or the body. Only include the parts you refer to in the report. You can put those parts either in the appendix or in the body (e.g. in the “Implementation” part).</w:t>
+        <w:t>Do not blindly include all your code in the appendix or the body. Only include the parts you refer to in the report. You can put those parts either in the appendix or in the body (</w:t>
+      </w:r>
+      <w:proofErr w:type="gramStart"/>
+      <w:r>
+        <w:rPr>
+          <w:highlight w:val="yellow"/>
+        </w:rPr>
+        <w:t>e.g.</w:t>
+      </w:r>
+      <w:proofErr w:type="gramEnd"/>
+      <w:r>
+        <w:rPr>
+          <w:highlight w:val="yellow"/>
+        </w:rPr>
+        <w:t xml:space="preserve"> in the “Implementation” part).</w:t>
       </w:r>
       <w:bookmarkEnd w:id="0"/>
     </w:p>
@@ -14216,151 +14996,6 @@
     </w:docPart>
     <w:docPart>
       <w:docPartPr>
-        <w:name w:val="B3F3F3D992684C8F8785917C7195EB3D"/>
-        <w:category>
-          <w:name w:val="General"/>
-          <w:gallery w:val="placeholder"/>
-        </w:category>
-        <w:types>
-          <w:type w:val="bbPlcHdr"/>
-        </w:types>
-        <w:behaviors>
-          <w:behavior w:val="content"/>
-        </w:behaviors>
-        <w:guid w:val="{63154A2D-EEEB-4C22-833B-5370E5D56249}"/>
-      </w:docPartPr>
-      <w:docPartBody>
-        <w:p>
-          <w:pPr>
-            <w:pStyle w:val="B3F3F3D992684C8F8785917C7195EB3D"/>
-          </w:pPr>
-          <w:r>
-            <w:rPr>
-              <w:rStyle w:val="PlaceholderText"/>
-            </w:rPr>
-            <w:t>Click or tap here to enter text.</w:t>
-          </w:r>
-        </w:p>
-      </w:docPartBody>
-    </w:docPart>
-    <w:docPart>
-      <w:docPartPr>
-        <w:name w:val="D0406EC38A354271BEDC228A8AEE42CD"/>
-        <w:category>
-          <w:name w:val="General"/>
-          <w:gallery w:val="placeholder"/>
-        </w:category>
-        <w:types>
-          <w:type w:val="bbPlcHdr"/>
-        </w:types>
-        <w:behaviors>
-          <w:behavior w:val="content"/>
-        </w:behaviors>
-        <w:guid w:val="{F8AC5353-F9B4-4454-AC43-D1E4F108DA2A}"/>
-      </w:docPartPr>
-      <w:docPartBody>
-        <w:p>
-          <w:pPr>
-            <w:pStyle w:val="D0406EC38A354271BEDC228A8AEE42CD"/>
-          </w:pPr>
-          <w:r>
-            <w:rPr>
-              <w:rStyle w:val="PlaceholderText"/>
-            </w:rPr>
-            <w:t>Click or tap here to enter text.</w:t>
-          </w:r>
-        </w:p>
-      </w:docPartBody>
-    </w:docPart>
-    <w:docPart>
-      <w:docPartPr>
-        <w:name w:val="6D7C5D7CB9C345BFBEF00788D0CD19A3"/>
-        <w:category>
-          <w:name w:val="General"/>
-          <w:gallery w:val="placeholder"/>
-        </w:category>
-        <w:types>
-          <w:type w:val="bbPlcHdr"/>
-        </w:types>
-        <w:behaviors>
-          <w:behavior w:val="content"/>
-        </w:behaviors>
-        <w:guid w:val="{D6A210D9-AA13-4678-93ED-7D0F202A6287}"/>
-      </w:docPartPr>
-      <w:docPartBody>
-        <w:p>
-          <w:pPr>
-            <w:pStyle w:val="6D7C5D7CB9C345BFBEF00788D0CD19A3"/>
-          </w:pPr>
-          <w:r>
-            <w:rPr>
-              <w:rStyle w:val="PlaceholderText"/>
-            </w:rPr>
-            <w:t>Click or tap here to enter text.</w:t>
-          </w:r>
-        </w:p>
-      </w:docPartBody>
-    </w:docPart>
-    <w:docPart>
-      <w:docPartPr>
-        <w:name w:val="8105DACE628E44BB94BDAD135DFBE97E"/>
-        <w:category>
-          <w:name w:val="General"/>
-          <w:gallery w:val="placeholder"/>
-        </w:category>
-        <w:types>
-          <w:type w:val="bbPlcHdr"/>
-        </w:types>
-        <w:behaviors>
-          <w:behavior w:val="content"/>
-        </w:behaviors>
-        <w:guid w:val="{70DEAC58-C419-405B-9902-5482AB3E4F15}"/>
-      </w:docPartPr>
-      <w:docPartBody>
-        <w:p>
-          <w:pPr>
-            <w:pStyle w:val="8105DACE628E44BB94BDAD135DFBE97E"/>
-          </w:pPr>
-          <w:r>
-            <w:rPr>
-              <w:rStyle w:val="PlaceholderText"/>
-            </w:rPr>
-            <w:t>Click or tap here to enter text.</w:t>
-          </w:r>
-        </w:p>
-      </w:docPartBody>
-    </w:docPart>
-    <w:docPart>
-      <w:docPartPr>
-        <w:name w:val="6610DC7586AE475F8568C916C591B309"/>
-        <w:category>
-          <w:name w:val="General"/>
-          <w:gallery w:val="placeholder"/>
-        </w:category>
-        <w:types>
-          <w:type w:val="bbPlcHdr"/>
-        </w:types>
-        <w:behaviors>
-          <w:behavior w:val="content"/>
-        </w:behaviors>
-        <w:guid w:val="{78B0B595-320F-4821-A28D-269645192191}"/>
-      </w:docPartPr>
-      <w:docPartBody>
-        <w:p>
-          <w:pPr>
-            <w:pStyle w:val="6610DC7586AE475F8568C916C591B309"/>
-          </w:pPr>
-          <w:r>
-            <w:rPr>
-              <w:rStyle w:val="PlaceholderText"/>
-            </w:rPr>
-            <w:t>Click or tap here to enter text.</w:t>
-          </w:r>
-        </w:p>
-      </w:docPartBody>
-    </w:docPart>
-    <w:docPart>
-      <w:docPartPr>
         <w:name w:val="9D729BF091404B34ACA8E951523EED87"/>
         <w:category>
           <w:name w:val="General"/>
@@ -14465,35 +15100,6 @@
         <w:p>
           <w:pPr>
             <w:pStyle w:val="0350721AF5A24953948543B20BF13C48"/>
-          </w:pPr>
-          <w:r>
-            <w:rPr>
-              <w:rStyle w:val="PlaceholderText"/>
-            </w:rPr>
-            <w:t>Click or tap here to enter text.</w:t>
-          </w:r>
-        </w:p>
-      </w:docPartBody>
-    </w:docPart>
-    <w:docPart>
-      <w:docPartPr>
-        <w:name w:val="469CF5E1A1504F7FBDD2A0825F2C738E"/>
-        <w:category>
-          <w:name w:val="General"/>
-          <w:gallery w:val="placeholder"/>
-        </w:category>
-        <w:types>
-          <w:type w:val="bbPlcHdr"/>
-        </w:types>
-        <w:behaviors>
-          <w:behavior w:val="content"/>
-        </w:behaviors>
-        <w:guid w:val="{9AF15D08-D098-4F14-B0B1-946C00D55EE7}"/>
-      </w:docPartPr>
-      <w:docPartBody>
-        <w:p>
-          <w:pPr>
-            <w:pStyle w:val="469CF5E1A1504F7FBDD2A0825F2C738E"/>
           </w:pPr>
           <w:r>
             <w:rPr>
@@ -14910,6 +15516,151 @@
         </w:p>
       </w:docPartBody>
     </w:docPart>
+    <w:docPart>
+      <w:docPartPr>
+        <w:name w:val="DF960DAF3F9A4D1698CDCE26D620A70B"/>
+        <w:category>
+          <w:name w:val="General"/>
+          <w:gallery w:val="placeholder"/>
+        </w:category>
+        <w:types>
+          <w:type w:val="bbPlcHdr"/>
+        </w:types>
+        <w:behaviors>
+          <w:behavior w:val="content"/>
+        </w:behaviors>
+        <w:guid w:val="{4CA2C76F-C6DD-420F-A947-8F9CA416C63F}"/>
+      </w:docPartPr>
+      <w:docPartBody>
+        <w:p>
+          <w:pPr>
+            <w:pStyle w:val="DF960DAF3F9A4D1698CDCE26D620A70B"/>
+          </w:pPr>
+          <w:r>
+            <w:rPr>
+              <w:rStyle w:val="PlaceholderText"/>
+            </w:rPr>
+            <w:t>Click or tap here to enter text.</w:t>
+          </w:r>
+        </w:p>
+      </w:docPartBody>
+    </w:docPart>
+    <w:docPart>
+      <w:docPartPr>
+        <w:name w:val="BFDAAF7E2F32470BBD8CE64D4F7FCEAB"/>
+        <w:category>
+          <w:name w:val="General"/>
+          <w:gallery w:val="placeholder"/>
+        </w:category>
+        <w:types>
+          <w:type w:val="bbPlcHdr"/>
+        </w:types>
+        <w:behaviors>
+          <w:behavior w:val="content"/>
+        </w:behaviors>
+        <w:guid w:val="{3806D1CB-A930-4CD5-A595-ACCE82C3166A}"/>
+      </w:docPartPr>
+      <w:docPartBody>
+        <w:p>
+          <w:pPr>
+            <w:pStyle w:val="BFDAAF7E2F32470BBD8CE64D4F7FCEAB"/>
+          </w:pPr>
+          <w:r>
+            <w:rPr>
+              <w:rStyle w:val="PlaceholderText"/>
+            </w:rPr>
+            <w:t>Click or tap here to enter text.</w:t>
+          </w:r>
+        </w:p>
+      </w:docPartBody>
+    </w:docPart>
+    <w:docPart>
+      <w:docPartPr>
+        <w:name w:val="1208CD5B86474E4A999FB472E554368B"/>
+        <w:category>
+          <w:name w:val="General"/>
+          <w:gallery w:val="placeholder"/>
+        </w:category>
+        <w:types>
+          <w:type w:val="bbPlcHdr"/>
+        </w:types>
+        <w:behaviors>
+          <w:behavior w:val="content"/>
+        </w:behaviors>
+        <w:guid w:val="{5197B258-C16B-4015-93CE-E08329A17C40}"/>
+      </w:docPartPr>
+      <w:docPartBody>
+        <w:p>
+          <w:pPr>
+            <w:pStyle w:val="1208CD5B86474E4A999FB472E554368B"/>
+          </w:pPr>
+          <w:r>
+            <w:rPr>
+              <w:rStyle w:val="PlaceholderText"/>
+            </w:rPr>
+            <w:t>Click or tap here to enter text.</w:t>
+          </w:r>
+        </w:p>
+      </w:docPartBody>
+    </w:docPart>
+    <w:docPart>
+      <w:docPartPr>
+        <w:name w:val="9BA7BB228C3A4EE5935CE1853B69BDA0"/>
+        <w:category>
+          <w:name w:val="General"/>
+          <w:gallery w:val="placeholder"/>
+        </w:category>
+        <w:types>
+          <w:type w:val="bbPlcHdr"/>
+        </w:types>
+        <w:behaviors>
+          <w:behavior w:val="content"/>
+        </w:behaviors>
+        <w:guid w:val="{E6CEA655-F45A-4718-9B3A-FFD0FCD629D8}"/>
+      </w:docPartPr>
+      <w:docPartBody>
+        <w:p>
+          <w:pPr>
+            <w:pStyle w:val="9BA7BB228C3A4EE5935CE1853B69BDA0"/>
+          </w:pPr>
+          <w:r>
+            <w:rPr>
+              <w:rStyle w:val="PlaceholderText"/>
+            </w:rPr>
+            <w:t>Click or tap here to enter text.</w:t>
+          </w:r>
+        </w:p>
+      </w:docPartBody>
+    </w:docPart>
+    <w:docPart>
+      <w:docPartPr>
+        <w:name w:val="7776F370534F42B3AC15E39DAA763A23"/>
+        <w:category>
+          <w:name w:val="General"/>
+          <w:gallery w:val="placeholder"/>
+        </w:category>
+        <w:types>
+          <w:type w:val="bbPlcHdr"/>
+        </w:types>
+        <w:behaviors>
+          <w:behavior w:val="content"/>
+        </w:behaviors>
+        <w:guid w:val="{8200E071-0926-49D1-A1B1-C26B854D6CB9}"/>
+      </w:docPartPr>
+      <w:docPartBody>
+        <w:p>
+          <w:pPr>
+            <w:pStyle w:val="7776F370534F42B3AC15E39DAA763A23"/>
+          </w:pPr>
+          <w:r>
+            <w:rPr>
+              <w:rStyle w:val="PlaceholderText"/>
+            </w:rPr>
+            <w:t>Click or tap here to enter text.</w:t>
+          </w:r>
+        </w:p>
+      </w:docPartBody>
+    </w:docPart>
   </w:docParts>
 </w:glossaryDocument>
 </file>
@@ -14985,10 +15736,10 @@
   <w:rsids>
     <w:rsidRoot w:val="00950265"/>
     <w:rsid w:val="000444D0"/>
+    <w:rsid w:val="00226EFE"/>
     <w:rsid w:val="00292732"/>
     <w:rsid w:val="00642BFE"/>
     <w:rsid w:val="00860F8B"/>
-    <w:rsid w:val="008C5D4F"/>
     <w:rsid w:val="00950265"/>
   </w:rsids>
   <m:mathPr>
@@ -15668,6 +16419,26 @@
     <w:name w:val="4AA55925D5CE4306991DF0F510B3C150"/>
     <w:rsid w:val="00860F8B"/>
   </w:style>
+  <w:style w:type="paragraph" w:customStyle="1" w:styleId="DF960DAF3F9A4D1698CDCE26D620A70B">
+    <w:name w:val="DF960DAF3F9A4D1698CDCE26D620A70B"/>
+    <w:rsid w:val="00860F8B"/>
+  </w:style>
+  <w:style w:type="paragraph" w:customStyle="1" w:styleId="BFDAAF7E2F32470BBD8CE64D4F7FCEAB">
+    <w:name w:val="BFDAAF7E2F32470BBD8CE64D4F7FCEAB"/>
+    <w:rsid w:val="00860F8B"/>
+  </w:style>
+  <w:style w:type="paragraph" w:customStyle="1" w:styleId="1208CD5B86474E4A999FB472E554368B">
+    <w:name w:val="1208CD5B86474E4A999FB472E554368B"/>
+    <w:rsid w:val="00860F8B"/>
+  </w:style>
+  <w:style w:type="paragraph" w:customStyle="1" w:styleId="9BA7BB228C3A4EE5935CE1853B69BDA0">
+    <w:name w:val="9BA7BB228C3A4EE5935CE1853B69BDA0"/>
+    <w:rsid w:val="00860F8B"/>
+  </w:style>
+  <w:style w:type="paragraph" w:customStyle="1" w:styleId="7776F370534F42B3AC15E39DAA763A23">
+    <w:name w:val="7776F370534F42B3AC15E39DAA763A23"/>
+    <w:rsid w:val="00860F8B"/>
+  </w:style>
 </w:styles>
 </file>
 
@@ -15988,7 +16759,7 @@
     <we:reference id="wa104382081" version="1.35.0.0" store="WA104382081" storeType="OMEX"/>
   </we:alternateReferences>
   <we:properties>
-    <we:property name="MENDELEY_CITATIONS" value="[{&quot;citationID&quot;:&quot;MENDELEY_CITATION_494a19fa-83f4-4a6c-95f9-07b6e68da8c0&quot;,&quot;properties&quot;:{&quot;noteIndex&quot;:0},&quot;isEdited&quot;:false,&quot;manualOverride&quot;:{&quot;isManuallyOverridden&quot;:true,&quot;citeprocText&quot;:&quot;(&lt;i&gt;Number of Gamers Worldwide 2021 | Statista&lt;/i&gt;, 2021)&quot;,&quot;manualOverrideText&quot;:&quot;(Statista, 2021)&quot;},&quot;citationItems&quot;:[{&quot;id&quot;:&quot;ba022c0f-0b44-3bda-9838-c79cf9653a49&quot;,&quot;itemData&quot;:{&quot;type&quot;:&quot;webpage&quot;,&quot;id&quot;:&quot;ba022c0f-0b44-3bda-9838-c79cf9653a49&quot;,&quot;title&quot;:&quot;Number of gamers worldwide 2021 | Statista&quot;,&quot;accessed&quot;:{&quot;date-parts&quot;:[[2022,3,4]]},&quot;URL&quot;:&quot;https://www.statista.com/statistics/293304/number-video-gamers/&quot;,&quot;issued&quot;:{&quot;date-parts&quot;:[[2021]]}},&quot;isTemporary&quot;:false}],&quot;citationTag&quot;:&quot;MENDELEY_CITATION_v3_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&quot;},{&quot;citationID&quot;:&quot;MENDELEY_CITATION_8ddbd7c0-c840-453b-a97a-e57e999e547f&quot;,&quot;citationItems&quot;:[{&quot;id&quot;:&quot;9271cb10-e261-31f4-8100-82673d8d96b6&quot;,&quot;itemData&quot;:{&quot;type&quot;:&quot;article-journal&quot;,&quot;id&quot;:&quot;9271cb10-e261-31f4-8100-82673d8d96b6&quot;,&quot;title&quot;:&quot;Does gamification work? - A literature review of empirical studies on gamification&quot;,&quot;author&quot;:[{&quot;family&quot;:&quot;Hamari&quot;,&quot;given&quot;:&quot;Juho&quot;,&quot;parse-names&quot;:false,&quot;dropping-particle&quot;:&quot;&quot;,&quot;non-dropping-particle&quot;:&quot;&quot;},{&quot;family&quot;:&quot;Koivisto&quot;,&quot;given&quot;:&quot;Jonna&quot;,&quot;parse-names&quot;:false,&quot;dropping-particle&quot;:&quot;&quot;,&quot;non-dropping-particle&quot;:&quot;&quot;},{&quot;family&quot;:&quot;Sarsa&quot;,&quot;given&quot;:&quot;Harri&quot;,&quot;parse-names&quot;:false,&quot;dropping-particle&quot;:&quot;&quot;,&quot;non-dropping-particle&quot;:&quot;&quot;}],&quot;container-title&quot;:&quot;Proceedings of the Annual Hawaii International Conference on System Sciences&quot;,&quot;accessed&quot;:{&quot;date-parts&quot;:[[2021,11,18]]},&quot;DOI&quot;:&quot;10.1109/HICSS.2014.377&quot;,&quot;ISBN&quot;:&quot;9781479925049&quot;,&quot;ISSN&quot;:&quot;15301605&quot;,&quot;issued&quot;:{&quot;date-parts&quot;:[[2014]]},&quot;page&quot;:&quot;3025-3034&quot;,&quot;abstract&quot;:&quot;This paper reviews peer-reviewed empirical studies on gamification. We create a framework for examining the effects of gamification by drawing from the definitions of gamification and the discussion on motivational affordances. The literature review covers results, independent variables (examined motivational affordances), dependent variables (examined psychological/behavioral outcomes from gamification), the contexts of gamification, and types of studies performed on the gamified systems. The paper examines the state of current research on the topic and points out gaps in existing literature. The review indicates that gamification provides positive effects, however, the effects are greatly dependent on the context in which the gamification is being implemented, as well as on the users using it. The findings of the review provide insight for further studies as well as for the design of gamified systems. © 2014 IEEE.&quot;,&quot;publisher&quot;:&quot;IEEE Computer Society&quot;},&quot;isTemporary&quot;:false}],&quot;properties&quot;:{&quot;noteIndex&quot;:0},&quot;isEdited&quot;:false,&quot;manualOverride&quot;:{&quot;isManuallyOverridden&quot;:false,&quot;citeprocText&quot;:&quot;(Hamari et al., 2014)&quot;,&quot;manualOverrideText&quot;:&quot;&quot;},&quot;citationTag&quot;:&quot;MENDELEY_CITATION_v3_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&quot;},{&quot;citationID&quot;:&quot;MENDELEY_CITATION_5c3b92c8-c432-4dd2-8742-cd2fe93701e7&quot;,&quot;citationItems&quot;:[{&quot;id&quot;:&quot;9271cb10-e261-31f4-8100-82673d8d96b6&quot;,&quot;itemData&quot;:{&quot;type&quot;:&quot;article-journal&quot;,&quot;id&quot;:&quot;9271cb10-e261-31f4-8100-82673d8d96b6&quot;,&quot;title&quot;:&quot;Does gamification work? - A literature review of empirical studies on gamification&quot;,&quot;author&quot;:[{&quot;family&quot;:&quot;Hamari&quot;,&quot;given&quot;:&quot;Juho&quot;,&quot;parse-names&quot;:false,&quot;dropping-particle&quot;:&quot;&quot;,&quot;non-dropping-particle&quot;:&quot;&quot;},{&quot;family&quot;:&quot;Koivisto&quot;,&quot;given&quot;:&quot;Jonna&quot;,&quot;parse-names&quot;:false,&quot;dropping-particle&quot;:&quot;&quot;,&quot;non-dropping-particle&quot;:&quot;&quot;},{&quot;family&quot;:&quot;Sarsa&quot;,&quot;given&quot;:&quot;Harri&quot;,&quot;parse-names&quot;:false,&quot;dropping-particle&quot;:&quot;&quot;,&quot;non-dropping-particle&quot;:&quot;&quot;}],&quot;container-title&quot;:&quot;Proceedings of the Annual Hawaii International Conference on System Sciences&quot;,&quot;accessed&quot;:{&quot;date-parts&quot;:[[2021,11,18]]},&quot;DOI&quot;:&quot;10.1109/HICSS.2014.377&quot;,&quot;ISBN&quot;:&quot;9781479925049&quot;,&quot;ISSN&quot;:&quot;15301605&quot;,&quot;issued&quot;:{&quot;date-parts&quot;:[[2014]]},&quot;page&quot;:&quot;3025-3034&quot;,&quot;abstract&quot;:&quot;This paper reviews peer-reviewed empirical studies on gamification. We create a framework for examining the effects of gamification by drawing from the definitions of gamification and the discussion on motivational affordances. The literature review covers results, independent variables (examined motivational affordances), dependent variables (examined psychological/behavioral outcomes from gamification), the contexts of gamification, and types of studies performed on the gamified systems. The paper examines the state of current research on the topic and points out gaps in existing literature. The review indicates that gamification provides positive effects, however, the effects are greatly dependent on the context in which the gamification is being implemented, as well as on the users using it. The findings of the review provide insight for further studies as well as for the design of gamified systems. © 2014 IEEE.&quot;,&quot;publisher&quot;:&quot;IEEE Computer Society&quot;},&quot;isTemporary&quot;:false}],&quot;properties&quot;:{&quot;noteIndex&quot;:0},&quot;isEdited&quot;:false,&quot;manualOverride&quot;:{&quot;isManuallyOverridden&quot;:false,&quot;citeprocText&quot;:&quot;(Hamari et al., 2014)&quot;,&quot;manualOverrideText&quot;:&quot;&quot;},&quot;citationTag&quot;:&quot;MENDELEY_CITATION_v3_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&quot;},{&quot;citationID&quot;:&quot;MENDELEY_CITATION_1d5af75f-7cf5-4609-b615-6f0b5f946950&quot;,&quot;citationItems&quot;:[{&quot;id&quot;:&quot;c2fc3222-3df5-39d0-8644-c5d9d94c71b8&quot;,&quot;itemData&quot;:{&quot;type&quot;:&quot;article-journal&quot;,&quot;id&quot;:&quot;c2fc3222-3df5-39d0-8644-c5d9d94c71b8&quot;,&quot;title&quot;:&quot;Sports Achievement Motivation and Sports Competition Anxiety: A Relationship Study&quot;,&quot;author&quot;:[{&quot;family&quot;:&quot;Khan&quot;,&quot;given&quot;:&quot;Zamirullah&quot;,&quot;parse-names&quot;:false,&quot;dropping-particle&quot;:&quot;&quot;,&quot;non-dropping-particle&quot;:&quot;&quot;},{&quot;family&quot;:&quot;Haider&quot;,&quot;given&quot;:&quot;Zeeshan&quot;,&quot;parse-names&quot;:false,&quot;dropping-particle&quot;:&quot;&quot;,&quot;non-dropping-particle&quot;:&quot;&quot;},{&quot;family&quot;:&quot;Ahmad Mumtaz&quot;,&quot;given&quot;:&quot;Naseem&quot;,&quot;parse-names&quot;:false,&quot;dropping-particle&quot;:&quot;&quot;,&quot;non-dropping-particle&quot;:&quot;&quot;},{&quot;family&quot;:&quot;College&quot;,&quot;given&quot;:&quot;P G&quot;,&quot;parse-names&quot;:false,&quot;dropping-particle&quot;:&quot;&quot;,&quot;non-dropping-particle&quot;:&quot;&quot;},{&quot;family&quot;:&quot;Khan&quot;,&quot;given&quot;:&quot;Sartaj&quot;,&quot;parse-names&quot;:false,&quot;dropping-particle&quot;:&quot;&quot;,&quot;non-dropping-particle&quot;:&quot;&quot;}],&quot;accessed&quot;:{&quot;date-parts&quot;:[[2021,11,20]]},&quot;ISSN&quot;:&quot;2222-1735&quot;,&quot;URL&quot;:&quot;www.iiste.org&quot;,&quot;issued&quot;:{&quot;date-parts&quot;:[[2011]]},&quot;abstract&quot;:&quot;Anxiety and Motivation are important psychological variables in sports and its need to achieve high level of competition. Without knowledge of these two variables athletes cannot give best in competition. The aim of study was to find out the relationship between Anxiety and Motivation of intervarsity Badminton players.&quot;,&quot;issue&quot;:&quot;4&quot;,&quot;volume&quot;:&quot;2&quot;},&quot;isTemporary&quot;:false}],&quot;properties&quot;:{&quot;noteIndex&quot;:0},&quot;isEdited&quot;:false,&quot;manualOverride&quot;:{&quot;isManuallyOverridden&quot;:false,&quot;citeprocText&quot;:&quot;(Khan et al., 2011)&quot;,&quot;manualOverrideText&quot;:&quot;&quot;},&quot;citationTag&quot;:&quot;MENDELEY_CITATION_v3_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&quot;},{&quot;citationID&quot;:&quot;MENDELEY_CITATION_8741d3ac-3bb8-4e58-807a-384ab8564388&quot;,&quot;citationItems&quot;:[{&quot;id&quot;:&quot;123deebc-e564-34d5-88b0-7ba042becd84&quot;,&quot;itemData&quot;:{&quot;type&quot;:&quot;article-journal&quot;,&quot;id&quot;:&quot;123deebc-e564-34d5-88b0-7ba042becd84&quot;,&quot;title&quot;:&quot;Winning is Not Enough: The Effects of Competition and Achievement Orientation on Intrinsic Interest:&quot;,&quot;author&quot;:[{&quot;family&quot;:&quot;Epstein&quot;,&quot;given&quot;:&quot;Jennifer A.&quot;,&quot;parse-names&quot;:false,&quot;dropping-particle&quot;:&quot;&quot;,&quot;non-dropping-particle&quot;:&quot;&quot;},{&quot;family&quot;:&quot;Harackiewicz&quot;,&quot;given&quot;:&quot;Judith M.&quot;,&quot;parse-names&quot;:false,&quot;dropping-particle&quot;:&quot;&quot;,&quot;non-dropping-particle&quot;:&quot;&quot;}],&quot;container-title&quot;:&quot;http://dx.doi.org/10.1177/0146167292182003&quot;,&quot;accessed&quot;:{&quot;date-parts&quot;:[[2021,11,21]]},&quot;DOI&quot;:&quot;10.1177/0146167292182003&quot;,&quot;ISSN&quot;:&quot;0146-1672&quot;,&quot;URL&quot;:&quot;https://journals.sagepub.com/doi/abs/10.1177/0146167292182003?casa_token=75WYxDC9YUUAAAAA%3Ammgdi0v7bvUW3DNybZ5bcJt4QGrPASgA3bPqaKjhEYIgPlabPfiVs-udNbI3hAFCpmJ3bX51OEA&quot;,&quot;issued&quot;:{&quot;date-parts&quot;:[[2016,7,2]]},&quot;page&quot;:&quot;128-138&quot;,&quot;abstract&quot;:&quot;Subjects were assigned to competition or no-competition groups. Competition subjects received information about their rival (establishing an expectancy for success or failure) or did not. Competiti...&quot;,&quot;publisher&quot;:&quot;Sage PublicationsSage CA: Thousand Oaks, CA&quot;,&quot;issue&quot;:&quot;2&quot;,&quot;volume&quot;:&quot;18&quot;},&quot;isTemporary&quot;:false}],&quot;properties&quot;:{&quot;noteIndex&quot;:0},&quot;isEdited&quot;:false,&quot;manualOverride&quot;:{&quot;isManuallyOverridden&quot;:false,&quot;citeprocText&quot;:&quot;(Epstein &amp;#38; Harackiewicz, 2016)&quot;,&quot;manualOverrideText&quot;:&quot;&quot;},&quot;citationTag&quot;:&quot;MENDELEY_CITATION_v3_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&quot;},{&quot;citationID&quot;:&quot;MENDELEY_CITATION_f67288fc-9b4c-4952-9d58-eda2546c6c82&quot;,&quot;citationItems&quot;:[{&quot;id&quot;:&quot;8d42b90c-d4a6-3d89-a3ab-d10053a90dbc&quot;,&quot;itemData&quot;:{&quot;type&quot;:&quot;article-journal&quot;,&quot;id&quot;:&quot;8d42b90c-d4a6-3d89-a3ab-d10053a90dbc&quot;,&quot;title&quot;:&quot;A Behavior Model for Persuasive Design&quot;,&quot;author&quot;:[{&quot;family&quot;:&quot;Fogg&quot;,&quot;given&quot;:&quot;B J&quot;,&quot;parse-names&quot;:false,&quot;dropping-particle&quot;:&quot;&quot;,&quot;non-dropping-particle&quot;:&quot;&quot;}],&quot;accessed&quot;:{&quot;date-parts&quot;:[[2021,11,22]]},&quot;ISBN&quot;:&quot;9781605583761&quot;,&quot;URL&quot;:&quot;www.bjfogg.com&quot;,&quot;issued&quot;:{&quot;date-parts&quot;:[[2009]]},&quot;abstract&quot;:&quot;This paper presents a new model for understanding human behavior. In this model (FBM), behavior is a product of three factors: motivation, ability, and triggers, each of which has subcomponents. The FBM asserts that for a person to perform a target behavior, he or she must (1) be sufficiently motivated, (2) have the ability to perform the behavior, and (3) be triggered to perform the behavior. These three factors must occur at the same moment, else the behavior will not happen. The FBM is useful in analysis and design of persuasive technologies. The FBM also helps teams work together efficiently because this model gives people a shared way of thinking about behavior change. The Need to Understand Behavior Change The tools for creating persuasive products are getting easier to use, with innovations in online video, social networks, and metrics, among others. As a result, more individuals and organizations can design experiences they hope will influence people's behaviors via technology channels. However, many attempts at persuasive design fail because people don't understand what factors lead to behavior change. This paper shares a new way to understand the drivers of human behavior, a model referred to in this document as the Fogg Behavior Model, or \&quot;FBM\&quot; for brevity. This psychological model identifies and defines three factors that control whether a behavior is performed. (Note: In this paper and in this model, \&quot;persuasion\&quot; refers to attempts to influence people's behaviors, not attitudes.) The FBM can give insight to behavior-change professionals in many domains, from health to education to sales. This framework has special relevance to those of us who study and design persuasive technology. As I see it, persuasive technology is fundamentally about learning to automate behavior change. To effectively encode experiences that change behaviors, we need a rich yet practical understanding of human psychology, specifically insights into the factors that drive human behavior. Without this understanding, designers of persuasive experiences are mostly guessing at a solution (or imitating techniques that work without understanding why those techniques work). The FBM provides designers and researchers with a systematic way to think about the factors underlying behavior change. Because the FBM is new, insights continue to emerge. This paper is an early way to share these ideas and seek feedback. Certainly, a static document like this paper is not well suited for conveying emerging content and related work. I encourage readers to see www.BehaviorModel.org for the most current explanation of the FBM, as well as citations to and discussions of related theories and models. That website also solicits feedback on the FBM.&quot;},&quot;isTemporary&quot;:false}],&quot;properties&quot;:{&quot;noteIndex&quot;:0},&quot;isEdited&quot;:false,&quot;manualOverride&quot;:{&quot;isManuallyOverridden&quot;:false,&quot;citeprocText&quot;:&quot;(Fogg, 2009)&quot;,&quot;manualOverrideText&quot;:&quot;&quot;},&quot;citationTag&quot;:&quot;MENDELEY_CITATION_v3_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&quot;},{&quot;citationID&quot;:&quot;MENDELEY_CITATION_f95f64ee-0452-4697-99b2-a01e7e96ca55&quot;,&quot;citationItems&quot;:[{&quot;id&quot;:&quot;fbc79010-c31d-32e7-89fd-ae0bb25d070d&quot;,&quot;itemData&quot;:{&quot;type&quot;:&quot;article-journal&quot;,&quot;id&quot;:&quot;fbc79010-c31d-32e7-89fd-ae0bb25d070d&quot;,&quot;title&quot;:&quot;A Case Study in the Gamification of a University-level Games Development Course&quot;,&quot;author&quot;:[{&quot;family&quot;:&quot;O'donovan&quot;,&quot;given&quot;:&quot;Siobhan&quot;,&quot;parse-names&quot;:false,&quot;dropping-particle&quot;:&quot;&quot;,&quot;non-dropping-particle&quot;:&quot;&quot;},{&quot;family&quot;:&quot;Gain&quot;,&quot;given&quot;:&quot;James&quot;,&quot;parse-names&quot;:false,&quot;dropping-particle&quot;:&quot;&quot;,&quot;non-dropping-particle&quot;:&quot;&quot;},{&quot;family&quot;:&quot;Marais&quot;,&quot;given&quot;:&quot;Patrick&quot;,&quot;parse-names&quot;:false,&quot;dropping-particle&quot;:&quot;&quot;,&quot;non-dropping-particle&quot;:&quot;&quot;}],&quot;accessed&quot;:{&quot;date-parts&quot;:[[2021,11,22]]},&quot;DOI&quot;:&quot;10.1145/2513456.2513469&quot;,&quot;ISBN&quot;:&quot;9781450321129&quot;,&quot;URL&quot;:&quot;http://dx.doi.org/10.1145/2513456.2513469&quot;,&quot;issued&quot;:{&quot;date-parts&quot;:[[2013]]},&quot;abstract&quot;:&quot;Gamification is the application of game mechanics and player incentives to non-game environments. When designed correctly, gamification has been found to increase engagement and encourage targeted behaviours among users. This paper presents the gamification of a university course in Computer Games Development using an online learning management tool, including how this might generalize to other courses. Our goal with gamification was to improve lecture attendance, content understanding, problem solving skills and general engagement. The success of this intervention was measured using course marks, lecturer evaluations, lecture attendance, and a questionnaire; all with strongly positive results. However, this must be balanced against the costs, both monetary and time, required to successfully implement gamification.&quot;},&quot;isTemporary&quot;:false}],&quot;properties&quot;:{&quot;noteIndex&quot;:0},&quot;isEdited&quot;:false,&quot;manualOverride&quot;:{&quot;isManuallyOverridden&quot;:true,&quot;citeprocText&quot;:&quot;(O’donovan et al., 2013)&quot;,&quot;manualOverrideText&quot;:&quot;O’donovan et al. (2013)&quot;},&quot;citationTag&quot;:&quot;MENDELEY_CITATION_v3_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&quot;},{&quot;citationID&quot;:&quot;MENDELEY_CITATION_e47403ee-0b7c-4b5b-a284-073347568d69&quot;,&quot;citationItems&quot;:[{&quot;id&quot;:&quot;556b279b-fd1e-3040-b2bf-da840d8f0603&quot;,&quot;itemData&quot;:{&quot;type&quot;:&quot;article-journal&quot;,&quot;id&quot;:&quot;556b279b-fd1e-3040-b2bf-da840d8f0603&quot;,&quot;title&quot;:&quot;Understanding Thin-Client/Server Computing Chapter 1: The Thin-Client/Server Computing Model&quot;,&quot;author&quot;:[{&quot;family&quot;:&quot;Kanter&quot;,&quot;given&quot;:&quot;Joel&quot;,&quot;parse-names&quot;:false,&quot;dropping-particle&quot;:&quot;&quot;,&quot;non-dropping-particle&quot;:&quot;&quot;}],&quot;accessed&quot;:{&quot;date-parts&quot;:[[2021,11,23]]},&quot;ISBN&quot;:&quot;1-57231-744-2&quot;,&quot;issued&quot;:{&quot;date-parts&quot;:[[1997]]}},&quot;isTemporary&quot;:false}],&quot;properties&quot;:{&quot;noteIndex&quot;:0},&quot;isEdited&quot;:false,&quot;manualOverride&quot;:{&quot;isManuallyOverridden&quot;:false,&quot;citeprocText&quot;:&quot;(Kanter, 1997)&quot;,&quot;manualOverrideText&quot;:&quot;&quot;},&quot;citationTag&quot;:&quot;MENDELEY_CITATION_v3_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&quot;},{&quot;citationID&quot;:&quot;MENDELEY_CITATION_ecaec4bc-4256-4f6e-b77d-1318349c40da&quot;,&quot;citationItems&quot;:[{&quot;id&quot;:&quot;6265ecaa-bcee-3549-8a58-dabfd18a0c24&quot;,&quot;itemData&quot;:{&quot;type&quot;:&quot;webpage&quot;,&quot;id&quot;:&quot;6265ecaa-bcee-3549-8a58-dabfd18a0c24&quot;,&quot;title&quot;:&quot;Client–server model - Wikipedia&quot;,&quot;accessed&quot;:{&quot;date-parts&quot;:[[2021,11,23]]},&quot;URL&quot;:&quot;https://en.wikipedia.org/wiki/Client%E2%80%93server_model&quot;},&quot;isTemporary&quot;:false}],&quot;properties&quot;:{&quot;noteIndex&quot;:0},&quot;isEdited&quot;:false,&quot;manualOverride&quot;:{&quot;isManuallyOverridden&quot;:false,&quot;citeprocText&quot;:&quot;(&lt;i&gt;Client–Server Model - Wikipedia&lt;/i&gt;, 2011)&quot;,&quot;manualOverrideText&quot;:&quot;&quot;},&quot;citationTag&quot;:&quot;MENDELEY_CITATION_v3_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&quot;},{&quot;citationID&quot;:&quot;MENDELEY_CITATION_2bba519d-d9e6-4b4a-ad8e-fb005dbdb40a&quot;,&quot;citationItems&quot;:[{&quot;id&quot;:&quot;0f5be6d2-3acd-3632-aac2-c0da5f66d783&quot;,&quot;itemData&quot;:{&quot;type&quot;:&quot;article-journal&quot;,&quot;id&quot;:&quot;0f5be6d2-3acd-3632-aac2-c0da5f66d783&quot;,&quot;title&quot;:&quot;Client-Server Model&quot;,&quot;author&quot;:[{&quot;family&quot;:&quot;Haroon-Sulyman&quot;,&quot;given&quot;:&quot;Shakirat&quot;,&quot;parse-names&quot;:false,&quot;dropping-particle&quot;:&quot;&quot;,&quot;non-dropping-particle&quot;:&quot;&quot;},{&quot;family&quot;:&quot;Shakirat Oluwatosin&quot;,&quot;given&quot;:&quot;Haroon&quot;,&quot;parse-names&quot;:false,&quot;dropping-particle&quot;:&quot;&quot;,&quot;non-dropping-particle&quot;:&quot;&quot;}],&quot;container-title&quot;:&quot;Journal of Computer Engineering&quot;,&quot;accessed&quot;:{&quot;date-parts&quot;:[[2021,11,23]]},&quot;DOI&quot;:&quot;10.9790/0661-16195771&quot;,&quot;URL&quot;:&quot;www.iosrjournals.orgwww.iosrjournals.org&quot;,&quot;issued&quot;:{&quot;date-parts&quot;:[[2014]]},&quot;page&quot;:&quot;67-71&quot;,&quot;abstract&quot;:&quot;Client-server is a system that performs both the functions of client and server so as to promote the sharing of information between them. It allows many users to have access to the same database at the same time, and the database will store much information. This paper will provide information about client-server model in terms of its introduction, architecture, recent development and issues.&quot;,&quot;publisher&quot;:&quot;Ver. IX&quot;,&quot;issue&quot;:&quot;1&quot;},&quot;isTemporary&quot;:false}],&quot;properties&quot;:{&quot;noteIndex&quot;:0},&quot;isEdited&quot;:false,&quot;manualOverride&quot;:{&quot;isManuallyOverridden&quot;:false,&quot;citeprocText&quot;:&quot;(Haroon-Sulyman &amp;#38; Shakirat Oluwatosin, 2014)&quot;,&quot;manualOverrideText&quot;:&quot;&quot;},&quot;citationTag&quot;:&quot;MENDELEY_CITATION_v3_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&quot;},{&quot;citationID&quot;:&quot;MENDELEY_CITATION_79764490-7e76-471e-bfde-9f869c9f2470&quot;,&quot;citationItems&quot;:[{&quot;id&quot;:&quot;6265ecaa-bcee-3549-8a58-dabfd18a0c24&quot;,&quot;itemData&quot;:{&quot;type&quot;:&quot;webpage&quot;,&quot;id&quot;:&quot;6265ecaa-bcee-3549-8a58-dabfd18a0c24&quot;,&quot;title&quot;:&quot;Client–server model - Wikipedia&quot;,&quot;accessed&quot;:{&quot;date-parts&quot;:[[2021,11,23]]},&quot;URL&quot;:&quot;https://en.wikipedia.org/wiki/Client%E2%80%93server_model&quot;},&quot;isTemporary&quot;:false}],&quot;properties&quot;:{&quot;noteIndex&quot;:0},&quot;isEdited&quot;:false,&quot;manualOverride&quot;:{&quot;isManuallyOverridden&quot;:true,&quot;citeprocText&quot;:&quot;(&lt;i&gt;Client–Server Model - Wikipedia&lt;/i&gt;, 2011)&quot;,&quot;manualOverrideText&quot;:&quot;(Haroon-Sulyman &amp; Shakirat Oluwatosin, 2014)&quot;},&quot;citationTag&quot;:&quot;MENDELEY_CITATION_v3_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&quot;},{&quot;citationID&quot;:&quot;MENDELEY_CITATION_15c297a8-6a66-45a8-a3af-5e392ac17675&quot;,&quot;citationItems&quot;:[{&quot;id&quot;:&quot;7ccfa596-df04-3fc4-adff-d64fa2791680&quot;,&quot;itemData&quot;:{&quot;type&quot;:&quot;article-journal&quot;,&quot;id&quot;:&quot;7ccfa596-df04-3fc4-adff-d64fa2791680&quot;,&quot;title&quot;:&quot;Multi-Platform Mobile Thin Client Architecture in Cloud Environment&quot;,&quot;author&quot;:[{&quot;family&quot;:&quot;Tang&quot;,&quot;given&quot;:&quot;Wei&quot;,&quot;parse-names&quot;:false,&quot;dropping-particle&quot;:&quot;&quot;,&quot;non-dropping-particle&quot;:&quot;&quot;},{&quot;family&quot;:&quot;Lee&quot;,&quot;given&quot;:&quot;Jun Hyung&quot;,&quot;parse-names&quot;:false,&quot;dropping-particle&quot;:&quot;&quot;,&quot;non-dropping-particle&quot;:&quot;&quot;},{&quot;family&quot;:&quot;Song&quot;,&quot;given&quot;:&quot;Biao&quot;,&quot;parse-names&quot;:false,&quot;dropping-particle&quot;:&quot;&quot;,&quot;non-dropping-particle&quot;:&quot;&quot;},{&quot;family&quot;:&quot;Islam&quot;,&quot;given&quot;:&quot;Md Motaharul&quot;,&quot;parse-names&quot;:false,&quot;dropping-particle&quot;:&quot;&quot;,&quot;non-dropping-particle&quot;:&quot;&quot;},{&quot;family&quot;:&quot;Na&quot;,&quot;given&quot;:&quot;Sangho&quot;,&quot;parse-names&quot;:false,&quot;dropping-particle&quot;:&quot;&quot;,&quot;non-dropping-particle&quot;:&quot;&quot;},{&quot;family&quot;:&quot;Huh&quot;,&quot;given&quot;:&quot;Eui Nam&quot;,&quot;parse-names&quot;:false,&quot;dropping-particle&quot;:&quot;&quot;,&quot;non-dropping-particle&quot;:&quot;&quot;}],&quot;container-title&quot;:&quot;Procedia Environmental Sciences&quot;,&quot;accessed&quot;:{&quot;date-parts&quot;:[[2021,11,23]]},&quot;DOI&quot;:&quot;10.1016/J.PROENV.2011.12.079&quot;,&quot;ISSN&quot;:&quot;1878-0296&quot;,&quot;issued&quot;:{&quot;date-parts&quot;:[[2011,1,1]]},&quot;page&quot;:&quot;499-504&quot;,&quot;abstract&quot;:&quot;In a thin client computing architecture, application processing is delegated to a remote server rather than running the application locally. User input is forwarded to the server, and the rendered images are relayed through a dedicated remote display protocol to the user's device. Thin-client computing offers the promise of easier-to-maintain computational services with reduced total cost of ownership. With the increasingly development of cloud technology, the server side of thin client architecture is able to be deployed in cloud, thus makes the full use of the features of the Cloud, for example, virtualization, flexibility, security, and dynamic management. Meanwhile the client side can also use the mobile thin device. The traditional thin client architecture, which is platform-dependant, however, limits the most benefit of the software providers and end-users. So we propose multi-platform thin client architecture, which use VNC (Virtual Network Computing) protocol and run in the cloud environment. In this architecture, both side of the service will benefit a lot. In the one hand, the end-user can use cheap, light mobile terminal which enjoy all kind of software service of different platform. In the other hand, the software provider or developer can get more benefit with more download mass and wider circulated. © 2011 Published by Elsevier Ltd.&quot;,&quot;publisher&quot;:&quot;Elsevier&quot;,&quot;issue&quot;:&quot;PART A&quot;,&quot;volume&quot;:&quot;11&quot;},&quot;isTemporary&quot;:false}],&quot;properties&quot;:{&quot;noteIndex&quot;:0},&quot;isEdited&quot;:false,&quot;manualOverride&quot;:{&quot;isManuallyOverridden&quot;:false,&quot;citeprocText&quot;:&quot;(Tang et al., 2011)&quot;,&quot;manualOverrideText&quot;:&quot;&quot;},&quot;citationTag&quot;:&quot;MENDELEY_CITATION_v3_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&quot;},{&quot;citationID&quot;:&quot;MENDELEY_CITATION_74f1a3fe-1400-4a59-9efe-4bb7a550c825&quot;,&quot;citationItems&quot;:[{&quot;id&quot;:&quot;556b279b-fd1e-3040-b2bf-da840d8f0603&quot;,&quot;itemData&quot;:{&quot;type&quot;:&quot;article-journal&quot;,&quot;id&quot;:&quot;556b279b-fd1e-3040-b2bf-da840d8f0603&quot;,&quot;title&quot;:&quot;Understanding Thin-Client/Server Computing Chapter 1: The Thin-Client/Server Computing Model&quot;,&quot;author&quot;:[{&quot;family&quot;:&quot;Kanter&quot;,&quot;given&quot;:&quot;Joel&quot;,&quot;parse-names&quot;:false,&quot;dropping-particle&quot;:&quot;&quot;,&quot;non-dropping-particle&quot;:&quot;&quot;}],&quot;accessed&quot;:{&quot;date-parts&quot;:[[2021,11,23]]},&quot;ISBN&quot;:&quot;1-57231-744-2&quot;,&quot;issued&quot;:{&quot;date-parts&quot;:[[1997]]}},&quot;isTemporary&quot;:false}],&quot;properties&quot;:{&quot;noteIndex&quot;:0},&quot;isEdited&quot;:false,&quot;manualOverride&quot;:{&quot;isManuallyOverridden&quot;:false,&quot;citeprocText&quot;:&quot;(Kanter, 1997)&quot;,&quot;manualOverrideText&quot;:&quot;&quot;},&quot;citationTag&quot;:&quot;MENDELEY_CITATION_v3_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&quot;},{&quot;citationID&quot;:&quot;MENDELEY_CITATION_e7f5396f-6e50-4555-b5c0-af9f9657a71d&quot;,&quot;citationItems&quot;:[{&quot;id&quot;:&quot;8ce8173c-a1c7-3e83-a591-ec953d66ba8e&quot;,&quot;itemData&quot;:{&quot;type&quot;:&quot;article-journal&quot;,&quot;id&quot;:&quot;8ce8173c-a1c7-3e83-a591-ec953d66ba8e&quot;,&quot;title&quot;:&quot;Context aware traffic identification kit (TriCK) for network selection in future HetNets/5G networks&quot;,&quot;author&quot;:[{&quot;family&quot;:&quot;Xu&quot;,&quot;given&quot;:&quot;Lina&quot;,&quot;parse-names&quot;:false,&quot;dropping-particle&quot;:&quot;&quot;,&quot;non-dropping-particle&quot;:&quot;&quot;}],&quot;container-title&quot;:&quot;2017 International Symposium on Networks, Computers and Communications, ISNCC 2017&quot;,&quot;accessed&quot;:{&quot;date-parts&quot;:[[2021,11,23]]},&quot;DOI&quot;:&quot;10.1109/ISNCC.2017.8072034&quot;,&quot;ISBN&quot;:&quot;9781509042593&quot;,&quot;issued&quot;:{&quot;date-parts&quot;:[[2017,10,18]]},&quot;abstract&quot;:&quot;In order to realise 5G communication, massive regulations and standards are proposed. Among all the approaches, Heterogeneous Networks (HetNets) have become one necessary and popular solution since it can reuse the existing infrastructure. The focus of cellular network has changed since the last generation from operator centric to user centric services. In HetNets, wisely utilising all the available radio access interfaces and distributing the traffic flow properly can significantly increase Quality of user Experience (QoE) and motivate more data consuming. For purpose of achieving QoE supported HetNets/5G, intelligent network selection schemes in HetNets based approach is demanded. In order to distribute diverse traffic into suitable network interfaces, Access Network Discovery and Selection Function (ANDSF) is proposed by 3GPP, which can distribute every data packet to a preferred network interface according to several observed features from that packet. However, static policies in ANDSF can neither understand the context nor adapt to real time changes. In this paper, we proposed a serverclient based Context aware Traffic identification Kit (TriCK) to dynamically identify traffic, which can be used to extend the functionalities of 3GPP ANDSF. This kit can classify traffic data not only based on its characteristics, but also the real time network conditions and the context.&quot;,&quot;publisher&quot;:&quot;Institute of Electrical and Electronics Engineers Inc.&quot;},&quot;isTemporary&quot;:false}],&quot;properties&quot;:{&quot;noteIndex&quot;:0},&quot;isEdited&quot;:false,&quot;manualOverride&quot;:{&quot;isManuallyOverridden&quot;:true,&quot;citeprocText&quot;:&quot;(Xu, 2017)&quot;,&quot;manualOverrideText&quot;:&quot;(Xu, 2017).&quot;},&quot;citationTag&quot;:&quot;MENDELEY_CITATION_v3_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&quot;},{&quot;citationID&quot;:&quot;MENDELEY_CITATION_82d4dd66-0ed0-447d-a22b-ec9d97c236e9&quot;,&quot;citationItems&quot;:[{&quot;id&quot;:&quot;68afe551-9cd8-35ce-9fed-124e83e238ab&quot;,&quot;itemData&quot;:{&quot;type&quot;:&quot;article-journal&quot;,&quot;id&quot;:&quot;68afe551-9cd8-35ce-9fed-124e83e238ab&quot;,&quot;title&quot;:&quot;Understanding cloud computing vulnerabilities&quot;,&quot;author&quot;:[{&quot;family&quot;:&quot;Grobauer&quot;,&quot;given&quot;:&quot;Bernd&quot;,&quot;parse-names&quot;:false,&quot;dropping-particle&quot;:&quot;&quot;,&quot;non-dropping-particle&quot;:&quot;&quot;},{&quot;family&quot;:&quot;Walloschek&quot;,&quot;given&quot;:&quot;Tobias&quot;,&quot;parse-names&quot;:false,&quot;dropping-particle&quot;:&quot;&quot;,&quot;non-dropping-particle&quot;:&quot;&quot;},{&quot;family&quot;:&quot;Stöcker&quot;,&quot;given&quot;:&quot;Elmar&quot;,&quot;parse-names&quot;:false,&quot;dropping-particle&quot;:&quot;&quot;,&quot;non-dropping-particle&quot;:&quot;&quot;}],&quot;container-title&quot;:&quot;IEEE Security and Privacy&quot;,&quot;accessed&quot;:{&quot;date-parts&quot;:[[2021,11,24]]},&quot;DOI&quot;:&quot;10.1109/MSP.2010.115&quot;,&quot;ISSN&quot;:&quot;15407993&quot;,&quot;issued&quot;:{&quot;date-parts&quot;:[[2011,3]]},&quot;page&quot;:&quot;50-57&quot;,&quot;abstract&quot;:&quot;The current discourse about cloud computing security issues makes a well-founded assessment of cloud computing's security impact difficult for two primary reasons. First, as is true for many discussions about risk, basic vocabulary such as \&quot;risk,\&quot; \&quot;threat,\&quot; and \&quot;vulnerability\&quot; are often used as if they were interchangeable, without regard to their respective definitions. Second, not every issue that's raised is really specific to cloud computing. We can achieve an accurate understanding of the security issue \&quot;delta\&quot; that cloud computing really adds by analyzing how cloud computing influences each risk factor. One important factor concerns vulnerabilities: cloud computing makes certain well-understood vulnerabilities more significant and adds new vulnerabilities. Here, the authors define four indicators of cloud-specific vulnerabilities, introduce a security-specific cloud reference architecture, and provide examples of cloud-specific vulnerabilities for each architectural component. © 2011 IEEE.&quot;,&quot;issue&quot;:&quot;2&quot;,&quot;volume&quot;:&quot;9&quot;},&quot;isTemporary&quot;:false}],&quot;properties&quot;:{&quot;noteIndex&quot;:0},&quot;isEdited&quot;:false,&quot;manualOverride&quot;:{&quot;isManuallyOverridden&quot;:false,&quot;citeprocText&quot;:&quot;(Grobauer et al., 2011)&quot;,&quot;manualOverrideText&quot;:&quot;&quot;},&quot;citationTag&quot;:&quot;MENDELEY_CITATION_v3_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&quot;},{&quot;citationID&quot;:&quot;MENDELEY_CITATION_72a49e10-36c0-4a94-9c15-5604f30be994&quot;,&quot;citationItems&quot;:[{&quot;id&quot;:&quot;2b89b575-2a49-3f81-90ba-16445289121d&quot;,&quot;itemData&quot;:{&quot;type&quot;:&quot;article-journal&quot;,&quot;id&quot;:&quot;2b89b575-2a49-3f81-90ba-16445289121d&quot;,&quot;title&quot;:&quot;Cloud computing security issues and challenges&quot;,&quot;author&quot;:[{&quot;family&quot;:&quot;Popovic&quot;,&quot;given&quot;:&quot;K.&quot;,&quot;parse-names&quot;:false,&quot;dropping-particle&quot;:&quot;&quot;,&quot;non-dropping-particle&quot;:&quot;&quot;},{&quot;family&quot;:&quot;Hocenski&quot;,&quot;given&quot;:&quot;Ž.&quot;,&quot;parse-names&quot;:false,&quot;dropping-particle&quot;:&quot;&quot;,&quot;non-dropping-particle&quot;:&quot;&quot;}],&quot;container-title&quot;:&quot;undefined&quot;,&quot;accessed&quot;:{&quot;date-parts&quot;:[[2021,11,24]]},&quot;issued&quot;:{&quot;date-parts&quot;:[[2010]]}},&quot;isTemporary&quot;:false}],&quot;properties&quot;:{&quot;noteIndex&quot;:0},&quot;isEdited&quot;:false,&quot;manualOverride&quot;:{&quot;isManuallyOverridden&quot;:true,&quot;citeprocText&quot;:&quot;(Popovic &amp;#38; Hocenski, 2010)&quot;,&quot;manualOverrideText&quot;:&quot;Popovic &amp; Hocenski (2010)&quot;},&quot;citationTag&quot;:&quot;MENDELEY_CITATION_v3_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&quot;},{&quot;citationID&quot;:&quot;MENDELEY_CITATION_0a52334b-4143-410f-b727-fa2d4ab88ab1&quot;,&quot;citationItems&quot;:[{&quot;id&quot;:&quot;a9b7c73c-fb4e-3739-a739-345fbbeb7ca7&quot;,&quot;itemData&quot;:{&quot;type&quot;:&quot;article-journal&quot;,&quot;id&quot;:&quot;a9b7c73c-fb4e-3739-a739-345fbbeb7ca7&quot;,&quot;title&quot;:&quot;Challenging Issues and Limitations of Mobile Computing&quot;,&quot;author&quot;:[{&quot;family&quot;:&quot;Pradeep&quot;,&quot;given&quot;:&quot;Dr.&quot;,&quot;parse-names&quot;:false,&quot;dropping-particle&quot;:&quot;&quot;,&quot;non-dropping-particle&quot;:&quot;&quot;},{&quot;family&quot;:&quot;Sagar&quot;,&quot;given&quot;:&quot;D.&quot;,&quot;parse-names&quot;:false,&quot;dropping-particle&quot;:&quot;&quot;,&quot;non-dropping-particle&quot;:&quot;&quot;},{&quot;family&quot;:&quot;Deepak&quot;,&quot;given&quot;:&quot;G.&quot;,&quot;parse-names&quot;:false,&quot;dropping-particle&quot;:&quot;&quot;,&quot;non-dropping-particle&quot;:&quot;&quot;}],&quot;accessed&quot;:{&quot;date-parts&quot;:[[2021,11,24]]},&quot;issued&quot;:{&quot;date-parts&quot;:[[2012]]}},&quot;isTemporary&quot;:false}],&quot;properties&quot;:{&quot;noteIndex&quot;:0},&quot;isEdited&quot;:false,&quot;manualOverride&quot;:{&quot;isManuallyOverridden&quot;:false,&quot;citeprocText&quot;:&quot;(Pradeep et al., 2012)&quot;,&quot;manualOverrideText&quot;:&quot;&quot;},&quot;citationTag&quot;:&quot;MENDELEY_CITATION_v3_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&quot;},{&quot;citationID&quot;:&quot;MENDELEY_CITATION_cf6741ae-f0f7-4726-9405-d9e85df2f085&quot;,&quot;citationItems&quot;:[{&quot;id&quot;:&quot;3fde3855-217e-3efd-b5f6-9413620a1d19&quot;,&quot;itemData&quot;:{&quot;type&quot;:&quot;article-journal&quot;,&quot;id&quot;:&quot;3fde3855-217e-3efd-b5f6-9413620a1d19&quot;,&quot;title&quot;:&quot;Research on mobile cloud computing: Review, trend and perspectives&quot;,&quot;author&quot;:[{&quot;family&quot;:&quot;Qi&quot;,&quot;given&quot;:&quot;Han&quot;,&quot;parse-names&quot;:false,&quot;dropping-particle&quot;:&quot;&quot;,&quot;non-dropping-particle&quot;:&quot;&quot;},{&quot;family&quot;:&quot;Gani&quot;,&quot;given&quot;:&quot;Abdullah&quot;,&quot;parse-names&quot;:false,&quot;dropping-particle&quot;:&quot;&quot;,&quot;non-dropping-particle&quot;:&quot;&quot;}],&quot;container-title&quot;:&quot;2012 2nd International Conference on Digital Information and Communication Technology and its Applications, DICTAP 2012&quot;,&quot;accessed&quot;:{&quot;date-parts&quot;:[[2021,11,24]]},&quot;DOI&quot;:&quot;10.1109/DICTAP.2012.6215350&quot;,&quot;ISBN&quot;:&quot;9781467307338&quot;,&quot;issued&quot;:{&quot;date-parts&quot;:[[2012]]},&quot;page&quot;:&quot;195-202&quot;,&quot;abstract&quot;:&quot;Mobile Cloud Computing (MCC) which combines mobile computing and cloud computing, has become one of the industry buzz words and a major discussion thread in the IT world since 2009. As MCC is still at the early stage of development, it is necessary to grasp a thorough understanding of the technology in order to point out the direction of future research. With the latter aim, this paper presents a review on the background and principle of MCC, characteristics, recent research work, and future research trends. A brief account on the background of MCC: from mobile computing to cloud computing is presented and then followed with a discussion on characteristics and recent research work. It then analyses the features and infrastructure of mobile cloud computing. The rest of the paper analyses the challenges of mobile cloud computing, summary of some research projects related to this area, and points out promising future research directions. © 2012 IEEE.&quot;},&quot;isTemporary&quot;:false}],&quot;properties&quot;:{&quot;noteIndex&quot;:0},&quot;isEdited&quot;:false,&quot;manualOverride&quot;:{&quot;isManuallyOverridden&quot;:false,&quot;citeprocText&quot;:&quot;(Qi &amp;#38; Gani, 2012)&quot;,&quot;manualOverrideText&quot;:&quot;&quot;},&quot;citationTag&quot;:&quot;MENDELEY_CITATION_v3_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&quot;},{&quot;citationID&quot;:&quot;MENDELEY_CITATION_174f2f05-b277-4107-b09a-96196966c479&quot;,&quot;citationItems&quot;:[{&quot;id&quot;:&quot;a9b7c73c-fb4e-3739-a739-345fbbeb7ca7&quot;,&quot;itemData&quot;:{&quot;type&quot;:&quot;article-journal&quot;,&quot;id&quot;:&quot;a9b7c73c-fb4e-3739-a739-345fbbeb7ca7&quot;,&quot;title&quot;:&quot;Challenging Issues and Limitations of Mobile Computing&quot;,&quot;author&quot;:[{&quot;family&quot;:&quot;Pradeep&quot;,&quot;given&quot;:&quot;Dr.&quot;,&quot;parse-names&quot;:false,&quot;dropping-particle&quot;:&quot;&quot;,&quot;non-dropping-particle&quot;:&quot;&quot;},{&quot;family&quot;:&quot;Sagar&quot;,&quot;given&quot;:&quot;D.&quot;,&quot;parse-names&quot;:false,&quot;dropping-particle&quot;:&quot;&quot;,&quot;non-dropping-particle&quot;:&quot;&quot;},{&quot;family&quot;:&quot;Deepak&quot;,&quot;given&quot;:&quot;G.&quot;,&quot;parse-names&quot;:false,&quot;dropping-particle&quot;:&quot;&quot;,&quot;non-dropping-particle&quot;:&quot;&quot;}],&quot;accessed&quot;:{&quot;date-parts&quot;:[[2021,11,24]]},&quot;issued&quot;:{&quot;date-parts&quot;:[[2012]]}},&quot;isTemporary&quot;:false}],&quot;properties&quot;:{&quot;noteIndex&quot;:0},&quot;isEdited&quot;:false,&quot;manualOverride&quot;:{&quot;isManuallyOverridden&quot;:false,&quot;citeprocText&quot;:&quot;(Pradeep et al., 2012)&quot;,&quot;manualOverrideText&quot;:&quot;&quot;},&quot;citationTag&quot;:&quot;MENDELEY_CITATION_v3_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&quot;},{&quot;citationID&quot;:&quot;MENDELEY_CITATION_6eb97ad1-d8df-444d-968b-021c405fc5ba&quot;,&quot;citationItems&quot;:[{&quot;id&quot;:&quot;a9b7c73c-fb4e-3739-a739-345fbbeb7ca7&quot;,&quot;itemData&quot;:{&quot;type&quot;:&quot;article-journal&quot;,&quot;id&quot;:&quot;a9b7c73c-fb4e-3739-a739-345fbbeb7ca7&quot;,&quot;title&quot;:&quot;Challenging Issues and Limitations of Mobile Computing&quot;,&quot;author&quot;:[{&quot;family&quot;:&quot;Pradeep&quot;,&quot;given&quot;:&quot;Dr.&quot;,&quot;parse-names&quot;:false,&quot;dropping-particle&quot;:&quot;&quot;,&quot;non-dropping-particle&quot;:&quot;&quot;},{&quot;family&quot;:&quot;Sagar&quot;,&quot;given&quot;:&quot;D.&quot;,&quot;parse-names&quot;:false,&quot;dropping-particle&quot;:&quot;&quot;,&quot;non-dropping-particle&quot;:&quot;&quot;},{&quot;family&quot;:&quot;Deepak&quot;,&quot;given&quot;:&quot;G.&quot;,&quot;parse-names&quot;:false,&quot;dropping-particle&quot;:&quot;&quot;,&quot;non-dropping-particle&quot;:&quot;&quot;}],&quot;accessed&quot;:{&quot;date-parts&quot;:[[2021,11,24]]},&quot;issued&quot;:{&quot;date-parts&quot;:[[2012]]}},&quot;isTemporary&quot;:false}],&quot;properties&quot;:{&quot;noteIndex&quot;:0},&quot;isEdited&quot;:false,&quot;manualOverride&quot;:{&quot;isManuallyOverridden&quot;:false,&quot;citeprocText&quot;:&quot;(Pradeep et al., 2012)&quot;,&quot;manualOverrideText&quot;:&quot;&quot;},&quot;citationTag&quot;:&quot;MENDELEY_CITATION_v3_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&quot;},{&quot;citationID&quot;:&quot;MENDELEY_CITATION_04669090-8b34-45a1-aae2-f250b6e15b8f&quot;,&quot;citationItems&quot;:[{&quot;id&quot;:&quot;8ce8173c-a1c7-3e83-a591-ec953d66ba8e&quot;,&quot;itemData&quot;:{&quot;type&quot;:&quot;article-journal&quot;,&quot;id&quot;:&quot;8ce8173c-a1c7-3e83-a591-ec953d66ba8e&quot;,&quot;title&quot;:&quot;Context aware traffic identification kit (TriCK) for network selection in future HetNets/5G networks&quot;,&quot;author&quot;:[{&quot;family&quot;:&quot;Xu&quot;,&quot;given&quot;:&quot;Lina&quot;,&quot;parse-names&quot;:false,&quot;dropping-particle&quot;:&quot;&quot;,&quot;non-dropping-particle&quot;:&quot;&quot;}],&quot;container-title&quot;:&quot;2017 International Symposium on Networks, Computers and Communications, ISNCC 2017&quot;,&quot;accessed&quot;:{&quot;date-parts&quot;:[[2021,11,23]]},&quot;DOI&quot;:&quot;10.1109/ISNCC.2017.8072034&quot;,&quot;ISBN&quot;:&quot;9781509042593&quot;,&quot;issued&quot;:{&quot;date-parts&quot;:[[2017,10,18]]},&quot;abstract&quot;:&quot;In order to realise 5G communication, massive regulations and standards are proposed. Among all the approaches, Heterogeneous Networks (HetNets) have become one necessary and popular solution since it can reuse the existing infrastructure. The focus of cellular network has changed since the last generation from operator centric to user centric services. In HetNets, wisely utilising all the available radio access interfaces and distributing the traffic flow properly can significantly increase Quality of user Experience (QoE) and motivate more data consuming. For purpose of achieving QoE supported HetNets/5G, intelligent network selection schemes in HetNets based approach is demanded. In order to distribute diverse traffic into suitable network interfaces, Access Network Discovery and Selection Function (ANDSF) is proposed by 3GPP, which can distribute every data packet to a preferred network interface according to several observed features from that packet. However, static policies in ANDSF can neither understand the context nor adapt to real time changes. In this paper, we proposed a serverclient based Context aware Traffic identification Kit (TriCK) to dynamically identify traffic, which can be used to extend the functionalities of 3GPP ANDSF. This kit can classify traffic data not only based on its characteristics, but also the real time network conditions and the context.&quot;,&quot;publisher&quot;:&quot;Institute of Electrical and Electronics Engineers Inc.&quot;},&quot;isTemporary&quot;:false}],&quot;properties&quot;:{&quot;noteIndex&quot;:0},&quot;isEdited&quot;:false,&quot;manualOverride&quot;:{&quot;isManuallyOverridden&quot;:true,&quot;citeprocText&quot;:&quot;(Xu, 2017)&quot;,&quot;manualOverrideText&quot;:&quot;(Nasar &amp; Troyer, 2013). &quot;},&quot;citationTag&quot;:&quot;MENDELEY_CITATION_v3_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&quot;},{&quot;citationID&quot;:&quot;MENDELEY_CITATION_2e4b62ca-5252-4014-a77e-600eb0f2075d&quot;,&quot;citationItems&quot;:[{&quot;id&quot;:&quot;8ce8173c-a1c7-3e83-a591-ec953d66ba8e&quot;,&quot;itemData&quot;:{&quot;type&quot;:&quot;article-journal&quot;,&quot;id&quot;:&quot;8ce8173c-a1c7-3e83-a591-ec953d66ba8e&quot;,&quot;title&quot;:&quot;Context aware traffic identification kit (TriCK) for network selection in future HetNets/5G networks&quot;,&quot;author&quot;:[{&quot;family&quot;:&quot;Xu&quot;,&quot;given&quot;:&quot;Lina&quot;,&quot;parse-names&quot;:false,&quot;dropping-particle&quot;:&quot;&quot;,&quot;non-dropping-particle&quot;:&quot;&quot;}],&quot;container-title&quot;:&quot;2017 International Symposium on Networks, Computers and Communications, ISNCC 2017&quot;,&quot;accessed&quot;:{&quot;date-parts&quot;:[[2021,11,23]]},&quot;DOI&quot;:&quot;10.1109/ISNCC.2017.8072034&quot;,&quot;ISBN&quot;:&quot;9781509042593&quot;,&quot;issued&quot;:{&quot;date-parts&quot;:[[2017,10,18]]},&quot;abstract&quot;:&quot;In order to realise 5G communication, massive regulations and standards are proposed. Among all the approaches, Heterogeneous Networks (HetNets) have become one necessary and popular solution since it can reuse the existing infrastructure. The focus of cellular network has changed since the last generation from operator centric to user centric services. In HetNets, wisely utilising all the available radio access interfaces and distributing the traffic flow properly can significantly increase Quality of user Experience (QoE) and motivate more data consuming. For purpose of achieving QoE supported HetNets/5G, intelligent network selection schemes in HetNets based approach is demanded. In order to distribute diverse traffic into suitable network interfaces, Access Network Discovery and Selection Function (ANDSF) is proposed by 3GPP, which can distribute every data packet to a preferred network interface according to several observed features from that packet. However, static policies in ANDSF can neither understand the context nor adapt to real time changes. In this paper, we proposed a serverclient based Context aware Traffic identification Kit (TriCK) to dynamically identify traffic, which can be used to extend the functionalities of 3GPP ANDSF. This kit can classify traffic data not only based on its characteristics, but also the real time network conditions and the context.&quot;,&quot;publisher&quot;:&quot;Institute of Electrical and Electronics Engineers Inc.&quot;},&quot;isTemporary&quot;:false}],&quot;properties&quot;:{&quot;noteIndex&quot;:0},&quot;isEdited&quot;:false,&quot;manualOverride&quot;:{&quot;isManuallyOverridden&quot;:true,&quot;citeprocText&quot;:&quot;(Xu, 2017)&quot;,&quot;manualOverrideText&quot;:&quot;(Nasar &amp; Troyer, 2013)&quot;},&quot;citationTag&quot;:&quot;MENDELEY_CITATION_v3_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&quot;},{&quot;citationID&quot;:&quot;MENDELEY_CITATION_68184461-4347-4506-88b7-f337d1de5f62&quot;,&quot;citationItems&quot;:[{&quot;id&quot;:&quot;1c3714c3-c592-31d7-ad7e-d7f6d40edb58&quot;,&quot;itemData&quot;:{&quot;type&quot;:&quot;webpage&quot;,&quot;id&quot;:&quot;1c3714c3-c592-31d7-ad7e-d7f6d40edb58&quot;,&quot;title&quot;:&quot;UX Design Process: Everything You Need to Know | Adobe XD Ideas&quot;,&quot;author&quot;:[{&quot;family&quot;:&quot;Babich N&quot;,&quot;given&quot;:&quot;&quot;,&quot;parse-names&quot;:false,&quot;dropping-particle&quot;:&quot;&quot;,&quot;non-dropping-particle&quot;:&quot;&quot;}],&quot;accessed&quot;:{&quot;date-parts&quot;:[[2021,11,28]]},&quot;URL&quot;:&quot;https://xd.adobe.com/ideas/guides/ux-design-process-steps/&quot;,&quot;issued&quot;:{&quot;date-parts&quot;:[[2020]]}},&quot;isTemporary&quot;:false}],&quot;properties&quot;:{&quot;noteIndex&quot;:0},&quot;isEdited&quot;:false,&quot;manualOverride&quot;:{&quot;isManuallyOverridden&quot;:false,&quot;citeprocText&quot;:&quot;(Babich, 2020)&quot;,&quot;manualOverrideText&quot;:&quot;&quot;},&quot;citationTag&quot;:&quot;MENDELEY_CITATION_v3_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&quot;},{&quot;citationID&quot;:&quot;MENDELEY_CITATION_2e780eae-aee6-4dc2-aa76-d16180f292e1&quot;,&quot;citationItems&quot;:[{&quot;id&quot;:&quot;fe6a59be-8040-3c32-a531-5c1da2067b6a&quot;,&quot;itemData&quot;:{&quot;type&quot;:&quot;webpage&quot;,&quot;id&quot;:&quot;fe6a59be-8040-3c32-a531-5c1da2067b6a&quot;,&quot;title&quot;:&quot;Prototyping | Usability.gov&quot;,&quot;accessed&quot;:{&quot;date-parts&quot;:[[2021,11,28]]},&quot;URL&quot;:&quot;https://www.usability.gov/how-to-and-tools/methods/prototyping.html&quot;},&quot;isTemporary&quot;:false}],&quot;properties&quot;:{&quot;noteIndex&quot;:0},&quot;isEdited&quot;:false,&quot;manualOverride&quot;:{&quot;isManuallyOverridden&quot;:false,&quot;citeprocText&quot;:&quot;(&lt;i&gt;Prototyping | Usability.Gov&lt;/i&gt;, n.d.)&quot;,&quot;manualOverrideText&quot;:&quot;&quot;},&quot;citationTag&quot;:&quot;MENDELEY_CITATION_v3_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&quot;},{&quot;citationID&quot;:&quot;MENDELEY_CITATION_bdb0798a-2a00-4d99-8630-52b3e8659a29&quot;,&quot;citationItems&quot;:[{&quot;id&quot;:&quot;ea728f0a-245a-3d7a-b486-ffab39cdc139&quot;,&quot;itemData&quot;:{&quot;type&quot;:&quot;article-journal&quot;,&quot;id&quot;:&quot;ea728f0a-245a-3d7a-b486-ffab39cdc139&quot;,&quot;title&quot;:&quot;The psychological experience of prototyping&quot;,&quot;author&quot;:[{&quot;family&quot;:&quot;Gerber&quot;,&quot;given&quot;:&quot;Elizabeth&quot;,&quot;parse-names&quot;:false,&quot;dropping-particle&quot;:&quot;&quot;,&quot;non-dropping-particle&quot;:&quot;&quot;},{&quot;family&quot;:&quot;Carroll&quot;,&quot;given&quot;:&quot;Maureen&quot;,&quot;parse-names&quot;:false,&quot;dropping-particle&quot;:&quot;&quot;,&quot;non-dropping-particle&quot;:&quot;&quot;}],&quot;container-title&quot;:&quot;Design Studies&quot;,&quot;accessed&quot;:{&quot;date-parts&quot;:[[2021,11,28]]},&quot;DOI&quot;:&quot;10.1016/j.destud.2011.06.005&quot;,&quot;URL&quot;:&quot;www.elsevier.com/locate/destud&quot;,&quot;issued&quot;:{&quot;date-parts&quot;:[[2011]]},&quot;abstract&quot;:&quot;While scholars have studied what design practices accomplish, few have considered how people feel when enacting these practices. An eighteen-month ethnographic study of a high-tech firm examined the psychological experience of engaging in the practice of low-fidelity prototyping. The study finds that the production and rapid visualization of multiple ideas through low-fidelity prototyping allows practitioners to reframe failure as an opportunity for learning, supports a sense of forward progress, and strengthens beliefs about creative ability. Results suggest how design work practices can be designed to help employees manage in uncertain conditions.&quot;},&quot;isTemporary&quot;:false}],&quot;properties&quot;:{&quot;noteIndex&quot;:0},&quot;isEdited&quot;:false,&quot;manualOverride&quot;:{&quot;isManuallyOverridden&quot;:true,&quot;citeprocText&quot;:&quot;(Gerber &amp;#38; Carroll, 2011)&quot;,&quot;manualOverrideText&quot;:&quot;(Gerber &amp; Carroll, 2011). This also has a positive side effect by, making the workflow more efficient in the long run when working on the project. Walker et al. (2002) found that low-fidelity prototypes major advantages was in cost, ease of iteration and allow designers to target interaction design. Gerber &amp; Carroll (2011) also found from their investigation on the psychological experience of prototyping that practitioners tend to reframe failures into opportunities to learn, reinforces everyone’s beliefs about their creative ability and conjure a sense of positive or forward progress. In summary, these studies prove that low-fidelity prototypes are not only good for the product by helping the products evolution, but it is also good for the designers of the product as it reveals faults in their work, makes them more confident in their ability to design the product and gives a sense of improvement with each prototype. That combined with the ease of their creation makes it a great tool for me to utilise in the design stages of my application. I can gather opinions from peers and reflect on features I plan to create that are implemented in my prototypes like in Figure 8 and iterate over the designs till I am happy that most to all the issues discovered are sufficiently dealt with.&quot;},&quot;citationTag&quot;:&quot;MENDELEY_CITATION_v3_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&quot;},{&quot;citationID&quot;:&quot;MENDELEY_CITATION_e72c19b3-c061-4721-a4b0-fc8e4e8f0ec2&quot;,&quot;properties&quot;:{&quot;noteIndex&quot;:0},&quot;isEdited&quot;:false,&quot;manualOverride&quot;:{&quot;isManuallyOverridden&quot;:false,&quot;citeprocText&quot;:&quot;(Lardinois, 2019)&quot;,&quot;manualOverrideText&quot;:&quot;&quot;},&quot;citationItems&quot;:[{&quot;id&quot;:&quot;bac6ccc4-d9d7-36dc-ae0a-3ccf71ee2584&quot;,&quot;itemData&quot;:{&quot;type&quot;:&quot;webpage&quot;,&quot;id&quot;:&quot;bac6ccc4-d9d7-36dc-ae0a-3ccf71ee2584&quot;,&quot;title&quot;:&quot;Kotlin is now Google’s preferred language for Android app development | TechCrunch&quot;,&quot;author&quot;:[{&quot;family&quot;:&quot;Lardinois&quot;,&quot;given&quot;:&quot;Frederic&quot;,&quot;parse-names&quot;:false,&quot;dropping-particle&quot;:&quot;&quot;,&quot;non-dropping-particle&quot;:&quot;&quot;}],&quot;accessed&quot;:{&quot;date-parts&quot;:[[2022,3,27]]},&quot;URL&quot;:&quot;https://techcrunch.com/2019/05/07/kotlin-is-now-googles-preferred-language-for-android-app-development/?guccounter=1&amp;guce_referrer=aHR0cHM6Ly93d3cuZ29vZ2xlLmNvbS8&amp;guce_referrer_sig=AQAAAHBx7TUyqRkxkn5Fskr9XqxlLC1Mubcb925KTk4FiEU8H6FbV4qe-002YbfN5xajWFakzzmTvKqlOwj200bjLdt8oXGdZQ-p24O9gzPGcjbPRr85JCNKOL1STtilWsbkdxr94Xmw4frn7tR4ZUJklzXl6KgFgjNAbedntKqAbkmJ&quot;,&quot;issued&quot;:{&quot;date-parts&quot;:[[2019]]}},&quot;isTemporary&quot;:false}],&quot;citationTag&quot;:&quot;MENDELEY_CITATION_v3_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&quot;}]"/>
+    <we:property name="MENDELEY_CITATIONS" value="[{&quot;citationID&quot;:&quot;MENDELEY_CITATION_494a19fa-83f4-4a6c-95f9-07b6e68da8c0&quot;,&quot;properties&quot;:{&quot;noteIndex&quot;:0},&quot;isEdited&quot;:false,&quot;manualOverride&quot;:{&quot;isManuallyOverridden&quot;:true,&quot;citeprocText&quot;:&quot;(&lt;i&gt;Number of Gamers Worldwide 2021 | Statista&lt;/i&gt;, 2021)&quot;,&quot;manualOverrideText&quot;:&quot;(Statista, 2021)&quot;},&quot;citationItems&quot;:[{&quot;id&quot;:&quot;ba022c0f-0b44-3bda-9838-c79cf9653a49&quot;,&quot;itemData&quot;:{&quot;type&quot;:&quot;webpage&quot;,&quot;id&quot;:&quot;ba022c0f-0b44-3bda-9838-c79cf9653a49&quot;,&quot;title&quot;:&quot;Number of gamers worldwide 2021 | Statista&quot;,&quot;accessed&quot;:{&quot;date-parts&quot;:[[2022,3,4]]},&quot;URL&quot;:&quot;https://www.statista.com/statistics/293304/number-video-gamers/&quot;,&quot;issued&quot;:{&quot;date-parts&quot;:[[2021]]}},&quot;isTemporary&quot;:false}],&quot;citationTag&quot;:&quot;MENDELEY_CITATION_v3_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&quot;},{&quot;citationID&quot;:&quot;MENDELEY_CITATION_dae16e4e-e6a0-4661-aea7-52ba6c96cd3c&quot;,&quot;citationItems&quot;:[{&quot;id&quot;:&quot;9271cb10-e261-31f4-8100-82673d8d96b6&quot;,&quot;itemData&quot;:{&quot;type&quot;:&quot;article-journal&quot;,&quot;id&quot;:&quot;9271cb10-e261-31f4-8100-82673d8d96b6&quot;,&quot;title&quot;:&quot;Does gamification work? - A literature review of empirical studies on gamification&quot;,&quot;author&quot;:[{&quot;family&quot;:&quot;Hamari&quot;,&quot;given&quot;:&quot;Juho&quot;,&quot;parse-names&quot;:false,&quot;dropping-particle&quot;:&quot;&quot;,&quot;non-dropping-particle&quot;:&quot;&quot;},{&quot;family&quot;:&quot;Koivisto&quot;,&quot;given&quot;:&quot;Jonna&quot;,&quot;parse-names&quot;:false,&quot;dropping-particle&quot;:&quot;&quot;,&quot;non-dropping-particle&quot;:&quot;&quot;},{&quot;family&quot;:&quot;Sarsa&quot;,&quot;given&quot;:&quot;Harri&quot;,&quot;parse-names&quot;:false,&quot;dropping-particle&quot;:&quot;&quot;,&quot;non-dropping-particle&quot;:&quot;&quot;}],&quot;container-title&quot;:&quot;Proceedings of the Annual Hawaii International Conference on System Sciences&quot;,&quot;accessed&quot;:{&quot;date-parts&quot;:[[2021,11,18]]},&quot;DOI&quot;:&quot;10.1109/HICSS.2014.377&quot;,&quot;ISBN&quot;:&quot;9781479925049&quot;,&quot;ISSN&quot;:&quot;15301605&quot;,&quot;issued&quot;:{&quot;date-parts&quot;:[[2014]]},&quot;page&quot;:&quot;3025-3034&quot;,&quot;abstract&quot;:&quot;This paper reviews peer-reviewed empirical studies on gamification. We create a framework for examining the effects of gamification by drawing from the definitions of gamification and the discussion on motivational affordances. The literature review covers results, independent variables (examined motivational affordances), dependent variables (examined psychological/behavioral outcomes from gamification), the contexts of gamification, and types of studies performed on the gamified systems. The paper examines the state of current research on the topic and points out gaps in existing literature. The review indicates that gamification provides positive effects, however, the effects are greatly dependent on the context in which the gamification is being implemented, as well as on the users using it. The findings of the review provide insight for further studies as well as for the design of gamified systems. © 2014 IEEE.&quot;,&quot;publisher&quot;:&quot;IEEE Computer Society&quot;},&quot;isTemporary&quot;:false}],&quot;properties&quot;:{&quot;noteIndex&quot;:0},&quot;isEdited&quot;:false,&quot;manualOverride&quot;:{&quot;isManuallyOverridden&quot;:false,&quot;citeprocText&quot;:&quot;(Hamari et al., 2014)&quot;,&quot;manualOverrideText&quot;:&quot;&quot;},&quot;citationTag&quot;:&quot;MENDELEY_CITATION_v3_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&quot;},{&quot;citationID&quot;:&quot;MENDELEY_CITATION_1d5af75f-7cf5-4609-b615-6f0b5f946950&quot;,&quot;citationItems&quot;:[{&quot;id&quot;:&quot;c2fc3222-3df5-39d0-8644-c5d9d94c71b8&quot;,&quot;itemData&quot;:{&quot;type&quot;:&quot;article-journal&quot;,&quot;id&quot;:&quot;c2fc3222-3df5-39d0-8644-c5d9d94c71b8&quot;,&quot;title&quot;:&quot;Sports Achievement Motivation and Sports Competition Anxiety: A Relationship Study&quot;,&quot;author&quot;:[{&quot;family&quot;:&quot;Khan&quot;,&quot;given&quot;:&quot;Zamirullah&quot;,&quot;parse-names&quot;:false,&quot;dropping-particle&quot;:&quot;&quot;,&quot;non-dropping-particle&quot;:&quot;&quot;},{&quot;family&quot;:&quot;Haider&quot;,&quot;given&quot;:&quot;Zeeshan&quot;,&quot;parse-names&quot;:false,&quot;dropping-particle&quot;:&quot;&quot;,&quot;non-dropping-particle&quot;:&quot;&quot;},{&quot;family&quot;:&quot;Ahmad Mumtaz&quot;,&quot;given&quot;:&quot;Naseem&quot;,&quot;parse-names&quot;:false,&quot;dropping-particle&quot;:&quot;&quot;,&quot;non-dropping-particle&quot;:&quot;&quot;},{&quot;family&quot;:&quot;College&quot;,&quot;given&quot;:&quot;P G&quot;,&quot;parse-names&quot;:false,&quot;dropping-particle&quot;:&quot;&quot;,&quot;non-dropping-particle&quot;:&quot;&quot;},{&quot;family&quot;:&quot;Khan&quot;,&quot;given&quot;:&quot;Sartaj&quot;,&quot;parse-names&quot;:false,&quot;dropping-particle&quot;:&quot;&quot;,&quot;non-dropping-particle&quot;:&quot;&quot;}],&quot;accessed&quot;:{&quot;date-parts&quot;:[[2021,11,20]]},&quot;ISSN&quot;:&quot;2222-1735&quot;,&quot;URL&quot;:&quot;www.iiste.org&quot;,&quot;issued&quot;:{&quot;date-parts&quot;:[[2011]]},&quot;abstract&quot;:&quot;Anxiety and Motivation are important psychological variables in sports and its need to achieve high level of competition. Without knowledge of these two variables athletes cannot give best in competition. The aim of study was to find out the relationship between Anxiety and Motivation of intervarsity Badminton players.&quot;,&quot;issue&quot;:&quot;4&quot;,&quot;volume&quot;:&quot;2&quot;},&quot;isTemporary&quot;:false}],&quot;properties&quot;:{&quot;noteIndex&quot;:0},&quot;isEdited&quot;:false,&quot;manualOverride&quot;:{&quot;isManuallyOverridden&quot;:false,&quot;citeprocText&quot;:&quot;(Khan et al., 2011)&quot;,&quot;manualOverrideText&quot;:&quot;&quot;},&quot;citationTag&quot;:&quot;MENDELEY_CITATION_v3_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&quot;},{&quot;citationID&quot;:&quot;MENDELEY_CITATION_8741d3ac-3bb8-4e58-807a-384ab8564388&quot;,&quot;citationItems&quot;:[{&quot;id&quot;:&quot;123deebc-e564-34d5-88b0-7ba042becd84&quot;,&quot;itemData&quot;:{&quot;type&quot;:&quot;article-journal&quot;,&quot;id&quot;:&quot;123deebc-e564-34d5-88b0-7ba042becd84&quot;,&quot;title&quot;:&quot;Winning is Not Enough: The Effects of Competition and Achievement Orientation on Intrinsic Interest:&quot;,&quot;author&quot;:[{&quot;family&quot;:&quot;Epstein&quot;,&quot;given&quot;:&quot;Jennifer A.&quot;,&quot;parse-names&quot;:false,&quot;dropping-particle&quot;:&quot;&quot;,&quot;non-dropping-particle&quot;:&quot;&quot;},{&quot;family&quot;:&quot;Harackiewicz&quot;,&quot;given&quot;:&quot;Judith M.&quot;,&quot;parse-names&quot;:false,&quot;dropping-particle&quot;:&quot;&quot;,&quot;non-dropping-particle&quot;:&quot;&quot;}],&quot;container-title&quot;:&quot;http://dx.doi.org/10.1177/0146167292182003&quot;,&quot;accessed&quot;:{&quot;date-parts&quot;:[[2021,11,21]]},&quot;DOI&quot;:&quot;10.1177/0146167292182003&quot;,&quot;ISSN&quot;:&quot;0146-1672&quot;,&quot;URL&quot;:&quot;https://journals.sagepub.com/doi/abs/10.1177/0146167292182003?casa_token=75WYxDC9YUUAAAAA%3Ammgdi0v7bvUW3DNybZ5bcJt4QGrPASgA3bPqaKjhEYIgPlabPfiVs-udNbI3hAFCpmJ3bX51OEA&quot;,&quot;issued&quot;:{&quot;date-parts&quot;:[[2016,7,2]]},&quot;page&quot;:&quot;128-138&quot;,&quot;abstract&quot;:&quot;Subjects were assigned to competition or no-competition groups. Competition subjects received information about their rival (establishing an expectancy for success or failure) or did not. Competiti...&quot;,&quot;publisher&quot;:&quot;Sage PublicationsSage CA: Thousand Oaks, CA&quot;,&quot;issue&quot;:&quot;2&quot;,&quot;volume&quot;:&quot;18&quot;},&quot;isTemporary&quot;:false}],&quot;properties&quot;:{&quot;noteIndex&quot;:0},&quot;isEdited&quot;:false,&quot;manualOverride&quot;:{&quot;isManuallyOverridden&quot;:false,&quot;citeprocText&quot;:&quot;(Epstein &amp;#38; Harackiewicz, 2016)&quot;,&quot;manualOverrideText&quot;:&quot;&quot;},&quot;citationTag&quot;:&quot;MENDELEY_CITATION_v3_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&quot;},{&quot;citationID&quot;:&quot;MENDELEY_CITATION_f67288fc-9b4c-4952-9d58-eda2546c6c82&quot;,&quot;citationItems&quot;:[{&quot;id&quot;:&quot;8d42b90c-d4a6-3d89-a3ab-d10053a90dbc&quot;,&quot;itemData&quot;:{&quot;type&quot;:&quot;article-journal&quot;,&quot;id&quot;:&quot;8d42b90c-d4a6-3d89-a3ab-d10053a90dbc&quot;,&quot;title&quot;:&quot;A Behavior Model for Persuasive Design&quot;,&quot;author&quot;:[{&quot;family&quot;:&quot;Fogg&quot;,&quot;given&quot;:&quot;B J&quot;,&quot;parse-names&quot;:false,&quot;dropping-particle&quot;:&quot;&quot;,&quot;non-dropping-particle&quot;:&quot;&quot;}],&quot;accessed&quot;:{&quot;date-parts&quot;:[[2021,11,22]]},&quot;ISBN&quot;:&quot;9781605583761&quot;,&quot;URL&quot;:&quot;www.bjfogg.com&quot;,&quot;issued&quot;:{&quot;date-parts&quot;:[[2009]]},&quot;abstract&quot;:&quot;This paper presents a new model for understanding human behavior. In this model (FBM), behavior is a product of three factors: motivation, ability, and triggers, each of which has subcomponents. The FBM asserts that for a person to perform a target behavior, he or she must (1) be sufficiently motivated, (2) have the ability to perform the behavior, and (3) be triggered to perform the behavior. These three factors must occur at the same moment, else the behavior will not happen. The FBM is useful in analysis and design of persuasive technologies. The FBM also helps teams work together efficiently because this model gives people a shared way of thinking about behavior change. The Need to Understand Behavior Change The tools for creating persuasive products are getting easier to use, with innovations in online video, social networks, and metrics, among others. As a result, more individuals and organizations can design experiences they hope will influence people's behaviors via technology channels. However, many attempts at persuasive design fail because people don't understand what factors lead to behavior change. This paper shares a new way to understand the drivers of human behavior, a model referred to in this document as the Fogg Behavior Model, or \&quot;FBM\&quot; for brevity. This psychological model identifies and defines three factors that control whether a behavior is performed. (Note: In this paper and in this model, \&quot;persuasion\&quot; refers to attempts to influence people's behaviors, not attitudes.) The FBM can give insight to behavior-change professionals in many domains, from health to education to sales. This framework has special relevance to those of us who study and design persuasive technology. As I see it, persuasive technology is fundamentally about learning to automate behavior change. To effectively encode experiences that change behaviors, we need a rich yet practical understanding of human psychology, specifically insights into the factors that drive human behavior. Without this understanding, designers of persuasive experiences are mostly guessing at a solution (or imitating techniques that work without understanding why those techniques work). The FBM provides designers and researchers with a systematic way to think about the factors underlying behavior change. Because the FBM is new, insights continue to emerge. This paper is an early way to share these ideas and seek feedback. Certainly, a static document like this paper is not well suited for conveying emerging content and related work. I encourage readers to see www.BehaviorModel.org for the most current explanation of the FBM, as well as citations to and discussions of related theories and models. That website also solicits feedback on the FBM.&quot;},&quot;isTemporary&quot;:false}],&quot;properties&quot;:{&quot;noteIndex&quot;:0},&quot;isEdited&quot;:false,&quot;manualOverride&quot;:{&quot;isManuallyOverridden&quot;:false,&quot;citeprocText&quot;:&quot;(Fogg, 2009)&quot;,&quot;manualOverrideText&quot;:&quot;&quot;},&quot;citationTag&quot;:&quot;MENDELEY_CITATION_v3_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&quot;},{&quot;citationID&quot;:&quot;MENDELEY_CITATION_f95f64ee-0452-4697-99b2-a01e7e96ca55&quot;,&quot;citationItems&quot;:[{&quot;id&quot;:&quot;fbc79010-c31d-32e7-89fd-ae0bb25d070d&quot;,&quot;itemData&quot;:{&quot;type&quot;:&quot;article-journal&quot;,&quot;id&quot;:&quot;fbc79010-c31d-32e7-89fd-ae0bb25d070d&quot;,&quot;title&quot;:&quot;A Case Study in the Gamification of a University-level Games Development Course&quot;,&quot;author&quot;:[{&quot;family&quot;:&quot;O'donovan&quot;,&quot;given&quot;:&quot;Siobhan&quot;,&quot;parse-names&quot;:false,&quot;dropping-particle&quot;:&quot;&quot;,&quot;non-dropping-particle&quot;:&quot;&quot;},{&quot;family&quot;:&quot;Gain&quot;,&quot;given&quot;:&quot;James&quot;,&quot;parse-names&quot;:false,&quot;dropping-particle&quot;:&quot;&quot;,&quot;non-dropping-particle&quot;:&quot;&quot;},{&quot;family&quot;:&quot;Marais&quot;,&quot;given&quot;:&quot;Patrick&quot;,&quot;parse-names&quot;:false,&quot;dropping-particle&quot;:&quot;&quot;,&quot;non-dropping-particle&quot;:&quot;&quot;}],&quot;accessed&quot;:{&quot;date-parts&quot;:[[2021,11,22]]},&quot;DOI&quot;:&quot;10.1145/2513456.2513469&quot;,&quot;ISBN&quot;:&quot;9781450321129&quot;,&quot;URL&quot;:&quot;http://dx.doi.org/10.1145/2513456.2513469&quot;,&quot;issued&quot;:{&quot;date-parts&quot;:[[2013]]},&quot;abstract&quot;:&quot;Gamification is the application of game mechanics and player incentives to non-game environments. When designed correctly, gamification has been found to increase engagement and encourage targeted behaviours among users. This paper presents the gamification of a university course in Computer Games Development using an online learning management tool, including how this might generalize to other courses. Our goal with gamification was to improve lecture attendance, content understanding, problem solving skills and general engagement. The success of this intervention was measured using course marks, lecturer evaluations, lecture attendance, and a questionnaire; all with strongly positive results. However, this must be balanced against the costs, both monetary and time, required to successfully implement gamification.&quot;},&quot;isTemporary&quot;:false}],&quot;properties&quot;:{&quot;noteIndex&quot;:0},&quot;isEdited&quot;:false,&quot;manualOverride&quot;:{&quot;isManuallyOverridden&quot;:true,&quot;citeprocText&quot;:&quot;(O’donovan et al., 2013)&quot;,&quot;manualOverrideText&quot;:&quot;O’donovan et al. (2013)&quot;},&quot;citationTag&quot;:&quot;MENDELEY_CITATION_v3_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&quot;},{&quot;citationID&quot;:&quot;MENDELEY_CITATION_a2aeb923-3b6c-4857-ba11-a3bbcf68c29b&quot;,&quot;citationItems&quot;:[{&quot;id&quot;:&quot;556b279b-fd1e-3040-b2bf-da840d8f0603&quot;,&quot;itemData&quot;:{&quot;type&quot;:&quot;article-journal&quot;,&quot;id&quot;:&quot;556b279b-fd1e-3040-b2bf-da840d8f0603&quot;,&quot;title&quot;:&quot;Understanding Thin-Client/Server Computing Chapter 1: The Thin-Client/Server Computing Model&quot;,&quot;author&quot;:[{&quot;family&quot;:&quot;Kanter&quot;,&quot;given&quot;:&quot;Joel&quot;,&quot;parse-names&quot;:false,&quot;dropping-particle&quot;:&quot;&quot;,&quot;non-dropping-particle&quot;:&quot;&quot;}],&quot;accessed&quot;:{&quot;date-parts&quot;:[[2021,11,23]]},&quot;ISBN&quot;:&quot;1-57231-744-2&quot;,&quot;issued&quot;:{&quot;date-parts&quot;:[[1997]]}},&quot;isTemporary&quot;:false}],&quot;properties&quot;:{&quot;noteIndex&quot;:0},&quot;isEdited&quot;:false,&quot;manualOverride&quot;:{&quot;isManuallyOverridden&quot;:false,&quot;citeprocText&quot;:&quot;(Kanter, 1997)&quot;,&quot;manualOverrideText&quot;:&quot;&quot;},&quot;citationTag&quot;:&quot;MENDELEY_CITATION_v3_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&quot;},{&quot;citationID&quot;:&quot;MENDELEY_CITATION_a3594ce0-610b-45b6-b1f9-10e92ffd7f24&quot;,&quot;citationItems&quot;:[{&quot;id&quot;:&quot;6265ecaa-bcee-3549-8a58-dabfd18a0c24&quot;,&quot;itemData&quot;:{&quot;type&quot;:&quot;webpage&quot;,&quot;id&quot;:&quot;6265ecaa-bcee-3549-8a58-dabfd18a0c24&quot;,&quot;title&quot;:&quot;Client–server model - Wikipedia&quot;,&quot;accessed&quot;:{&quot;date-parts&quot;:[[2021,11,23]]},&quot;URL&quot;:&quot;https://en.wikipedia.org/wiki/Client%E2%80%93server_model&quot;},&quot;isTemporary&quot;:false}],&quot;properties&quot;:{&quot;noteIndex&quot;:0},&quot;isEdited&quot;:false,&quot;manualOverride&quot;:{&quot;isManuallyOverridden&quot;:false,&quot;citeprocText&quot;:&quot;(&lt;i&gt;Client–Server Model - Wikipedia&lt;/i&gt;, 2011)&quot;,&quot;manualOverrideText&quot;:&quot;&quot;},&quot;citationTag&quot;:&quot;MENDELEY_CITATION_v3_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&quot;},{&quot;citationID&quot;:&quot;MENDELEY_CITATION_fc78f0ec-be6a-446f-9fb0-5fece426617a&quot;,&quot;citationItems&quot;:[{&quot;id&quot;:&quot;0f5be6d2-3acd-3632-aac2-c0da5f66d783&quot;,&quot;itemData&quot;:{&quot;type&quot;:&quot;article-journal&quot;,&quot;id&quot;:&quot;0f5be6d2-3acd-3632-aac2-c0da5f66d783&quot;,&quot;title&quot;:&quot;Client-Server Model&quot;,&quot;author&quot;:[{&quot;family&quot;:&quot;Haroon-Sulyman&quot;,&quot;given&quot;:&quot;Shakirat&quot;,&quot;parse-names&quot;:false,&quot;dropping-particle&quot;:&quot;&quot;,&quot;non-dropping-particle&quot;:&quot;&quot;},{&quot;family&quot;:&quot;Shakirat Oluwatosin&quot;,&quot;given&quot;:&quot;Haroon&quot;,&quot;parse-names&quot;:false,&quot;dropping-particle&quot;:&quot;&quot;,&quot;non-dropping-particle&quot;:&quot;&quot;}],&quot;container-title&quot;:&quot;Journal of Computer Engineering&quot;,&quot;accessed&quot;:{&quot;date-parts&quot;:[[2021,11,23]]},&quot;DOI&quot;:&quot;10.9790/0661-16195771&quot;,&quot;URL&quot;:&quot;www.iosrjournals.orgwww.iosrjournals.org&quot;,&quot;issued&quot;:{&quot;date-parts&quot;:[[2014]]},&quot;page&quot;:&quot;67-71&quot;,&quot;abstract&quot;:&quot;Client-server is a system that performs both the functions of client and server so as to promote the sharing of information between them. It allows many users to have access to the same database at the same time, and the database will store much information. This paper will provide information about client-server model in terms of its introduction, architecture, recent development and issues.&quot;,&quot;publisher&quot;:&quot;Ver. IX&quot;,&quot;issue&quot;:&quot;1&quot;},&quot;isTemporary&quot;:false}],&quot;properties&quot;:{&quot;noteIndex&quot;:0},&quot;isEdited&quot;:false,&quot;manualOverride&quot;:{&quot;isManuallyOverridden&quot;:false,&quot;citeprocText&quot;:&quot;(Haroon-Sulyman &amp;#38; Shakirat Oluwatosin, 2014)&quot;,&quot;manualOverrideText&quot;:&quot;&quot;},&quot;citationTag&quot;:&quot;MENDELEY_CITATION_v3_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&quot;},{&quot;citationID&quot;:&quot;MENDELEY_CITATION_42c15a59-cb95-461c-99dc-b33e834efc24&quot;,&quot;citationItems&quot;:[{&quot;id&quot;:&quot;6265ecaa-bcee-3549-8a58-dabfd18a0c24&quot;,&quot;itemData&quot;:{&quot;type&quot;:&quot;webpage&quot;,&quot;id&quot;:&quot;6265ecaa-bcee-3549-8a58-dabfd18a0c24&quot;,&quot;title&quot;:&quot;Client–server model - Wikipedia&quot;,&quot;accessed&quot;:{&quot;date-parts&quot;:[[2021,11,23]]},&quot;URL&quot;:&quot;https://en.wikipedia.org/wiki/Client%E2%80%93server_model&quot;},&quot;isTemporary&quot;:false}],&quot;properties&quot;:{&quot;noteIndex&quot;:0},&quot;isEdited&quot;:false,&quot;manualOverride&quot;:{&quot;isManuallyOverridden&quot;:true,&quot;citeprocText&quot;:&quot;(&lt;i&gt;Client–Server Model - Wikipedia&lt;/i&gt;, 2011)&quot;,&quot;manualOverrideText&quot;:&quot;(Haroon-Sulyman &amp; Shakirat Oluwatosin, 2014)&quot;},&quot;citationTag&quot;:&quot;MENDELEY_CITATION_v3_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&quot;},{&quot;citationID&quot;:&quot;MENDELEY_CITATION_15c297a8-6a66-45a8-a3af-5e392ac17675&quot;,&quot;citationItems&quot;:[{&quot;id&quot;:&quot;7ccfa596-df04-3fc4-adff-d64fa2791680&quot;,&quot;itemData&quot;:{&quot;type&quot;:&quot;article-journal&quot;,&quot;id&quot;:&quot;7ccfa596-df04-3fc4-adff-d64fa2791680&quot;,&quot;title&quot;:&quot;Multi-Platform Mobile Thin Client Architecture in Cloud Environment&quot;,&quot;author&quot;:[{&quot;family&quot;:&quot;Tang&quot;,&quot;given&quot;:&quot;Wei&quot;,&quot;parse-names&quot;:false,&quot;dropping-particle&quot;:&quot;&quot;,&quot;non-dropping-particle&quot;:&quot;&quot;},{&quot;family&quot;:&quot;Lee&quot;,&quot;given&quot;:&quot;Jun Hyung&quot;,&quot;parse-names&quot;:false,&quot;dropping-particle&quot;:&quot;&quot;,&quot;non-dropping-particle&quot;:&quot;&quot;},{&quot;family&quot;:&quot;Song&quot;,&quot;given&quot;:&quot;Biao&quot;,&quot;parse-names&quot;:false,&quot;dropping-particle&quot;:&quot;&quot;,&quot;non-dropping-particle&quot;:&quot;&quot;},{&quot;family&quot;:&quot;Islam&quot;,&quot;given&quot;:&quot;Md Motaharul&quot;,&quot;parse-names&quot;:false,&quot;dropping-particle&quot;:&quot;&quot;,&quot;non-dropping-particle&quot;:&quot;&quot;},{&quot;family&quot;:&quot;Na&quot;,&quot;given&quot;:&quot;Sangho&quot;,&quot;parse-names&quot;:false,&quot;dropping-particle&quot;:&quot;&quot;,&quot;non-dropping-particle&quot;:&quot;&quot;},{&quot;family&quot;:&quot;Huh&quot;,&quot;given&quot;:&quot;Eui Nam&quot;,&quot;parse-names&quot;:false,&quot;dropping-particle&quot;:&quot;&quot;,&quot;non-dropping-particle&quot;:&quot;&quot;}],&quot;container-title&quot;:&quot;Procedia Environmental Sciences&quot;,&quot;accessed&quot;:{&quot;date-parts&quot;:[[2021,11,23]]},&quot;DOI&quot;:&quot;10.1016/J.PROENV.2011.12.079&quot;,&quot;ISSN&quot;:&quot;1878-0296&quot;,&quot;issued&quot;:{&quot;date-parts&quot;:[[2011,1,1]]},&quot;page&quot;:&quot;499-504&quot;,&quot;abstract&quot;:&quot;In a thin client computing architecture, application processing is delegated to a remote server rather than running the application locally. User input is forwarded to the server, and the rendered images are relayed through a dedicated remote display protocol to the user's device. Thin-client computing offers the promise of easier-to-maintain computational services with reduced total cost of ownership. With the increasingly development of cloud technology, the server side of thin client architecture is able to be deployed in cloud, thus makes the full use of the features of the Cloud, for example, virtualization, flexibility, security, and dynamic management. Meanwhile the client side can also use the mobile thin device. The traditional thin client architecture, which is platform-dependant, however, limits the most benefit of the software providers and end-users. So we propose multi-platform thin client architecture, which use VNC (Virtual Network Computing) protocol and run in the cloud environment. In this architecture, both side of the service will benefit a lot. In the one hand, the end-user can use cheap, light mobile terminal which enjoy all kind of software service of different platform. In the other hand, the software provider or developer can get more benefit with more download mass and wider circulated. © 2011 Published by Elsevier Ltd.&quot;,&quot;publisher&quot;:&quot;Elsevier&quot;,&quot;issue&quot;:&quot;PART A&quot;,&quot;volume&quot;:&quot;11&quot;},&quot;isTemporary&quot;:false}],&quot;properties&quot;:{&quot;noteIndex&quot;:0},&quot;isEdited&quot;:false,&quot;manualOverride&quot;:{&quot;isManuallyOverridden&quot;:false,&quot;citeprocText&quot;:&quot;(Tang et al., 2011)&quot;,&quot;manualOverrideText&quot;:&quot;&quot;},&quot;citationTag&quot;:&quot;MENDELEY_CITATION_v3_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&quot;},{&quot;citationID&quot;:&quot;MENDELEY_CITATION_74f1a3fe-1400-4a59-9efe-4bb7a550c825&quot;,&quot;citationItems&quot;:[{&quot;id&quot;:&quot;556b279b-fd1e-3040-b2bf-da840d8f0603&quot;,&quot;itemData&quot;:{&quot;type&quot;:&quot;article-journal&quot;,&quot;id&quot;:&quot;556b279b-fd1e-3040-b2bf-da840d8f0603&quot;,&quot;title&quot;:&quot;Understanding Thin-Client/Server Computing Chapter 1: The Thin-Client/Server Computing Model&quot;,&quot;author&quot;:[{&quot;family&quot;:&quot;Kanter&quot;,&quot;given&quot;:&quot;Joel&quot;,&quot;parse-names&quot;:false,&quot;dropping-particle&quot;:&quot;&quot;,&quot;non-dropping-particle&quot;:&quot;&quot;}],&quot;accessed&quot;:{&quot;date-parts&quot;:[[2021,11,23]]},&quot;ISBN&quot;:&quot;1-57231-744-2&quot;,&quot;issued&quot;:{&quot;date-parts&quot;:[[1997]]}},&quot;isTemporary&quot;:false}],&quot;properties&quot;:{&quot;noteIndex&quot;:0},&quot;isEdited&quot;:false,&quot;manualOverride&quot;:{&quot;isManuallyOverridden&quot;:false,&quot;citeprocText&quot;:&quot;(Kanter, 1997)&quot;,&quot;manualOverrideText&quot;:&quot;&quot;},&quot;citationTag&quot;:&quot;MENDELEY_CITATION_v3_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&quot;},{&quot;citationID&quot;:&quot;MENDELEY_CITATION_1ca82fac-3a3f-4918-8444-d482a199927d&quot;,&quot;citationItems&quot;:[{&quot;id&quot;:&quot;8ce8173c-a1c7-3e83-a591-ec953d66ba8e&quot;,&quot;itemData&quot;:{&quot;type&quot;:&quot;article-journal&quot;,&quot;id&quot;:&quot;8ce8173c-a1c7-3e83-a591-ec953d66ba8e&quot;,&quot;title&quot;:&quot;Context aware traffic identification kit (TriCK) for network selection in future HetNets/5G networks&quot;,&quot;author&quot;:[{&quot;family&quot;:&quot;Xu&quot;,&quot;given&quot;:&quot;Lina&quot;,&quot;parse-names&quot;:false,&quot;dropping-particle&quot;:&quot;&quot;,&quot;non-dropping-particle&quot;:&quot;&quot;}],&quot;container-title&quot;:&quot;2017 International Symposium on Networks, Computers and Communications, ISNCC 2017&quot;,&quot;accessed&quot;:{&quot;date-parts&quot;:[[2021,11,23]]},&quot;DOI&quot;:&quot;10.1109/ISNCC.2017.8072034&quot;,&quot;ISBN&quot;:&quot;9781509042593&quot;,&quot;issued&quot;:{&quot;date-parts&quot;:[[2017,10,18]]},&quot;abstract&quot;:&quot;In order to realise 5G communication, massive regulations and standards are proposed. Among all the approaches, Heterogeneous Networks (HetNets) have become one necessary and popular solution since it can reuse the existing infrastructure. The focus of cellular network has changed since the last generation from operator centric to user centric services. In HetNets, wisely utilising all the available radio access interfaces and distributing the traffic flow properly can significantly increase Quality of user Experience (QoE) and motivate more data consuming. For purpose of achieving QoE supported HetNets/5G, intelligent network selection schemes in HetNets based approach is demanded. In order to distribute diverse traffic into suitable network interfaces, Access Network Discovery and Selection Function (ANDSF) is proposed by 3GPP, which can distribute every data packet to a preferred network interface according to several observed features from that packet. However, static policies in ANDSF can neither understand the context nor adapt to real time changes. In this paper, we proposed a serverclient based Context aware Traffic identification Kit (TriCK) to dynamically identify traffic, which can be used to extend the functionalities of 3GPP ANDSF. This kit can classify traffic data not only based on its characteristics, but also the real time network conditions and the context.&quot;,&quot;publisher&quot;:&quot;Institute of Electrical and Electronics Engineers Inc.&quot;},&quot;isTemporary&quot;:false}],&quot;properties&quot;:{&quot;noteIndex&quot;:0},&quot;isEdited&quot;:false,&quot;manualOverride&quot;:{&quot;isManuallyOverridden&quot;:true,&quot;citeprocText&quot;:&quot;(Xu, 2017)&quot;,&quot;manualOverrideText&quot;:&quot;(Xu, 2017).&quot;},&quot;citationTag&quot;:&quot;MENDELEY_CITATION_v3_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&quot;},{&quot;citationID&quot;:&quot;MENDELEY_CITATION_82d4dd66-0ed0-447d-a22b-ec9d97c236e9&quot;,&quot;citationItems&quot;:[{&quot;id&quot;:&quot;68afe551-9cd8-35ce-9fed-124e83e238ab&quot;,&quot;itemData&quot;:{&quot;type&quot;:&quot;article-journal&quot;,&quot;id&quot;:&quot;68afe551-9cd8-35ce-9fed-124e83e238ab&quot;,&quot;title&quot;:&quot;Understanding cloud computing vulnerabilities&quot;,&quot;author&quot;:[{&quot;family&quot;:&quot;Grobauer&quot;,&quot;given&quot;:&quot;Bernd&quot;,&quot;parse-names&quot;:false,&quot;dropping-particle&quot;:&quot;&quot;,&quot;non-dropping-particle&quot;:&quot;&quot;},{&quot;family&quot;:&quot;Walloschek&quot;,&quot;given&quot;:&quot;Tobias&quot;,&quot;parse-names&quot;:false,&quot;dropping-particle&quot;:&quot;&quot;,&quot;non-dropping-particle&quot;:&quot;&quot;},{&quot;family&quot;:&quot;Stöcker&quot;,&quot;given&quot;:&quot;Elmar&quot;,&quot;parse-names&quot;:false,&quot;dropping-particle&quot;:&quot;&quot;,&quot;non-dropping-particle&quot;:&quot;&quot;}],&quot;container-title&quot;:&quot;IEEE Security and Privacy&quot;,&quot;accessed&quot;:{&quot;date-parts&quot;:[[2021,11,24]]},&quot;DOI&quot;:&quot;10.1109/MSP.2010.115&quot;,&quot;ISSN&quot;:&quot;15407993&quot;,&quot;issued&quot;:{&quot;date-parts&quot;:[[2011,3]]},&quot;page&quot;:&quot;50-57&quot;,&quot;abstract&quot;:&quot;The current discourse about cloud computing security issues makes a well-founded assessment of cloud computing's security impact difficult for two primary reasons. First, as is true for many discussions about risk, basic vocabulary such as \&quot;risk,\&quot; \&quot;threat,\&quot; and \&quot;vulnerability\&quot; are often used as if they were interchangeable, without regard to their respective definitions. Second, not every issue that's raised is really specific to cloud computing. We can achieve an accurate understanding of the security issue \&quot;delta\&quot; that cloud computing really adds by analyzing how cloud computing influences each risk factor. One important factor concerns vulnerabilities: cloud computing makes certain well-understood vulnerabilities more significant and adds new vulnerabilities. Here, the authors define four indicators of cloud-specific vulnerabilities, introduce a security-specific cloud reference architecture, and provide examples of cloud-specific vulnerabilities for each architectural component. © 2011 IEEE.&quot;,&quot;issue&quot;:&quot;2&quot;,&quot;volume&quot;:&quot;9&quot;},&quot;isTemporary&quot;:false}],&quot;properties&quot;:{&quot;noteIndex&quot;:0},&quot;isEdited&quot;:false,&quot;manualOverride&quot;:{&quot;isManuallyOverridden&quot;:false,&quot;citeprocText&quot;:&quot;(Grobauer et al., 2011)&quot;,&quot;manualOverrideText&quot;:&quot;&quot;},&quot;citationTag&quot;:&quot;MENDELEY_CITATION_v3_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&quot;},{&quot;citationID&quot;:&quot;MENDELEY_CITATION_72a49e10-36c0-4a94-9c15-5604f30be994&quot;,&quot;citationItems&quot;:[{&quot;id&quot;:&quot;2b89b575-2a49-3f81-90ba-16445289121d&quot;,&quot;itemData&quot;:{&quot;type&quot;:&quot;article-journal&quot;,&quot;id&quot;:&quot;2b89b575-2a49-3f81-90ba-16445289121d&quot;,&quot;title&quot;:&quot;Cloud computing security issues and challenges&quot;,&quot;author&quot;:[{&quot;family&quot;:&quot;Popovic&quot;,&quot;given&quot;:&quot;K.&quot;,&quot;parse-names&quot;:false,&quot;dropping-particle&quot;:&quot;&quot;,&quot;non-dropping-particle&quot;:&quot;&quot;},{&quot;family&quot;:&quot;Hocenski&quot;,&quot;given&quot;:&quot;Ž.&quot;,&quot;parse-names&quot;:false,&quot;dropping-particle&quot;:&quot;&quot;,&quot;non-dropping-particle&quot;:&quot;&quot;}],&quot;container-title&quot;:&quot;undefined&quot;,&quot;accessed&quot;:{&quot;date-parts&quot;:[[2021,11,24]]},&quot;issued&quot;:{&quot;date-parts&quot;:[[2010]]}},&quot;isTemporary&quot;:false}],&quot;properties&quot;:{&quot;noteIndex&quot;:0},&quot;isEdited&quot;:false,&quot;manualOverride&quot;:{&quot;isManuallyOverridden&quot;:true,&quot;citeprocText&quot;:&quot;(Popovic &amp;#38; Hocenski, 2010)&quot;,&quot;manualOverrideText&quot;:&quot;Popovic &amp; Hocenski (2010)&quot;},&quot;citationTag&quot;:&quot;MENDELEY_CITATION_v3_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&quot;},{&quot;citationID&quot;:&quot;MENDELEY_CITATION_99f4069b-3b0f-46d7-b22b-4f0be43b67d0&quot;,&quot;citationItems&quot;:[{&quot;id&quot;:&quot;a9b7c73c-fb4e-3739-a739-345fbbeb7ca7&quot;,&quot;itemData&quot;:{&quot;type&quot;:&quot;article-journal&quot;,&quot;id&quot;:&quot;a9b7c73c-fb4e-3739-a739-345fbbeb7ca7&quot;,&quot;title&quot;:&quot;Challenging Issues and Limitations of Mobile Computing&quot;,&quot;author&quot;:[{&quot;family&quot;:&quot;Pradeep&quot;,&quot;given&quot;:&quot;Dr.&quot;,&quot;parse-names&quot;:false,&quot;dropping-particle&quot;:&quot;&quot;,&quot;non-dropping-particle&quot;:&quot;&quot;},{&quot;family&quot;:&quot;Sagar&quot;,&quot;given&quot;:&quot;D.&quot;,&quot;parse-names&quot;:false,&quot;dropping-particle&quot;:&quot;&quot;,&quot;non-dropping-particle&quot;:&quot;&quot;},{&quot;family&quot;:&quot;Deepak&quot;,&quot;given&quot;:&quot;G.&quot;,&quot;parse-names&quot;:false,&quot;dropping-particle&quot;:&quot;&quot;,&quot;non-dropping-particle&quot;:&quot;&quot;}],&quot;accessed&quot;:{&quot;date-parts&quot;:[[2021,11,24]]},&quot;issued&quot;:{&quot;date-parts&quot;:[[2012]]}},&quot;isTemporary&quot;:false}],&quot;properties&quot;:{&quot;noteIndex&quot;:0},&quot;isEdited&quot;:false,&quot;manualOverride&quot;:{&quot;isManuallyOverridden&quot;:false,&quot;citeprocText&quot;:&quot;(Pradeep et al., 2012)&quot;,&quot;manualOverrideText&quot;:&quot;&quot;},&quot;citationTag&quot;:&quot;MENDELEY_CITATION_v3_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&quot;},{&quot;citationID&quot;:&quot;MENDELEY_CITATION_cf6741ae-f0f7-4726-9405-d9e85df2f085&quot;,&quot;citationItems&quot;:[{&quot;id&quot;:&quot;3fde3855-217e-3efd-b5f6-9413620a1d19&quot;,&quot;itemData&quot;:{&quot;type&quot;:&quot;article-journal&quot;,&quot;id&quot;:&quot;3fde3855-217e-3efd-b5f6-9413620a1d19&quot;,&quot;title&quot;:&quot;Research on mobile cloud computing: Review, trend and perspectives&quot;,&quot;author&quot;:[{&quot;family&quot;:&quot;Qi&quot;,&quot;given&quot;:&quot;Han&quot;,&quot;parse-names&quot;:false,&quot;dropping-particle&quot;:&quot;&quot;,&quot;non-dropping-particle&quot;:&quot;&quot;},{&quot;family&quot;:&quot;Gani&quot;,&quot;given&quot;:&quot;Abdullah&quot;,&quot;parse-names&quot;:false,&quot;dropping-particle&quot;:&quot;&quot;,&quot;non-dropping-particle&quot;:&quot;&quot;}],&quot;container-title&quot;:&quot;2012 2nd International Conference on Digital Information and Communication Technology and its Applications, DICTAP 2012&quot;,&quot;accessed&quot;:{&quot;date-parts&quot;:[[2021,11,24]]},&quot;DOI&quot;:&quot;10.1109/DICTAP.2012.6215350&quot;,&quot;ISBN&quot;:&quot;9781467307338&quot;,&quot;issued&quot;:{&quot;date-parts&quot;:[[2012]]},&quot;page&quot;:&quot;195-202&quot;,&quot;abstract&quot;:&quot;Mobile Cloud Computing (MCC) which combines mobile computing and cloud computing, has become one of the industry buzz words and a major discussion thread in the IT world since 2009. As MCC is still at the early stage of development, it is necessary to grasp a thorough understanding of the technology in order to point out the direction of future research. With the latter aim, this paper presents a review on the background and principle of MCC, characteristics, recent research work, and future research trends. A brief account on the background of MCC: from mobile computing to cloud computing is presented and then followed with a discussion on characteristics and recent research work. It then analyses the features and infrastructure of mobile cloud computing. The rest of the paper analyses the challenges of mobile cloud computing, summary of some research projects related to this area, and points out promising future research directions. © 2012 IEEE.&quot;},&quot;isTemporary&quot;:false}],&quot;properties&quot;:{&quot;noteIndex&quot;:0},&quot;isEdited&quot;:false,&quot;manualOverride&quot;:{&quot;isManuallyOverridden&quot;:false,&quot;citeprocText&quot;:&quot;(Qi &amp;#38; Gani, 2012)&quot;,&quot;manualOverrideText&quot;:&quot;&quot;},&quot;citationTag&quot;:&quot;MENDELEY_CITATION_v3_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&quot;},{&quot;citationID&quot;:&quot;MENDELEY_CITATION_e58c177a-1801-4f2b-8d7f-019447642284&quot;,&quot;citationItems&quot;:[{&quot;id&quot;:&quot;a9b7c73c-fb4e-3739-a739-345fbbeb7ca7&quot;,&quot;itemData&quot;:{&quot;type&quot;:&quot;article-journal&quot;,&quot;id&quot;:&quot;a9b7c73c-fb4e-3739-a739-345fbbeb7ca7&quot;,&quot;title&quot;:&quot;Challenging Issues and Limitations of Mobile Computing&quot;,&quot;author&quot;:[{&quot;family&quot;:&quot;Pradeep&quot;,&quot;given&quot;:&quot;Dr.&quot;,&quot;parse-names&quot;:false,&quot;dropping-particle&quot;:&quot;&quot;,&quot;non-dropping-particle&quot;:&quot;&quot;},{&quot;family&quot;:&quot;Sagar&quot;,&quot;given&quot;:&quot;D.&quot;,&quot;parse-names&quot;:false,&quot;dropping-particle&quot;:&quot;&quot;,&quot;non-dropping-particle&quot;:&quot;&quot;},{&quot;family&quot;:&quot;Deepak&quot;,&quot;given&quot;:&quot;G.&quot;,&quot;parse-names&quot;:false,&quot;dropping-particle&quot;:&quot;&quot;,&quot;non-dropping-particle&quot;:&quot;&quot;}],&quot;accessed&quot;:{&quot;date-parts&quot;:[[2021,11,24]]},&quot;issued&quot;:{&quot;date-parts&quot;:[[2012]]}},&quot;isTemporary&quot;:false}],&quot;properties&quot;:{&quot;noteIndex&quot;:0},&quot;isEdited&quot;:false,&quot;manualOverride&quot;:{&quot;isManuallyOverridden&quot;:false,&quot;citeprocText&quot;:&quot;(Pradeep et al., 2012)&quot;,&quot;manualOverrideText&quot;:&quot;&quot;},&quot;citationTag&quot;:&quot;MENDELEY_CITATION_v3_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&quot;},{&quot;citationID&quot;:&quot;MENDELEY_CITATION_26b45ac0-11b6-4bd5-9bc8-91022462b356&quot;,&quot;citationItems&quot;:[{&quot;id&quot;:&quot;a9b7c73c-fb4e-3739-a739-345fbbeb7ca7&quot;,&quot;itemData&quot;:{&quot;type&quot;:&quot;article-journal&quot;,&quot;id&quot;:&quot;a9b7c73c-fb4e-3739-a739-345fbbeb7ca7&quot;,&quot;title&quot;:&quot;Challenging Issues and Limitations of Mobile Computing&quot;,&quot;author&quot;:[{&quot;family&quot;:&quot;Pradeep&quot;,&quot;given&quot;:&quot;Dr.&quot;,&quot;parse-names&quot;:false,&quot;dropping-particle&quot;:&quot;&quot;,&quot;non-dropping-particle&quot;:&quot;&quot;},{&quot;family&quot;:&quot;Sagar&quot;,&quot;given&quot;:&quot;D.&quot;,&quot;parse-names&quot;:false,&quot;dropping-particle&quot;:&quot;&quot;,&quot;non-dropping-particle&quot;:&quot;&quot;},{&quot;family&quot;:&quot;Deepak&quot;,&quot;given&quot;:&quot;G.&quot;,&quot;parse-names&quot;:false,&quot;dropping-particle&quot;:&quot;&quot;,&quot;non-dropping-particle&quot;:&quot;&quot;}],&quot;accessed&quot;:{&quot;date-parts&quot;:[[2021,11,24]]},&quot;issued&quot;:{&quot;date-parts&quot;:[[2012]]}},&quot;isTemporary&quot;:false}],&quot;properties&quot;:{&quot;noteIndex&quot;:0},&quot;isEdited&quot;:false,&quot;manualOverride&quot;:{&quot;isManuallyOverridden&quot;:false,&quot;citeprocText&quot;:&quot;(Pradeep et al., 2012)&quot;,&quot;manualOverrideText&quot;:&quot;&quot;},&quot;citationTag&quot;:&quot;MENDELEY_CITATION_v3_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&quot;},{&quot;citationID&quot;:&quot;MENDELEY_CITATION_17091840-4516-4ac0-8961-c26d835c32fc&quot;,&quot;citationItems&quot;:[{&quot;id&quot;:&quot;8ce8173c-a1c7-3e83-a591-ec953d66ba8e&quot;,&quot;itemData&quot;:{&quot;type&quot;:&quot;article-journal&quot;,&quot;id&quot;:&quot;8ce8173c-a1c7-3e83-a591-ec953d66ba8e&quot;,&quot;title&quot;:&quot;Context aware traffic identification kit (TriCK) for network selection in future HetNets/5G networks&quot;,&quot;author&quot;:[{&quot;family&quot;:&quot;Xu&quot;,&quot;given&quot;:&quot;Lina&quot;,&quot;parse-names&quot;:false,&quot;dropping-particle&quot;:&quot;&quot;,&quot;non-dropping-particle&quot;:&quot;&quot;}],&quot;container-title&quot;:&quot;2017 International Symposium on Networks, Computers and Communications, ISNCC 2017&quot;,&quot;accessed&quot;:{&quot;date-parts&quot;:[[2021,11,23]]},&quot;DOI&quot;:&quot;10.1109/ISNCC.2017.8072034&quot;,&quot;ISBN&quot;:&quot;9781509042593&quot;,&quot;issued&quot;:{&quot;date-parts&quot;:[[2017,10,18]]},&quot;abstract&quot;:&quot;In order to realise 5G communication, massive regulations and standards are proposed. Among all the approaches, Heterogeneous Networks (HetNets) have become one necessary and popular solution since it can reuse the existing infrastructure. The focus of cellular network has changed since the last generation from operator centric to user centric services. In HetNets, wisely utilising all the available radio access interfaces and distributing the traffic flow properly can significantly increase Quality of user Experience (QoE) and motivate more data consuming. For purpose of achieving QoE supported HetNets/5G, intelligent network selection schemes in HetNets based approach is demanded. In order to distribute diverse traffic into suitable network interfaces, Access Network Discovery and Selection Function (ANDSF) is proposed by 3GPP, which can distribute every data packet to a preferred network interface according to several observed features from that packet. However, static policies in ANDSF can neither understand the context nor adapt to real time changes. In this paper, we proposed a serverclient based Context aware Traffic identification Kit (TriCK) to dynamically identify traffic, which can be used to extend the functionalities of 3GPP ANDSF. This kit can classify traffic data not only based on its characteristics, but also the real time network conditions and the context.&quot;,&quot;publisher&quot;:&quot;Institute of Electrical and Electronics Engineers Inc.&quot;},&quot;isTemporary&quot;:false}],&quot;properties&quot;:{&quot;noteIndex&quot;:0},&quot;isEdited&quot;:false,&quot;manualOverride&quot;:{&quot;isManuallyOverridden&quot;:true,&quot;citeprocText&quot;:&quot;(Xu, 2017)&quot;,&quot;manualOverrideText&quot;:&quot;(Nasar &amp; Troyer, 2013). &quot;},&quot;citationTag&quot;:&quot;MENDELEY_CITATION_v3_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&quot;},{&quot;citationID&quot;:&quot;MENDELEY_CITATION_8bf76b4b-eeb8-4d53-8906-e944f218dfc0&quot;,&quot;citationItems&quot;:[{&quot;id&quot;:&quot;8ce8173c-a1c7-3e83-a591-ec953d66ba8e&quot;,&quot;itemData&quot;:{&quot;type&quot;:&quot;article-journal&quot;,&quot;id&quot;:&quot;8ce8173c-a1c7-3e83-a591-ec953d66ba8e&quot;,&quot;title&quot;:&quot;Context aware traffic identification kit (TriCK) for network selection in future HetNets/5G networks&quot;,&quot;author&quot;:[{&quot;family&quot;:&quot;Xu&quot;,&quot;given&quot;:&quot;Lina&quot;,&quot;parse-names&quot;:false,&quot;dropping-particle&quot;:&quot;&quot;,&quot;non-dropping-particle&quot;:&quot;&quot;}],&quot;container-title&quot;:&quot;2017 International Symposium on Networks, Computers and Communications, ISNCC 2017&quot;,&quot;accessed&quot;:{&quot;date-parts&quot;:[[2021,11,23]]},&quot;DOI&quot;:&quot;10.1109/ISNCC.2017.8072034&quot;,&quot;ISBN&quot;:&quot;9781509042593&quot;,&quot;issued&quot;:{&quot;date-parts&quot;:[[2017,10,18]]},&quot;abstract&quot;:&quot;In order to realise 5G communication, massive regulations and standards are proposed. Among all the approaches, Heterogeneous Networks (HetNets) have become one necessary and popular solution since it can reuse the existing infrastructure. The focus of cellular network has changed since the last generation from operator centric to user centric services. In HetNets, wisely utilising all the available radio access interfaces and distributing the traffic flow properly can significantly increase Quality of user Experience (QoE) and motivate more data consuming. For purpose of achieving QoE supported HetNets/5G, intelligent network selection schemes in HetNets based approach is demanded. In order to distribute diverse traffic into suitable network interfaces, Access Network Discovery and Selection Function (ANDSF) is proposed by 3GPP, which can distribute every data packet to a preferred network interface according to several observed features from that packet. However, static policies in ANDSF can neither understand the context nor adapt to real time changes. In this paper, we proposed a serverclient based Context aware Traffic identification Kit (TriCK) to dynamically identify traffic, which can be used to extend the functionalities of 3GPP ANDSF. This kit can classify traffic data not only based on its characteristics, but also the real time network conditions and the context.&quot;,&quot;publisher&quot;:&quot;Institute of Electrical and Electronics Engineers Inc.&quot;},&quot;isTemporary&quot;:false}],&quot;properties&quot;:{&quot;noteIndex&quot;:0},&quot;isEdited&quot;:false,&quot;manualOverride&quot;:{&quot;isManuallyOverridden&quot;:true,&quot;citeprocText&quot;:&quot;(Xu, 2017)&quot;,&quot;manualOverrideText&quot;:&quot;(Nasar &amp; Troyer, 2013)&quot;},&quot;citationTag&quot;:&quot;MENDELEY_CITATION_v3_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&quot;},{&quot;citationID&quot;:&quot;MENDELEY_CITATION_68184461-4347-4506-88b7-f337d1de5f62&quot;,&quot;citationItems&quot;:[{&quot;id&quot;:&quot;1c3714c3-c592-31d7-ad7e-d7f6d40edb58&quot;,&quot;itemData&quot;:{&quot;type&quot;:&quot;webpage&quot;,&quot;id&quot;:&quot;1c3714c3-c592-31d7-ad7e-d7f6d40edb58&quot;,&quot;title&quot;:&quot;UX Design Process: Everything You Need to Know | Adobe XD Ideas&quot;,&quot;author&quot;:[{&quot;family&quot;:&quot;Babich N&quot;,&quot;given&quot;:&quot;&quot;,&quot;parse-names&quot;:false,&quot;dropping-particle&quot;:&quot;&quot;,&quot;non-dropping-particle&quot;:&quot;&quot;}],&quot;accessed&quot;:{&quot;date-parts&quot;:[[2021,11,28]]},&quot;URL&quot;:&quot;https://xd.adobe.com/ideas/guides/ux-design-process-steps/&quot;,&quot;issued&quot;:{&quot;date-parts&quot;:[[2020]]}},&quot;isTemporary&quot;:false}],&quot;properties&quot;:{&quot;noteIndex&quot;:0},&quot;isEdited&quot;:false,&quot;manualOverride&quot;:{&quot;isManuallyOverridden&quot;:false,&quot;citeprocText&quot;:&quot;(Babich, 2020)&quot;,&quot;manualOverrideText&quot;:&quot;&quot;},&quot;citationTag&quot;:&quot;MENDELEY_CITATION_v3_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&quot;},{&quot;citationID&quot;:&quot;MENDELEY_CITATION_2e780eae-aee6-4dc2-aa76-d16180f292e1&quot;,&quot;citationItems&quot;:[{&quot;id&quot;:&quot;fe6a59be-8040-3c32-a531-5c1da2067b6a&quot;,&quot;itemData&quot;:{&quot;type&quot;:&quot;webpage&quot;,&quot;id&quot;:&quot;fe6a59be-8040-3c32-a531-5c1da2067b6a&quot;,&quot;title&quot;:&quot;Prototyping | Usability.gov&quot;,&quot;accessed&quot;:{&quot;date-parts&quot;:[[2021,11,28]]},&quot;URL&quot;:&quot;https://www.usability.gov/how-to-and-tools/methods/prototyping.html&quot;},&quot;isTemporary&quot;:false}],&quot;properties&quot;:{&quot;noteIndex&quot;:0},&quot;isEdited&quot;:false,&quot;manualOverride&quot;:{&quot;isManuallyOverridden&quot;:false,&quot;citeprocText&quot;:&quot;(&lt;i&gt;Prototyping | Usability.Gov&lt;/i&gt;, n.d.)&quot;,&quot;manualOverrideText&quot;:&quot;&quot;},&quot;citationTag&quot;:&quot;MENDELEY_CITATION_v3_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&quot;},{&quot;citationID&quot;:&quot;MENDELEY_CITATION_bdb0798a-2a00-4d99-8630-52b3e8659a29&quot;,&quot;citationItems&quot;:[{&quot;id&quot;:&quot;ea728f0a-245a-3d7a-b486-ffab39cdc139&quot;,&quot;itemData&quot;:{&quot;type&quot;:&quot;article-journal&quot;,&quot;id&quot;:&quot;ea728f0a-245a-3d7a-b486-ffab39cdc139&quot;,&quot;title&quot;:&quot;The psychological experience of prototyping&quot;,&quot;author&quot;:[{&quot;family&quot;:&quot;Gerber&quot;,&quot;given&quot;:&quot;Elizabeth&quot;,&quot;parse-names&quot;:false,&quot;dropping-particle&quot;:&quot;&quot;,&quot;non-dropping-particle&quot;:&quot;&quot;},{&quot;family&quot;:&quot;Carroll&quot;,&quot;given&quot;:&quot;Maureen&quot;,&quot;parse-names&quot;:false,&quot;dropping-particle&quot;:&quot;&quot;,&quot;non-dropping-particle&quot;:&quot;&quot;}],&quot;container-title&quot;:&quot;Design Studies&quot;,&quot;accessed&quot;:{&quot;date-parts&quot;:[[2021,11,28]]},&quot;DOI&quot;:&quot;10.1016/j.destud.2011.06.005&quot;,&quot;URL&quot;:&quot;www.elsevier.com/locate/destud&quot;,&quot;issued&quot;:{&quot;date-parts&quot;:[[2011]]},&quot;abstract&quot;:&quot;While scholars have studied what design practices accomplish, few have considered how people feel when enacting these practices. An eighteen-month ethnographic study of a high-tech firm examined the psychological experience of engaging in the practice of low-fidelity prototyping. The study finds that the production and rapid visualization of multiple ideas through low-fidelity prototyping allows practitioners to reframe failure as an opportunity for learning, supports a sense of forward progress, and strengthens beliefs about creative ability. Results suggest how design work practices can be designed to help employees manage in uncertain conditions.&quot;},&quot;isTemporary&quot;:false}],&quot;properties&quot;:{&quot;noteIndex&quot;:0},&quot;isEdited&quot;:false,&quot;manualOverride&quot;:{&quot;isManuallyOverridden&quot;:true,&quot;citeprocText&quot;:&quot;(Gerber &amp;#38; Carroll, 2011)&quot;,&quot;manualOverrideText&quot;:&quot;(Gerber &amp; Carroll, 2011). This also has a positive side effect by, making the workflow more efficient in the long run when working on the project. Walker et al. (2002) found that low-fidelity prototypes major advantages was in cost, ease of iteration and allow designers to target interaction design. Gerber &amp; Carroll (2011) also found from their investigation on the psychological experience of prototyping that practitioners tend to reframe failures into opportunities to learn, reinforces everyone’s beliefs about their creative ability and conjure a sense of positive or forward progress. In summary, these studies prove that low-fidelity prototypes are not only good for the product by helping the products evolution, but it is also good for the designers of the product as it reveals faults in their work, makes them more confident in their ability to design the product and gives a sense of improvement with each prototype. That combined with the ease of their creation makes it a great tool for me to utilise in the design stages of my application. I can gather opinions from peers and reflect on features I plan to create that are implemented in my prototypes like in Figure 8 and iterate over the designs till I am happy that most to all the issues discovered are sufficiently dealt with.&quot;},&quot;citationTag&quot;:&quot;MENDELEY_CITATION_v3_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&quot;},{&quot;citationID&quot;:&quot;MENDELEY_CITATION_e72c19b3-c061-4721-a4b0-fc8e4e8f0ec2&quot;,&quot;properties&quot;:{&quot;noteIndex&quot;:0},&quot;isEdited&quot;:false,&quot;manualOverride&quot;:{&quot;isManuallyOverridden&quot;:false,&quot;citeprocText&quot;:&quot;(Lardinois, 2019)&quot;,&quot;manualOverrideText&quot;:&quot;&quot;},&quot;citationItems&quot;:[{&quot;id&quot;:&quot;bac6ccc4-d9d7-36dc-ae0a-3ccf71ee2584&quot;,&quot;itemData&quot;:{&quot;type&quot;:&quot;webpage&quot;,&quot;id&quot;:&quot;bac6ccc4-d9d7-36dc-ae0a-3ccf71ee2584&quot;,&quot;title&quot;:&quot;Kotlin is now Google’s preferred language for Android app development | TechCrunch&quot;,&quot;author&quot;:[{&quot;family&quot;:&quot;Lardinois&quot;,&quot;given&quot;:&quot;Frederic&quot;,&quot;parse-names&quot;:false,&quot;dropping-particle&quot;:&quot;&quot;,&quot;non-dropping-particle&quot;:&quot;&quot;}],&quot;accessed&quot;:{&quot;date-parts&quot;:[[2022,3,27]]},&quot;URL&quot;:&quot;https://techcrunch.com/2019/05/07/kotlin-is-now-googles-preferred-language-for-android-app-development/?guccounter=1&amp;guce_referrer=aHR0cHM6Ly93d3cuZ29vZ2xlLmNvbS8&amp;guce_referrer_sig=AQAAAHBx7TUyqRkxkn5Fskr9XqxlLC1Mubcb925KTk4FiEU8H6FbV4qe-002YbfN5xajWFakzzmTvKqlOwj200bjLdt8oXGdZQ-p24O9gzPGcjbPRr85JCNKOL1STtilWsbkdxr94Xmw4frn7tR4ZUJklzXl6KgFgjNAbedntKqAbkmJ&quot;,&quot;issued&quot;:{&quot;date-parts&quot;:[[2019]]}},&quot;isTemporary&quot;:false}],&quot;citationTag&quot;:&quot;MENDELEY_CITATION_v3_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&quot;}]"/>
     <we:property name="MENDELEY_CITATIONS_STYLE" value="&quot;https://www.zotero.org/styles/apa&quot;"/>
   </we:properties>
   <we:bindings/>

</xml_diff>